<commit_message>
hoàn thành Y1 đến Y5
</commit_message>
<xml_diff>
--- a/ASM_YC1-YC5.docx
+++ b/ASM_YC1-YC5.docx
@@ -21,7 +21,7 @@
       <w:pPr>
         <w:jc w:val="center"/>
         <w:rPr>
-          <w:rStyle w:val="15"/>
+          <w:rStyle w:val="16"/>
           <w:rFonts w:hint="default" w:ascii="Times New Roman" w:hAnsi="Times New Roman" w:eastAsia="Segoe UI Historic" w:cs="Times New Roman"/>
           <w:b/>
           <w:bCs/>
@@ -46,7 +46,7 @@
       </w:r>
       <w:r>
         <w:rPr>
-          <w:rStyle w:val="15"/>
+          <w:rStyle w:val="16"/>
           <w:rFonts w:hint="default" w:ascii="Times New Roman" w:hAnsi="Times New Roman" w:eastAsia="Segoe UI Historic" w:cs="Times New Roman"/>
           <w:b/>
           <w:bCs/>
@@ -102,8 +102,6 @@
         </w:rPr>
         <w:t>Yêu cầu sản phẩm (từ góc nhìn khách hàng)</w:t>
       </w:r>
-      <w:bookmarkStart w:id="0" w:name="_GoBack"/>
-      <w:bookmarkEnd w:id="0"/>
     </w:p>
     <w:p>
       <w:pPr>
@@ -773,7 +771,7 @@
     </w:p>
     <w:p>
       <w:pPr>
-        <w:pStyle w:val="32"/>
+        <w:pStyle w:val="33"/>
         <w:numPr>
           <w:ilvl w:val="0"/>
           <w:numId w:val="8"/>
@@ -796,7 +794,7 @@
     </w:p>
     <w:p>
       <w:pPr>
-        <w:pStyle w:val="32"/>
+        <w:pStyle w:val="33"/>
         <w:numPr>
           <w:ilvl w:val="0"/>
           <w:numId w:val="8"/>
@@ -819,7 +817,7 @@
     </w:p>
     <w:p>
       <w:pPr>
-        <w:pStyle w:val="32"/>
+        <w:pStyle w:val="33"/>
         <w:numPr>
           <w:ilvl w:val="0"/>
           <w:numId w:val="8"/>
@@ -842,7 +840,7 @@
     </w:p>
     <w:p>
       <w:pPr>
-        <w:pStyle w:val="32"/>
+        <w:pStyle w:val="33"/>
         <w:numPr>
           <w:ilvl w:val="0"/>
           <w:numId w:val="8"/>
@@ -865,7 +863,7 @@
     </w:p>
     <w:p>
       <w:pPr>
-        <w:pStyle w:val="32"/>
+        <w:pStyle w:val="33"/>
         <w:numPr>
           <w:ilvl w:val="0"/>
           <w:numId w:val="8"/>
@@ -907,7 +905,7 @@
     </w:p>
     <w:p>
       <w:pPr>
-        <w:pStyle w:val="32"/>
+        <w:pStyle w:val="33"/>
         <w:numPr>
           <w:ilvl w:val="0"/>
           <w:numId w:val="9"/>
@@ -930,7 +928,7 @@
     </w:p>
     <w:p>
       <w:pPr>
-        <w:pStyle w:val="32"/>
+        <w:pStyle w:val="33"/>
         <w:numPr>
           <w:ilvl w:val="0"/>
           <w:numId w:val="9"/>
@@ -953,7 +951,7 @@
     </w:p>
     <w:p>
       <w:pPr>
-        <w:pStyle w:val="32"/>
+        <w:pStyle w:val="33"/>
         <w:numPr>
           <w:ilvl w:val="0"/>
           <w:numId w:val="9"/>
@@ -976,7 +974,7 @@
     </w:p>
     <w:p>
       <w:pPr>
-        <w:pStyle w:val="32"/>
+        <w:pStyle w:val="33"/>
         <w:numPr>
           <w:ilvl w:val="0"/>
           <w:numId w:val="9"/>
@@ -1018,7 +1016,7 @@
     </w:p>
     <w:p>
       <w:pPr>
-        <w:pStyle w:val="14"/>
+        <w:pStyle w:val="15"/>
         <w:keepNext w:val="0"/>
         <w:keepLines w:val="0"/>
         <w:widowControl/>
@@ -1056,7 +1054,7 @@
     </w:p>
     <w:p>
       <w:pPr>
-        <w:pStyle w:val="14"/>
+        <w:pStyle w:val="15"/>
         <w:keepNext w:val="0"/>
         <w:keepLines w:val="0"/>
         <w:widowControl/>
@@ -1079,7 +1077,7 @@
     </w:p>
     <w:p>
       <w:pPr>
-        <w:pStyle w:val="14"/>
+        <w:pStyle w:val="15"/>
         <w:keepNext w:val="0"/>
         <w:keepLines w:val="0"/>
         <w:widowControl/>
@@ -1102,7 +1100,7 @@
     </w:p>
     <w:p>
       <w:pPr>
-        <w:pStyle w:val="14"/>
+        <w:pStyle w:val="15"/>
         <w:keepNext w:val="0"/>
         <w:keepLines w:val="0"/>
         <w:widowControl/>
@@ -1125,7 +1123,7 @@
     </w:p>
     <w:p>
       <w:pPr>
-        <w:pStyle w:val="14"/>
+        <w:pStyle w:val="15"/>
         <w:keepNext w:val="0"/>
         <w:keepLines w:val="0"/>
         <w:widowControl/>
@@ -1156,7 +1154,7 @@
     </w:p>
     <w:p>
       <w:pPr>
-        <w:pStyle w:val="14"/>
+        <w:pStyle w:val="15"/>
         <w:keepNext w:val="0"/>
         <w:keepLines w:val="0"/>
         <w:widowControl/>
@@ -1179,7 +1177,7 @@
     </w:p>
     <w:p>
       <w:pPr>
-        <w:pStyle w:val="14"/>
+        <w:pStyle w:val="15"/>
         <w:keepNext w:val="0"/>
         <w:keepLines w:val="0"/>
         <w:widowControl/>
@@ -1202,7 +1200,7 @@
     </w:p>
     <w:p>
       <w:pPr>
-        <w:pStyle w:val="14"/>
+        <w:pStyle w:val="15"/>
         <w:keepNext w:val="0"/>
         <w:keepLines w:val="0"/>
         <w:widowControl/>
@@ -1234,7 +1232,7 @@
     </w:p>
     <w:p>
       <w:pPr>
-        <w:pStyle w:val="14"/>
+        <w:pStyle w:val="15"/>
         <w:keepNext w:val="0"/>
         <w:keepLines w:val="0"/>
         <w:widowControl/>
@@ -1257,7 +1255,7 @@
     </w:p>
     <w:p>
       <w:pPr>
-        <w:pStyle w:val="14"/>
+        <w:pStyle w:val="15"/>
         <w:keepNext w:val="0"/>
         <w:keepLines w:val="0"/>
         <w:widowControl/>
@@ -1280,7 +1278,7 @@
     </w:p>
     <w:p>
       <w:pPr>
-        <w:pStyle w:val="14"/>
+        <w:pStyle w:val="15"/>
         <w:keepNext w:val="0"/>
         <w:keepLines w:val="0"/>
         <w:widowControl/>
@@ -1303,7 +1301,7 @@
     </w:p>
     <w:p>
       <w:pPr>
-        <w:pStyle w:val="14"/>
+        <w:pStyle w:val="15"/>
         <w:keepNext w:val="0"/>
         <w:keepLines w:val="0"/>
         <w:widowControl/>
@@ -1326,7 +1324,7 @@
     </w:p>
     <w:p>
       <w:pPr>
-        <w:pStyle w:val="14"/>
+        <w:pStyle w:val="15"/>
         <w:keepNext w:val="0"/>
         <w:keepLines w:val="0"/>
         <w:widowControl/>
@@ -1358,7 +1356,7 @@
     </w:p>
     <w:p>
       <w:pPr>
-        <w:pStyle w:val="14"/>
+        <w:pStyle w:val="15"/>
         <w:keepNext w:val="0"/>
         <w:keepLines w:val="0"/>
         <w:widowControl/>
@@ -1381,7 +1379,7 @@
     </w:p>
     <w:p>
       <w:pPr>
-        <w:pStyle w:val="14"/>
+        <w:pStyle w:val="15"/>
         <w:keepNext w:val="0"/>
         <w:keepLines w:val="0"/>
         <w:widowControl/>
@@ -1404,7 +1402,7 @@
     </w:p>
     <w:p>
       <w:pPr>
-        <w:pStyle w:val="14"/>
+        <w:pStyle w:val="15"/>
         <w:keepNext w:val="0"/>
         <w:keepLines w:val="0"/>
         <w:widowControl/>
@@ -1436,7 +1434,7 @@
     </w:p>
     <w:p>
       <w:pPr>
-        <w:pStyle w:val="14"/>
+        <w:pStyle w:val="15"/>
         <w:keepNext w:val="0"/>
         <w:keepLines w:val="0"/>
         <w:widowControl/>
@@ -1459,7 +1457,7 @@
     </w:p>
     <w:p>
       <w:pPr>
-        <w:pStyle w:val="14"/>
+        <w:pStyle w:val="15"/>
         <w:keepNext w:val="0"/>
         <w:keepLines w:val="0"/>
         <w:widowControl/>
@@ -1482,7 +1480,7 @@
     </w:p>
     <w:p>
       <w:pPr>
-        <w:pStyle w:val="14"/>
+        <w:pStyle w:val="15"/>
         <w:keepNext w:val="0"/>
         <w:keepLines w:val="0"/>
         <w:widowControl/>
@@ -1505,7 +1503,7 @@
     </w:p>
     <w:p>
       <w:pPr>
-        <w:pStyle w:val="14"/>
+        <w:pStyle w:val="15"/>
         <w:keepNext w:val="0"/>
         <w:keepLines w:val="0"/>
         <w:widowControl/>
@@ -1537,7 +1535,7 @@
     </w:p>
     <w:p>
       <w:pPr>
-        <w:pStyle w:val="14"/>
+        <w:pStyle w:val="15"/>
         <w:keepNext w:val="0"/>
         <w:keepLines w:val="0"/>
         <w:widowControl/>
@@ -1560,7 +1558,7 @@
     </w:p>
     <w:p>
       <w:pPr>
-        <w:pStyle w:val="14"/>
+        <w:pStyle w:val="15"/>
         <w:keepNext w:val="0"/>
         <w:keepLines w:val="0"/>
         <w:widowControl/>
@@ -1583,7 +1581,7 @@
     </w:p>
     <w:p>
       <w:pPr>
-        <w:pStyle w:val="14"/>
+        <w:pStyle w:val="15"/>
         <w:keepNext w:val="0"/>
         <w:keepLines w:val="0"/>
         <w:widowControl/>
@@ -1606,7 +1604,7 @@
     </w:p>
     <w:p>
       <w:pPr>
-        <w:pStyle w:val="14"/>
+        <w:pStyle w:val="15"/>
         <w:keepNext w:val="0"/>
         <w:keepLines w:val="0"/>
         <w:widowControl/>
@@ -1648,7 +1646,7 @@
     </w:p>
     <w:p>
       <w:pPr>
-        <w:pStyle w:val="32"/>
+        <w:pStyle w:val="33"/>
         <w:numPr>
           <w:ilvl w:val="0"/>
           <w:numId w:val="11"/>
@@ -1671,7 +1669,7 @@
     </w:p>
     <w:p>
       <w:pPr>
-        <w:pStyle w:val="32"/>
+        <w:pStyle w:val="33"/>
         <w:numPr>
           <w:ilvl w:val="0"/>
           <w:numId w:val="11"/>
@@ -1694,7 +1692,7 @@
     </w:p>
     <w:p>
       <w:pPr>
-        <w:pStyle w:val="32"/>
+        <w:pStyle w:val="33"/>
         <w:numPr>
           <w:ilvl w:val="0"/>
           <w:numId w:val="11"/>
@@ -1717,7 +1715,7 @@
     </w:p>
     <w:p>
       <w:pPr>
-        <w:pStyle w:val="32"/>
+        <w:pStyle w:val="33"/>
         <w:numPr>
           <w:ilvl w:val="0"/>
           <w:numId w:val="11"/>
@@ -1740,7 +1738,7 @@
     </w:p>
     <w:p>
       <w:pPr>
-        <w:pStyle w:val="32"/>
+        <w:pStyle w:val="33"/>
         <w:numPr>
           <w:ilvl w:val="0"/>
           <w:numId w:val="11"/>
@@ -1782,7 +1780,7 @@
     </w:p>
     <w:p>
       <w:pPr>
-        <w:pStyle w:val="32"/>
+        <w:pStyle w:val="33"/>
         <w:numPr>
           <w:ilvl w:val="0"/>
           <w:numId w:val="12"/>
@@ -1805,7 +1803,7 @@
     </w:p>
     <w:p>
       <w:pPr>
-        <w:pStyle w:val="32"/>
+        <w:pStyle w:val="33"/>
         <w:numPr>
           <w:ilvl w:val="0"/>
           <w:numId w:val="0"/>
@@ -1821,7 +1819,7 @@
     </w:p>
     <w:p>
       <w:pPr>
-        <w:pStyle w:val="32"/>
+        <w:pStyle w:val="33"/>
         <w:numPr>
           <w:ilvl w:val="0"/>
           <w:numId w:val="0"/>
@@ -1837,7 +1835,7 @@
     </w:p>
     <w:p>
       <w:pPr>
-        <w:pStyle w:val="32"/>
+        <w:pStyle w:val="33"/>
         <w:numPr>
           <w:ilvl w:val="0"/>
           <w:numId w:val="0"/>
@@ -1853,7 +1851,7 @@
     </w:p>
     <w:p>
       <w:pPr>
-        <w:pStyle w:val="32"/>
+        <w:pStyle w:val="33"/>
         <w:numPr>
           <w:ilvl w:val="0"/>
           <w:numId w:val="0"/>
@@ -1869,7 +1867,7 @@
     </w:p>
     <w:p>
       <w:pPr>
-        <w:pStyle w:val="32"/>
+        <w:pStyle w:val="33"/>
         <w:numPr>
           <w:ilvl w:val="0"/>
           <w:numId w:val="0"/>
@@ -1885,7 +1883,7 @@
     </w:p>
     <w:p>
       <w:pPr>
-        <w:pStyle w:val="32"/>
+        <w:pStyle w:val="33"/>
         <w:numPr>
           <w:ilvl w:val="0"/>
           <w:numId w:val="13"/>
@@ -1947,7 +1945,7 @@
     </w:p>
     <w:p>
       <w:pPr>
-        <w:pStyle w:val="32"/>
+        <w:pStyle w:val="33"/>
         <w:numPr>
           <w:ilvl w:val="0"/>
           <w:numId w:val="12"/>
@@ -1989,7 +1987,7 @@
     </w:p>
     <w:p>
       <w:pPr>
-        <w:pStyle w:val="32"/>
+        <w:pStyle w:val="33"/>
         <w:numPr>
           <w:ilvl w:val="0"/>
           <w:numId w:val="12"/>
@@ -2031,7 +2029,7 @@
     </w:p>
     <w:p>
       <w:pPr>
-        <w:pStyle w:val="32"/>
+        <w:pStyle w:val="33"/>
         <w:numPr>
           <w:ilvl w:val="0"/>
           <w:numId w:val="12"/>
@@ -2073,7 +2071,7 @@
     </w:p>
     <w:p>
       <w:pPr>
-        <w:pStyle w:val="32"/>
+        <w:pStyle w:val="33"/>
         <w:numPr>
           <w:ilvl w:val="0"/>
           <w:numId w:val="12"/>
@@ -2115,7 +2113,7 @@
     </w:p>
     <w:p>
       <w:pPr>
-        <w:pStyle w:val="32"/>
+        <w:pStyle w:val="33"/>
         <w:numPr>
           <w:ilvl w:val="0"/>
           <w:numId w:val="12"/>
@@ -2138,7 +2136,7 @@
     </w:p>
     <w:p>
       <w:pPr>
-        <w:pStyle w:val="32"/>
+        <w:pStyle w:val="33"/>
         <w:numPr>
           <w:ilvl w:val="0"/>
           <w:numId w:val="0"/>
@@ -2154,7 +2152,7 @@
     </w:p>
     <w:p>
       <w:pPr>
-        <w:pStyle w:val="32"/>
+        <w:pStyle w:val="33"/>
         <w:numPr>
           <w:ilvl w:val="0"/>
           <w:numId w:val="0"/>
@@ -2170,7 +2168,7 @@
     </w:p>
     <w:p>
       <w:pPr>
-        <w:pStyle w:val="32"/>
+        <w:pStyle w:val="33"/>
         <w:numPr>
           <w:ilvl w:val="0"/>
           <w:numId w:val="0"/>
@@ -2186,7 +2184,7 @@
     </w:p>
     <w:p>
       <w:pPr>
-        <w:pStyle w:val="32"/>
+        <w:pStyle w:val="33"/>
         <w:numPr>
           <w:ilvl w:val="0"/>
           <w:numId w:val="0"/>
@@ -2202,7 +2200,7 @@
     </w:p>
     <w:p>
       <w:pPr>
-        <w:pStyle w:val="32"/>
+        <w:pStyle w:val="33"/>
         <w:numPr>
           <w:ilvl w:val="0"/>
           <w:numId w:val="0"/>
@@ -2218,7 +2216,7 @@
     </w:p>
     <w:p>
       <w:pPr>
-        <w:pStyle w:val="32"/>
+        <w:pStyle w:val="33"/>
         <w:numPr>
           <w:ilvl w:val="0"/>
           <w:numId w:val="0"/>
@@ -2234,7 +2232,7 @@
     </w:p>
     <w:p>
       <w:pPr>
-        <w:pStyle w:val="32"/>
+        <w:pStyle w:val="33"/>
         <w:numPr>
           <w:ilvl w:val="0"/>
           <w:numId w:val="0"/>
@@ -2250,7 +2248,7 @@
     </w:p>
     <w:p>
       <w:pPr>
-        <w:pStyle w:val="32"/>
+        <w:pStyle w:val="33"/>
         <w:numPr>
           <w:ilvl w:val="0"/>
           <w:numId w:val="0"/>
@@ -2266,7 +2264,7 @@
     </w:p>
     <w:p>
       <w:pPr>
-        <w:pStyle w:val="32"/>
+        <w:pStyle w:val="33"/>
         <w:numPr>
           <w:ilvl w:val="0"/>
           <w:numId w:val="0"/>
@@ -2282,7 +2280,7 @@
     </w:p>
     <w:p>
       <w:pPr>
-        <w:pStyle w:val="32"/>
+        <w:pStyle w:val="33"/>
         <w:numPr>
           <w:ilvl w:val="0"/>
           <w:numId w:val="0"/>
@@ -2298,7 +2296,7 @@
     </w:p>
     <w:p>
       <w:pPr>
-        <w:pStyle w:val="32"/>
+        <w:pStyle w:val="33"/>
         <w:numPr>
           <w:ilvl w:val="0"/>
           <w:numId w:val="0"/>
@@ -2314,7 +2312,7 @@
     </w:p>
     <w:p>
       <w:pPr>
-        <w:pStyle w:val="32"/>
+        <w:pStyle w:val="33"/>
         <w:numPr>
           <w:ilvl w:val="0"/>
           <w:numId w:val="0"/>
@@ -2330,7 +2328,7 @@
     </w:p>
     <w:p>
       <w:pPr>
-        <w:pStyle w:val="32"/>
+        <w:pStyle w:val="33"/>
         <w:numPr>
           <w:ilvl w:val="0"/>
           <w:numId w:val="0"/>
@@ -2346,7 +2344,7 @@
     </w:p>
     <w:p>
       <w:pPr>
-        <w:pStyle w:val="32"/>
+        <w:pStyle w:val="33"/>
         <w:numPr>
           <w:ilvl w:val="0"/>
           <w:numId w:val="0"/>
@@ -2362,7 +2360,7 @@
     </w:p>
     <w:p>
       <w:pPr>
-        <w:pStyle w:val="32"/>
+        <w:pStyle w:val="33"/>
         <w:numPr>
           <w:ilvl w:val="0"/>
           <w:numId w:val="0"/>
@@ -2378,7 +2376,7 @@
     </w:p>
     <w:p>
       <w:pPr>
-        <w:pStyle w:val="32"/>
+        <w:pStyle w:val="33"/>
         <w:numPr>
           <w:ilvl w:val="0"/>
           <w:numId w:val="0"/>
@@ -2394,7 +2392,7 @@
     </w:p>
     <w:p>
       <w:pPr>
-        <w:pStyle w:val="32"/>
+        <w:pStyle w:val="33"/>
         <w:numPr>
           <w:ilvl w:val="0"/>
           <w:numId w:val="0"/>
@@ -2410,7 +2408,7 @@
     </w:p>
     <w:p>
       <w:pPr>
-        <w:pStyle w:val="32"/>
+        <w:pStyle w:val="33"/>
         <w:numPr>
           <w:ilvl w:val="0"/>
           <w:numId w:val="0"/>
@@ -2426,7 +2424,7 @@
     </w:p>
     <w:p>
       <w:pPr>
-        <w:pStyle w:val="32"/>
+        <w:pStyle w:val="33"/>
         <w:numPr>
           <w:ilvl w:val="0"/>
           <w:numId w:val="0"/>
@@ -2442,7 +2440,7 @@
     </w:p>
     <w:p>
       <w:pPr>
-        <w:pStyle w:val="32"/>
+        <w:pStyle w:val="33"/>
         <w:numPr>
           <w:ilvl w:val="0"/>
           <w:numId w:val="0"/>
@@ -2458,7 +2456,7 @@
     </w:p>
     <w:p>
       <w:pPr>
-        <w:pStyle w:val="32"/>
+        <w:pStyle w:val="33"/>
         <w:numPr>
           <w:ilvl w:val="0"/>
           <w:numId w:val="0"/>
@@ -2474,7 +2472,7 @@
     </w:p>
     <w:p>
       <w:pPr>
-        <w:pStyle w:val="32"/>
+        <w:pStyle w:val="33"/>
         <w:numPr>
           <w:ilvl w:val="0"/>
           <w:numId w:val="0"/>
@@ -2568,7 +2566,7 @@
     </w:p>
     <w:p>
       <w:pPr>
-        <w:pStyle w:val="32"/>
+        <w:pStyle w:val="33"/>
         <w:numPr>
           <w:ilvl w:val="0"/>
           <w:numId w:val="0"/>
@@ -2584,7 +2582,7 @@
     </w:p>
     <w:p>
       <w:pPr>
-        <w:pStyle w:val="32"/>
+        <w:pStyle w:val="33"/>
         <w:numPr>
           <w:ilvl w:val="0"/>
           <w:numId w:val="0"/>
@@ -3004,7 +3002,7 @@
     </w:p>
     <w:tbl>
       <w:tblPr>
-        <w:tblStyle w:val="17"/>
+        <w:tblStyle w:val="18"/>
         <w:tblpPr w:leftFromText="180" w:rightFromText="180" w:vertAnchor="text" w:horzAnchor="page" w:tblpXSpec="center" w:tblpY="456"/>
         <w:tblOverlap w:val="never"/>
         <w:tblW w:w="0" w:type="auto"/>
@@ -4980,7 +4978,19 @@
           <w14:ligatures w14:val="standardContextual"/>
         </w:rPr>
       </w:pPr>
-      <w:r>
+    </w:p>
+    <w:p>
+      <w:pPr>
+        <w:keepNext w:val="0"/>
+        <w:keepLines w:val="0"/>
+        <w:widowControl/>
+        <w:numPr>
+          <w:ilvl w:val="0"/>
+          <w:numId w:val="0"/>
+        </w:numPr>
+        <w:suppressLineNumbers w:val="0"/>
+        <w:spacing w:after="160" w:line="278" w:lineRule="auto"/>
+        <w:jc w:val="left"/>
         <w:rPr>
           <w:rFonts w:hint="default" w:ascii="Times New Roman" w:hAnsi="Times New Roman" w:eastAsia="SimSun" w:cs="Times New Roman"/>
           <w:b/>
@@ -4992,14 +5002,52 @@
           <w:lang w:val="en-US" w:eastAsia="zh-CN" w:bidi="ar"/>
           <w14:ligatures w14:val="standardContextual"/>
         </w:rPr>
+      </w:pPr>
+    </w:p>
+    <w:p>
+      <w:pPr>
+        <w:keepNext w:val="0"/>
+        <w:keepLines w:val="0"/>
+        <w:widowControl/>
+        <w:numPr>
+          <w:ilvl w:val="0"/>
+          <w:numId w:val="0"/>
+        </w:numPr>
+        <w:suppressLineNumbers w:val="0"/>
+        <w:spacing w:after="160" w:line="278" w:lineRule="auto"/>
+        <w:jc w:val="left"/>
+        <w:rPr>
+          <w:rFonts w:hint="default" w:ascii="Times New Roman" w:hAnsi="Times New Roman" w:eastAsia="SimSun" w:cs="Times New Roman"/>
+          <w:b/>
+          <w:bCs/>
+          <w:color w:val="000000"/>
+          <w:kern w:val="0"/>
+          <w:sz w:val="24"/>
+          <w:szCs w:val="24"/>
+          <w:lang w:val="en-US" w:eastAsia="zh-CN" w:bidi="ar"/>
+          <w14:ligatures w14:val="standardContextual"/>
+        </w:rPr>
+      </w:pPr>
+      <w:r>
+        <w:rPr>
+          <w:rFonts w:hint="default" w:ascii="Times New Roman" w:hAnsi="Times New Roman" w:eastAsia="SimSun" w:cs="Times New Roman"/>
+          <w:b/>
+          <w:bCs/>
+          <w:color w:val="000000"/>
+          <w:kern w:val="0"/>
+          <w:sz w:val="24"/>
+          <w:szCs w:val="24"/>
+          <w:lang w:val="en-US" w:eastAsia="zh-CN" w:bidi="ar"/>
+          <w14:ligatures w14:val="standardContextual"/>
+        </w:rPr>
         <w:drawing>
           <wp:anchor distT="0" distB="0" distL="114300" distR="114300" simplePos="0" relativeHeight="251660288" behindDoc="0" locked="0" layoutInCell="1" allowOverlap="1">
             <wp:simplePos x="0" y="0"/>
             <wp:positionH relativeFrom="column">
-              <wp:posOffset>3203575</wp:posOffset>
+              <wp:posOffset>3005455</wp:posOffset>
             </wp:positionH>
             <wp:positionV relativeFrom="paragraph">
-              <wp:posOffset>153670</wp:posOffset>
+              <wp:posOffset>-7907020</wp:posOffset>
             </wp:positionV>
             <wp:extent cx="2647950" cy="3923665"/>
             <wp:effectExtent l="0" t="0" r="3810" b="8255"/>
@@ -5038,19 +5086,7 @@
           </wp:anchor>
         </w:drawing>
       </w:r>
-    </w:p>
-    <w:p>
-      <w:pPr>
-        <w:keepNext w:val="0"/>
-        <w:keepLines w:val="0"/>
-        <w:widowControl/>
-        <w:numPr>
-          <w:ilvl w:val="0"/>
-          <w:numId w:val="0"/>
-        </w:numPr>
-        <w:suppressLineNumbers w:val="0"/>
-        <w:spacing w:after="160" w:line="278" w:lineRule="auto"/>
-        <w:jc w:val="left"/>
+      <w:r>
         <w:rPr>
           <w:rFonts w:hint="default" w:ascii="Times New Roman" w:hAnsi="Times New Roman" w:eastAsia="SimSun" w:cs="Times New Roman"/>
           <w:b/>
@@ -5062,27 +5098,14 @@
           <w:lang w:val="en-US" w:eastAsia="zh-CN" w:bidi="ar"/>
           <w14:ligatures w14:val="standardContextual"/>
         </w:rPr>
-      </w:pPr>
-      <w:r>
-        <w:rPr>
-          <w:rFonts w:hint="default" w:ascii="Times New Roman" w:hAnsi="Times New Roman" w:eastAsia="SimSun" w:cs="Times New Roman"/>
-          <w:b/>
-          <w:bCs/>
-          <w:color w:val="000000"/>
-          <w:kern w:val="0"/>
-          <w:sz w:val="24"/>
-          <w:szCs w:val="24"/>
-          <w:lang w:val="en-US" w:eastAsia="zh-CN" w:bidi="ar"/>
-          <w14:ligatures w14:val="standardContextual"/>
-        </w:rPr>
         <w:drawing>
           <wp:anchor distT="0" distB="0" distL="114300" distR="114300" simplePos="0" relativeHeight="251659264" behindDoc="0" locked="0" layoutInCell="1" allowOverlap="1">
             <wp:simplePos x="0" y="0"/>
             <wp:positionH relativeFrom="column">
-              <wp:posOffset>-151130</wp:posOffset>
+              <wp:posOffset>-410210</wp:posOffset>
             </wp:positionH>
             <wp:positionV relativeFrom="paragraph">
-              <wp:posOffset>255270</wp:posOffset>
+              <wp:posOffset>-7167245</wp:posOffset>
             </wp:positionV>
             <wp:extent cx="2748915" cy="3350260"/>
             <wp:effectExtent l="0" t="0" r="9525" b="0"/>
@@ -5149,32 +5172,7 @@
     </w:p>
     <w:p>
       <w:pPr>
-        <w:keepNext w:val="0"/>
-        <w:keepLines w:val="0"/>
-        <w:widowControl/>
-        <w:numPr>
-          <w:ilvl w:val="0"/>
-          <w:numId w:val="0"/>
-        </w:numPr>
-        <w:suppressLineNumbers w:val="0"/>
-        <w:spacing w:after="160" w:line="278" w:lineRule="auto"/>
-        <w:jc w:val="left"/>
-        <w:rPr>
-          <w:rFonts w:hint="default" w:ascii="Times New Roman" w:hAnsi="Times New Roman" w:eastAsia="SimSun" w:cs="Times New Roman"/>
-          <w:b/>
-          <w:bCs/>
-          <w:color w:val="000000"/>
-          <w:kern w:val="0"/>
-          <w:sz w:val="24"/>
-          <w:szCs w:val="24"/>
-          <w:lang w:val="en-US" w:eastAsia="zh-CN" w:bidi="ar"/>
-          <w14:ligatures w14:val="standardContextual"/>
-        </w:rPr>
-      </w:pPr>
-    </w:p>
-    <w:p>
-      <w:pPr>
-        <w:pStyle w:val="32"/>
+        <w:pStyle w:val="33"/>
         <w:numPr>
           <w:ilvl w:val="0"/>
           <w:numId w:val="0"/>
@@ -5196,7 +5194,7 @@
     </w:p>
     <w:p>
       <w:pPr>
-        <w:pStyle w:val="32"/>
+        <w:pStyle w:val="33"/>
         <w:numPr>
           <w:ilvl w:val="0"/>
           <w:numId w:val="0"/>
@@ -5218,7 +5216,7 @@
     </w:p>
     <w:p>
       <w:pPr>
-        <w:pStyle w:val="32"/>
+        <w:pStyle w:val="33"/>
         <w:numPr>
           <w:ilvl w:val="0"/>
           <w:numId w:val="0"/>
@@ -5240,7 +5238,7 @@
     </w:p>
     <w:p>
       <w:pPr>
-        <w:pStyle w:val="32"/>
+        <w:pStyle w:val="33"/>
         <w:numPr>
           <w:ilvl w:val="0"/>
           <w:numId w:val="0"/>
@@ -5352,7 +5350,7 @@
     </w:p>
     <w:p>
       <w:pPr>
-        <w:pStyle w:val="32"/>
+        <w:pStyle w:val="33"/>
         <w:numPr>
           <w:ilvl w:val="0"/>
           <w:numId w:val="0"/>
@@ -5374,7 +5372,7 @@
     </w:p>
     <w:p>
       <w:pPr>
-        <w:pStyle w:val="32"/>
+        <w:pStyle w:val="33"/>
         <w:numPr>
           <w:ilvl w:val="0"/>
           <w:numId w:val="0"/>
@@ -5396,7 +5394,7 @@
     </w:p>
     <w:p>
       <w:pPr>
-        <w:pStyle w:val="32"/>
+        <w:pStyle w:val="33"/>
         <w:numPr>
           <w:ilvl w:val="0"/>
           <w:numId w:val="0"/>
@@ -5650,7 +5648,7 @@
     </w:p>
     <w:p>
       <w:pPr>
-        <w:pStyle w:val="32"/>
+        <w:pStyle w:val="33"/>
         <w:numPr>
           <w:ilvl w:val="0"/>
           <w:numId w:val="0"/>
@@ -5672,7 +5670,7 @@
     </w:p>
     <w:p>
       <w:pPr>
-        <w:pStyle w:val="32"/>
+        <w:pStyle w:val="33"/>
         <w:numPr>
           <w:ilvl w:val="0"/>
           <w:numId w:val="0"/>
@@ -5694,7 +5692,7 @@
     </w:p>
     <w:p>
       <w:pPr>
-        <w:pStyle w:val="32"/>
+        <w:pStyle w:val="33"/>
         <w:numPr>
           <w:ilvl w:val="0"/>
           <w:numId w:val="0"/>
@@ -5716,7 +5714,7 @@
     </w:p>
     <w:p>
       <w:pPr>
-        <w:pStyle w:val="32"/>
+        <w:pStyle w:val="33"/>
         <w:numPr>
           <w:ilvl w:val="0"/>
           <w:numId w:val="0"/>
@@ -5800,7 +5798,7 @@
       </w:pPr>
       <w:r>
         <w:rPr>
-          <w:rStyle w:val="15"/>
+          <w:rStyle w:val="16"/>
           <w:rFonts w:hint="default" w:ascii="Times New Roman" w:hAnsi="Times New Roman" w:cs="Times New Roman"/>
           <w:sz w:val="24"/>
           <w:szCs w:val="24"/>
@@ -5823,7 +5821,7 @@
       </w:pPr>
       <w:r>
         <w:rPr>
-          <w:rStyle w:val="15"/>
+          <w:rStyle w:val="16"/>
           <w:rFonts w:hint="default" w:ascii="Times New Roman" w:hAnsi="Times New Roman" w:cs="Times New Roman"/>
           <w:sz w:val="24"/>
           <w:szCs w:val="24"/>
@@ -5833,7 +5831,7 @@
     </w:p>
     <w:p>
       <w:pPr>
-        <w:pStyle w:val="14"/>
+        <w:pStyle w:val="15"/>
         <w:keepNext w:val="0"/>
         <w:keepLines w:val="0"/>
         <w:widowControl/>
@@ -5854,7 +5852,7 @@
       </w:r>
       <w:r>
         <w:rPr>
-          <w:rStyle w:val="15"/>
+          <w:rStyle w:val="16"/>
           <w:rFonts w:hint="default" w:ascii="Times New Roman" w:hAnsi="Times New Roman" w:cs="Times New Roman"/>
           <w:sz w:val="24"/>
           <w:szCs w:val="24"/>
@@ -5903,7 +5901,7 @@
       </w:r>
       <w:r>
         <w:rPr>
-          <w:rStyle w:val="15"/>
+          <w:rStyle w:val="16"/>
           <w:rFonts w:hint="default" w:ascii="Times New Roman" w:hAnsi="Times New Roman" w:cs="Times New Roman"/>
           <w:sz w:val="24"/>
           <w:szCs w:val="24"/>
@@ -5920,7 +5918,7 @@
       </w:r>
       <w:r>
         <w:rPr>
-          <w:rStyle w:val="15"/>
+          <w:rStyle w:val="16"/>
           <w:rFonts w:hint="default" w:ascii="Times New Roman" w:hAnsi="Times New Roman" w:cs="Times New Roman"/>
           <w:sz w:val="24"/>
           <w:szCs w:val="24"/>
@@ -5937,7 +5935,7 @@
       </w:r>
       <w:r>
         <w:rPr>
-          <w:rStyle w:val="15"/>
+          <w:rStyle w:val="16"/>
           <w:rFonts w:hint="default" w:ascii="Times New Roman" w:hAnsi="Times New Roman" w:cs="Times New Roman"/>
           <w:sz w:val="24"/>
           <w:szCs w:val="24"/>
@@ -5954,7 +5952,7 @@
       </w:r>
       <w:r>
         <w:rPr>
-          <w:rStyle w:val="15"/>
+          <w:rStyle w:val="16"/>
           <w:rFonts w:hint="default" w:ascii="Times New Roman" w:hAnsi="Times New Roman" w:cs="Times New Roman"/>
           <w:sz w:val="24"/>
           <w:szCs w:val="24"/>
@@ -5985,7 +5983,7 @@
       </w:pPr>
       <w:r>
         <w:rPr>
-          <w:rStyle w:val="15"/>
+          <w:rStyle w:val="16"/>
           <w:rFonts w:hint="default" w:ascii="Times New Roman" w:hAnsi="Times New Roman" w:cs="Times New Roman"/>
           <w:sz w:val="24"/>
           <w:szCs w:val="24"/>
@@ -5995,7 +5993,7 @@
     </w:p>
     <w:p>
       <w:pPr>
-        <w:pStyle w:val="14"/>
+        <w:pStyle w:val="15"/>
         <w:keepNext w:val="0"/>
         <w:keepLines w:val="0"/>
         <w:widowControl/>
@@ -6016,7 +6014,7 @@
       </w:r>
       <w:r>
         <w:rPr>
-          <w:rStyle w:val="15"/>
+          <w:rStyle w:val="16"/>
           <w:rFonts w:hint="default" w:ascii="Times New Roman" w:hAnsi="Times New Roman" w:cs="Times New Roman"/>
           <w:sz w:val="24"/>
           <w:szCs w:val="24"/>
@@ -6050,7 +6048,7 @@
     </w:p>
     <w:p>
       <w:pPr>
-        <w:pStyle w:val="14"/>
+        <w:pStyle w:val="15"/>
         <w:keepNext w:val="0"/>
         <w:keepLines w:val="0"/>
         <w:widowControl/>
@@ -6073,7 +6071,7 @@
     </w:p>
     <w:p>
       <w:pPr>
-        <w:pStyle w:val="14"/>
+        <w:pStyle w:val="15"/>
         <w:keepNext w:val="0"/>
         <w:keepLines w:val="0"/>
         <w:widowControl/>
@@ -6095,7 +6093,7 @@
       </w:r>
       <w:r>
         <w:rPr>
-          <w:rStyle w:val="15"/>
+          <w:rStyle w:val="16"/>
           <w:rFonts w:hint="default" w:ascii="Times New Roman" w:hAnsi="Times New Roman" w:cs="Times New Roman"/>
           <w:sz w:val="24"/>
           <w:szCs w:val="24"/>
@@ -6112,7 +6110,7 @@
       </w:r>
       <w:r>
         <w:rPr>
-          <w:rStyle w:val="15"/>
+          <w:rStyle w:val="16"/>
           <w:rFonts w:hint="default" w:ascii="Times New Roman" w:hAnsi="Times New Roman" w:cs="Times New Roman"/>
           <w:sz w:val="24"/>
           <w:szCs w:val="24"/>
@@ -6130,7 +6128,7 @@
     </w:p>
     <w:p>
       <w:pPr>
-        <w:pStyle w:val="14"/>
+        <w:pStyle w:val="15"/>
         <w:keepNext w:val="0"/>
         <w:keepLines w:val="0"/>
         <w:widowControl/>
@@ -6153,7 +6151,7 @@
     </w:p>
     <w:p>
       <w:pPr>
-        <w:pStyle w:val="14"/>
+        <w:pStyle w:val="15"/>
         <w:keepNext w:val="0"/>
         <w:keepLines w:val="0"/>
         <w:widowControl/>
@@ -6174,7 +6172,7 @@
       </w:r>
       <w:r>
         <w:rPr>
-          <w:rStyle w:val="15"/>
+          <w:rStyle w:val="16"/>
           <w:rFonts w:hint="default" w:ascii="Times New Roman" w:hAnsi="Times New Roman" w:cs="Times New Roman"/>
           <w:sz w:val="24"/>
           <w:szCs w:val="24"/>
@@ -6205,7 +6203,7 @@
       </w:pPr>
       <w:r>
         <w:rPr>
-          <w:rStyle w:val="15"/>
+          <w:rStyle w:val="16"/>
           <w:rFonts w:hint="default" w:ascii="Times New Roman" w:hAnsi="Times New Roman" w:cs="Times New Roman"/>
           <w:sz w:val="24"/>
           <w:szCs w:val="24"/>
@@ -6215,7 +6213,7 @@
     </w:p>
     <w:p>
       <w:pPr>
-        <w:pStyle w:val="14"/>
+        <w:pStyle w:val="15"/>
         <w:keepNext w:val="0"/>
         <w:keepLines w:val="0"/>
         <w:widowControl/>
@@ -6247,7 +6245,7 @@
     </w:p>
     <w:p>
       <w:pPr>
-        <w:pStyle w:val="14"/>
+        <w:pStyle w:val="15"/>
         <w:keepNext w:val="0"/>
         <w:keepLines w:val="0"/>
         <w:widowControl/>
@@ -6270,7 +6268,7 @@
     </w:p>
     <w:p>
       <w:pPr>
-        <w:pStyle w:val="14"/>
+        <w:pStyle w:val="15"/>
         <w:keepNext w:val="0"/>
         <w:keepLines w:val="0"/>
         <w:widowControl/>
@@ -6306,7 +6304,7 @@
       </w:pPr>
       <w:r>
         <w:rPr>
-          <w:rStyle w:val="15"/>
+          <w:rStyle w:val="16"/>
           <w:rFonts w:hint="default" w:ascii="Times New Roman" w:hAnsi="Times New Roman" w:cs="Times New Roman"/>
           <w:sz w:val="24"/>
           <w:szCs w:val="24"/>
@@ -6329,7 +6327,7 @@
       </w:pPr>
       <w:r>
         <w:rPr>
-          <w:rStyle w:val="15"/>
+          <w:rStyle w:val="16"/>
           <w:rFonts w:hint="default" w:ascii="Times New Roman" w:hAnsi="Times New Roman" w:cs="Times New Roman"/>
           <w:sz w:val="24"/>
           <w:szCs w:val="24"/>
@@ -6409,7 +6407,7 @@
             </w:pPr>
             <w:r>
               <w:rPr>
-                <w:rStyle w:val="15"/>
+                <w:rStyle w:val="16"/>
                 <w:rFonts w:hint="default" w:ascii="Times New Roman" w:hAnsi="Times New Roman" w:eastAsia="SimSun" w:cs="Times New Roman"/>
                 <w:kern w:val="0"/>
                 <w:sz w:val="24"/>
@@ -6444,7 +6442,7 @@
             </w:pPr>
             <w:r>
               <w:rPr>
-                <w:rStyle w:val="15"/>
+                <w:rStyle w:val="16"/>
                 <w:rFonts w:hint="default" w:ascii="Times New Roman" w:hAnsi="Times New Roman" w:eastAsia="SimSun" w:cs="Times New Roman"/>
                 <w:kern w:val="0"/>
                 <w:sz w:val="24"/>
@@ -6453,6 +6451,92 @@
                 <w14:ligatures w14:val="standardContextual"/>
               </w:rPr>
               <w:t>Mô tả / Mục tiêu sử dụng hệ thống</w:t>
+            </w:r>
+          </w:p>
+        </w:tc>
+      </w:tr>
+      <w:tr>
+        <w:tblPrEx>
+          <w:tblBorders>
+            <w:top w:val="none" w:color="auto" w:sz="0" w:space="0"/>
+            <w:left w:val="none" w:color="auto" w:sz="0" w:space="0"/>
+            <w:bottom w:val="none" w:color="auto" w:sz="0" w:space="0"/>
+            <w:right w:val="none" w:color="auto" w:sz="0" w:space="0"/>
+            <w:insideH w:val="none" w:color="auto" w:sz="0" w:space="0"/>
+            <w:insideV w:val="none" w:color="auto" w:sz="0" w:space="0"/>
+          </w:tblBorders>
+          <w:tblCellMar>
+            <w:top w:w="15" w:type="dxa"/>
+            <w:left w:w="15" w:type="dxa"/>
+            <w:bottom w:w="15" w:type="dxa"/>
+            <w:right w:w="15" w:type="dxa"/>
+          </w:tblCellMar>
+        </w:tblPrEx>
+        <w:trPr>
+          <w:tblCellSpacing w:w="15" w:type="dxa"/>
+        </w:trPr>
+        <w:tc>
+          <w:tcPr>
+            <w:tcW w:w="0" w:type="auto"/>
+            <w:shd w:val="clear" w:color="auto" w:fill="auto"/>
+            <w:vAlign w:val="center"/>
+          </w:tcPr>
+          <w:p>
+            <w:pPr>
+              <w:keepNext w:val="0"/>
+              <w:keepLines w:val="0"/>
+              <w:widowControl/>
+              <w:suppressLineNumbers w:val="0"/>
+              <w:jc w:val="left"/>
+              <w:rPr>
+                <w:rFonts w:hint="default" w:ascii="Times New Roman" w:hAnsi="Times New Roman" w:cs="Times New Roman"/>
+                <w:sz w:val="24"/>
+                <w:szCs w:val="24"/>
+              </w:rPr>
+            </w:pPr>
+            <w:r>
+              <w:rPr>
+                <w:rStyle w:val="16"/>
+                <w:rFonts w:hint="default" w:ascii="Times New Roman" w:hAnsi="Times New Roman" w:eastAsia="SimSun" w:cs="Times New Roman"/>
+                <w:kern w:val="0"/>
+                <w:sz w:val="24"/>
+                <w:szCs w:val="24"/>
+                <w:lang w:val="en-US" w:eastAsia="zh-CN" w:bidi="ar"/>
+                <w14:ligatures w14:val="standardContextual"/>
+              </w:rPr>
+              <w:t>Hội viên (Member)</w:t>
+            </w:r>
+          </w:p>
+        </w:tc>
+        <w:tc>
+          <w:tcPr>
+            <w:tcW w:w="0" w:type="auto"/>
+            <w:shd w:val="clear" w:color="auto" w:fill="auto"/>
+            <w:vAlign w:val="center"/>
+          </w:tcPr>
+          <w:p>
+            <w:pPr>
+              <w:keepNext w:val="0"/>
+              <w:keepLines w:val="0"/>
+              <w:widowControl/>
+              <w:suppressLineNumbers w:val="0"/>
+              <w:jc w:val="left"/>
+              <w:rPr>
+                <w:rFonts w:hint="default" w:ascii="Times New Roman" w:hAnsi="Times New Roman" w:cs="Times New Roman"/>
+                <w:sz w:val="24"/>
+                <w:szCs w:val="24"/>
+              </w:rPr>
+            </w:pPr>
+            <w:r>
+              <w:rPr>
+                <w:rFonts w:hint="default" w:ascii="Times New Roman" w:hAnsi="Times New Roman" w:eastAsia="SimSun" w:cs="Times New Roman"/>
+                <w:kern w:val="0"/>
+                <w:sz w:val="24"/>
+                <w:szCs w:val="24"/>
+                <w:lang w:val="en-US" w:eastAsia="zh-CN" w:bidi="ar"/>
+                <w14:ligatures w14:val="standardContextual"/>
+              </w:rPr>
+              <w:t>Sử dụng dịch vụ, đặt lịch tập, check-in.</w:t>
             </w:r>
           </w:p>
         </w:tc>
@@ -6499,7 +6583,7 @@
             </w:pPr>
             <w:r>
               <w:rPr>
-                <w:rStyle w:val="15"/>
+                <w:rStyle w:val="16"/>
                 <w:rFonts w:hint="default" w:ascii="Times New Roman" w:hAnsi="Times New Roman" w:eastAsia="SimSun" w:cs="Times New Roman"/>
                 <w:kern w:val="0"/>
                 <w:sz w:val="24"/>
@@ -6507,7 +6591,7 @@
                 <w:lang w:val="en-US" w:eastAsia="zh-CN" w:bidi="ar"/>
                 <w14:ligatures w14:val="standardContextual"/>
               </w:rPr>
-              <w:t>Hội viên (Member)</w:t>
+              <w:t>Huấn luyện viên (PT)</w:t>
             </w:r>
           </w:p>
         </w:tc>
@@ -6539,7 +6623,94 @@
                 <w:lang w:val="en-US" w:eastAsia="zh-CN" w:bidi="ar"/>
                 <w14:ligatures w14:val="standardContextual"/>
               </w:rPr>
-              <w:t>Sử dụng dịch vụ, đặt lịch tập, check-in.</w:t>
+              <w:t>Theo dõi học viên, lịch dạy, xem hoa hồng.</w:t>
+            </w:r>
+          </w:p>
+        </w:tc>
+      </w:tr>
+      <w:tr>
+        <w:tblPrEx>
+          <w:tblBorders>
+            <w:top w:val="none" w:color="auto" w:sz="0" w:space="0"/>
+            <w:left w:val="none" w:color="auto" w:sz="0" w:space="0"/>
+            <w:bottom w:val="none" w:color="auto" w:sz="0" w:space="0"/>
+            <w:right w:val="none" w:color="auto" w:sz="0" w:space="0"/>
+            <w:insideH w:val="none" w:color="auto" w:sz="0" w:space="0"/>
+            <w:insideV w:val="none" w:color="auto" w:sz="0" w:space="0"/>
+          </w:tblBorders>
+          <w:shd w:val="clear" w:color="auto" w:fill="auto"/>
+          <w:tblCellMar>
+            <w:top w:w="15" w:type="dxa"/>
+            <w:left w:w="15" w:type="dxa"/>
+            <w:bottom w:w="15" w:type="dxa"/>
+            <w:right w:w="15" w:type="dxa"/>
+          </w:tblCellMar>
+        </w:tblPrEx>
+        <w:trPr>
+          <w:tblCellSpacing w:w="15" w:type="dxa"/>
+        </w:trPr>
+        <w:tc>
+          <w:tcPr>
+            <w:tcW w:w="0" w:type="auto"/>
+            <w:shd w:val="clear" w:color="auto" w:fill="auto"/>
+            <w:vAlign w:val="center"/>
+          </w:tcPr>
+          <w:p>
+            <w:pPr>
+              <w:keepNext w:val="0"/>
+              <w:keepLines w:val="0"/>
+              <w:widowControl/>
+              <w:suppressLineNumbers w:val="0"/>
+              <w:jc w:val="left"/>
+              <w:rPr>
+                <w:rFonts w:hint="default" w:ascii="Times New Roman" w:hAnsi="Times New Roman" w:cs="Times New Roman"/>
+                <w:sz w:val="24"/>
+                <w:szCs w:val="24"/>
+              </w:rPr>
+            </w:pPr>
+            <w:r>
+              <w:rPr>
+                <w:rStyle w:val="16"/>
+                <w:rFonts w:hint="default" w:ascii="Times New Roman" w:hAnsi="Times New Roman" w:eastAsia="SimSun" w:cs="Times New Roman"/>
+                <w:kern w:val="0"/>
+                <w:sz w:val="24"/>
+                <w:szCs w:val="24"/>
+                <w:lang w:val="en-US" w:eastAsia="zh-CN" w:bidi="ar"/>
+                <w14:ligatures w14:val="standardContextual"/>
+              </w:rPr>
+              <w:t>Nhân viên lễ tân</w:t>
+            </w:r>
+          </w:p>
+        </w:tc>
+        <w:tc>
+          <w:tcPr>
+            <w:tcW w:w="0" w:type="auto"/>
+            <w:shd w:val="clear" w:color="auto" w:fill="auto"/>
+            <w:vAlign w:val="center"/>
+          </w:tcPr>
+          <w:p>
+            <w:pPr>
+              <w:keepNext w:val="0"/>
+              <w:keepLines w:val="0"/>
+              <w:widowControl/>
+              <w:suppressLineNumbers w:val="0"/>
+              <w:jc w:val="left"/>
+              <w:rPr>
+                <w:rFonts w:hint="default" w:ascii="Times New Roman" w:hAnsi="Times New Roman" w:cs="Times New Roman"/>
+                <w:sz w:val="24"/>
+                <w:szCs w:val="24"/>
+              </w:rPr>
+            </w:pPr>
+            <w:r>
+              <w:rPr>
+                <w:rFonts w:hint="default" w:ascii="Times New Roman" w:hAnsi="Times New Roman" w:eastAsia="SimSun" w:cs="Times New Roman"/>
+                <w:kern w:val="0"/>
+                <w:sz w:val="24"/>
+                <w:szCs w:val="24"/>
+                <w:lang w:val="en-US" w:eastAsia="zh-CN" w:bidi="ar"/>
+                <w14:ligatures w14:val="standardContextual"/>
+              </w:rPr>
+              <w:t>Hỗ trợ đăng ký hội viên, gia hạn, check-in, cập nhật gói tập.</w:t>
             </w:r>
           </w:p>
         </w:tc>
@@ -6585,7 +6756,7 @@
             </w:pPr>
             <w:r>
               <w:rPr>
-                <w:rStyle w:val="15"/>
+                <w:rStyle w:val="16"/>
                 <w:rFonts w:hint="default" w:ascii="Times New Roman" w:hAnsi="Times New Roman" w:eastAsia="SimSun" w:cs="Times New Roman"/>
                 <w:kern w:val="0"/>
                 <w:sz w:val="24"/>
@@ -6593,7 +6764,7 @@
                 <w:lang w:val="en-US" w:eastAsia="zh-CN" w:bidi="ar"/>
                 <w14:ligatures w14:val="standardContextual"/>
               </w:rPr>
-              <w:t>Huấn luyện viên (PT)</w:t>
+              <w:t>Admin/Quản lý</w:t>
             </w:r>
           </w:p>
         </w:tc>
@@ -6625,178 +6796,6 @@
                 <w:lang w:val="en-US" w:eastAsia="zh-CN" w:bidi="ar"/>
                 <w14:ligatures w14:val="standardContextual"/>
               </w:rPr>
-              <w:t>Theo dõi học viên, lịch dạy, xem hoa hồng.</w:t>
-            </w:r>
-          </w:p>
-        </w:tc>
-      </w:tr>
-      <w:tr>
-        <w:tblPrEx>
-          <w:tblBorders>
-            <w:top w:val="none" w:color="auto" w:sz="0" w:space="0"/>
-            <w:left w:val="none" w:color="auto" w:sz="0" w:space="0"/>
-            <w:bottom w:val="none" w:color="auto" w:sz="0" w:space="0"/>
-            <w:right w:val="none" w:color="auto" w:sz="0" w:space="0"/>
-            <w:insideH w:val="none" w:color="auto" w:sz="0" w:space="0"/>
-            <w:insideV w:val="none" w:color="auto" w:sz="0" w:space="0"/>
-          </w:tblBorders>
-          <w:tblCellMar>
-            <w:top w:w="15" w:type="dxa"/>
-            <w:left w:w="15" w:type="dxa"/>
-            <w:bottom w:w="15" w:type="dxa"/>
-            <w:right w:w="15" w:type="dxa"/>
-          </w:tblCellMar>
-        </w:tblPrEx>
-        <w:trPr>
-          <w:tblCellSpacing w:w="15" w:type="dxa"/>
-        </w:trPr>
-        <w:tc>
-          <w:tcPr>
-            <w:tcW w:w="0" w:type="auto"/>
-            <w:shd w:val="clear" w:color="auto" w:fill="auto"/>
-            <w:vAlign w:val="center"/>
-          </w:tcPr>
-          <w:p>
-            <w:pPr>
-              <w:keepNext w:val="0"/>
-              <w:keepLines w:val="0"/>
-              <w:widowControl/>
-              <w:suppressLineNumbers w:val="0"/>
-              <w:jc w:val="left"/>
-              <w:rPr>
-                <w:rFonts w:hint="default" w:ascii="Times New Roman" w:hAnsi="Times New Roman" w:cs="Times New Roman"/>
-                <w:sz w:val="24"/>
-                <w:szCs w:val="24"/>
-              </w:rPr>
-            </w:pPr>
-            <w:r>
-              <w:rPr>
-                <w:rStyle w:val="15"/>
-                <w:rFonts w:hint="default" w:ascii="Times New Roman" w:hAnsi="Times New Roman" w:eastAsia="SimSun" w:cs="Times New Roman"/>
-                <w:kern w:val="0"/>
-                <w:sz w:val="24"/>
-                <w:szCs w:val="24"/>
-                <w:lang w:val="en-US" w:eastAsia="zh-CN" w:bidi="ar"/>
-                <w14:ligatures w14:val="standardContextual"/>
-              </w:rPr>
-              <w:t>Nhân viên lễ tân</w:t>
-            </w:r>
-          </w:p>
-        </w:tc>
-        <w:tc>
-          <w:tcPr>
-            <w:tcW w:w="0" w:type="auto"/>
-            <w:shd w:val="clear" w:color="auto" w:fill="auto"/>
-            <w:vAlign w:val="center"/>
-          </w:tcPr>
-          <w:p>
-            <w:pPr>
-              <w:keepNext w:val="0"/>
-              <w:keepLines w:val="0"/>
-              <w:widowControl/>
-              <w:suppressLineNumbers w:val="0"/>
-              <w:jc w:val="left"/>
-              <w:rPr>
-                <w:rFonts w:hint="default" w:ascii="Times New Roman" w:hAnsi="Times New Roman" w:cs="Times New Roman"/>
-                <w:sz w:val="24"/>
-                <w:szCs w:val="24"/>
-              </w:rPr>
-            </w:pPr>
-            <w:r>
-              <w:rPr>
-                <w:rFonts w:hint="default" w:ascii="Times New Roman" w:hAnsi="Times New Roman" w:eastAsia="SimSun" w:cs="Times New Roman"/>
-                <w:kern w:val="0"/>
-                <w:sz w:val="24"/>
-                <w:szCs w:val="24"/>
-                <w:lang w:val="en-US" w:eastAsia="zh-CN" w:bidi="ar"/>
-                <w14:ligatures w14:val="standardContextual"/>
-              </w:rPr>
-              <w:t>Hỗ trợ đăng ký hội viên, gia hạn, check-in, cập nhật gói tập.</w:t>
-            </w:r>
-          </w:p>
-        </w:tc>
-      </w:tr>
-      <w:tr>
-        <w:tblPrEx>
-          <w:tblBorders>
-            <w:top w:val="none" w:color="auto" w:sz="0" w:space="0"/>
-            <w:left w:val="none" w:color="auto" w:sz="0" w:space="0"/>
-            <w:bottom w:val="none" w:color="auto" w:sz="0" w:space="0"/>
-            <w:right w:val="none" w:color="auto" w:sz="0" w:space="0"/>
-            <w:insideH w:val="none" w:color="auto" w:sz="0" w:space="0"/>
-            <w:insideV w:val="none" w:color="auto" w:sz="0" w:space="0"/>
-          </w:tblBorders>
-          <w:tblCellMar>
-            <w:top w:w="15" w:type="dxa"/>
-            <w:left w:w="15" w:type="dxa"/>
-            <w:bottom w:w="15" w:type="dxa"/>
-            <w:right w:w="15" w:type="dxa"/>
-          </w:tblCellMar>
-        </w:tblPrEx>
-        <w:trPr>
-          <w:tblCellSpacing w:w="15" w:type="dxa"/>
-        </w:trPr>
-        <w:tc>
-          <w:tcPr>
-            <w:tcW w:w="0" w:type="auto"/>
-            <w:shd w:val="clear" w:color="auto" w:fill="auto"/>
-            <w:vAlign w:val="center"/>
-          </w:tcPr>
-          <w:p>
-            <w:pPr>
-              <w:keepNext w:val="0"/>
-              <w:keepLines w:val="0"/>
-              <w:widowControl/>
-              <w:suppressLineNumbers w:val="0"/>
-              <w:jc w:val="left"/>
-              <w:rPr>
-                <w:rFonts w:hint="default" w:ascii="Times New Roman" w:hAnsi="Times New Roman" w:cs="Times New Roman"/>
-                <w:sz w:val="24"/>
-                <w:szCs w:val="24"/>
-              </w:rPr>
-            </w:pPr>
-            <w:r>
-              <w:rPr>
-                <w:rStyle w:val="15"/>
-                <w:rFonts w:hint="default" w:ascii="Times New Roman" w:hAnsi="Times New Roman" w:eastAsia="SimSun" w:cs="Times New Roman"/>
-                <w:kern w:val="0"/>
-                <w:sz w:val="24"/>
-                <w:szCs w:val="24"/>
-                <w:lang w:val="en-US" w:eastAsia="zh-CN" w:bidi="ar"/>
-                <w14:ligatures w14:val="standardContextual"/>
-              </w:rPr>
-              <w:t>Admin/Quản lý</w:t>
-            </w:r>
-          </w:p>
-        </w:tc>
-        <w:tc>
-          <w:tcPr>
-            <w:tcW w:w="0" w:type="auto"/>
-            <w:shd w:val="clear" w:color="auto" w:fill="auto"/>
-            <w:vAlign w:val="center"/>
-          </w:tcPr>
-          <w:p>
-            <w:pPr>
-              <w:keepNext w:val="0"/>
-              <w:keepLines w:val="0"/>
-              <w:widowControl/>
-              <w:suppressLineNumbers w:val="0"/>
-              <w:jc w:val="left"/>
-              <w:rPr>
-                <w:rFonts w:hint="default" w:ascii="Times New Roman" w:hAnsi="Times New Roman" w:cs="Times New Roman"/>
-                <w:sz w:val="24"/>
-                <w:szCs w:val="24"/>
-              </w:rPr>
-            </w:pPr>
-            <w:r>
-              <w:rPr>
-                <w:rFonts w:hint="default" w:ascii="Times New Roman" w:hAnsi="Times New Roman" w:eastAsia="SimSun" w:cs="Times New Roman"/>
-                <w:kern w:val="0"/>
-                <w:sz w:val="24"/>
-                <w:szCs w:val="24"/>
-                <w:lang w:val="en-US" w:eastAsia="zh-CN" w:bidi="ar"/>
-                <w14:ligatures w14:val="standardContextual"/>
-              </w:rPr>
               <w:t>Theo dõi, thống kê, quản lý nhân sự, thiết bị, doanh thu.</w:t>
             </w:r>
           </w:p>
@@ -6818,7 +6817,7 @@
       </w:pPr>
       <w:r>
         <w:rPr>
-          <w:rStyle w:val="15"/>
+          <w:rStyle w:val="16"/>
           <w:rFonts w:hint="default" w:ascii="Times New Roman" w:hAnsi="Times New Roman" w:cs="Times New Roman"/>
           <w:sz w:val="24"/>
           <w:szCs w:val="24"/>
@@ -6828,7 +6827,7 @@
     </w:p>
     <w:p>
       <w:pPr>
-        <w:pStyle w:val="14"/>
+        <w:pStyle w:val="15"/>
         <w:keepNext w:val="0"/>
         <w:keepLines w:val="0"/>
         <w:widowControl/>
@@ -6851,7 +6850,7 @@
     </w:p>
     <w:p>
       <w:pPr>
-        <w:pStyle w:val="14"/>
+        <w:pStyle w:val="15"/>
         <w:keepNext w:val="0"/>
         <w:keepLines w:val="0"/>
         <w:widowControl/>
@@ -6873,7 +6872,7 @@
       </w:r>
       <w:r>
         <w:rPr>
-          <w:rStyle w:val="15"/>
+          <w:rStyle w:val="16"/>
           <w:rFonts w:hint="default" w:ascii="Times New Roman" w:hAnsi="Times New Roman" w:cs="Times New Roman"/>
           <w:sz w:val="24"/>
           <w:szCs w:val="24"/>
@@ -6891,7 +6890,7 @@
     </w:p>
     <w:p>
       <w:pPr>
-        <w:pStyle w:val="14"/>
+        <w:pStyle w:val="15"/>
         <w:keepNext w:val="0"/>
         <w:keepLines w:val="0"/>
         <w:widowControl/>
@@ -6927,7 +6926,7 @@
       </w:pPr>
       <w:r>
         <w:rPr>
-          <w:rStyle w:val="15"/>
+          <w:rStyle w:val="16"/>
           <w:rFonts w:hint="default" w:ascii="Times New Roman" w:hAnsi="Times New Roman" w:cs="Times New Roman"/>
           <w:sz w:val="24"/>
           <w:szCs w:val="24"/>
@@ -7008,7 +7007,7 @@
             </w:pPr>
             <w:r>
               <w:rPr>
-                <w:rStyle w:val="15"/>
+                <w:rStyle w:val="16"/>
                 <w:rFonts w:hint="default" w:ascii="Times New Roman" w:hAnsi="Times New Roman" w:eastAsia="SimSun" w:cs="Times New Roman"/>
                 <w:kern w:val="0"/>
                 <w:sz w:val="24"/>
@@ -7043,7 +7042,7 @@
             </w:pPr>
             <w:r>
               <w:rPr>
-                <w:rStyle w:val="15"/>
+                <w:rStyle w:val="16"/>
                 <w:rFonts w:hint="default" w:ascii="Times New Roman" w:hAnsi="Times New Roman" w:eastAsia="SimSun" w:cs="Times New Roman"/>
                 <w:kern w:val="0"/>
                 <w:sz w:val="24"/>
@@ -7078,7 +7077,7 @@
             </w:pPr>
             <w:r>
               <w:rPr>
-                <w:rStyle w:val="15"/>
+                <w:rStyle w:val="16"/>
                 <w:rFonts w:hint="default" w:ascii="Times New Roman" w:hAnsi="Times New Roman" w:eastAsia="SimSun" w:cs="Times New Roman"/>
                 <w:kern w:val="0"/>
                 <w:sz w:val="24"/>
@@ -7087,6 +7086,363 @@
                 <w14:ligatures w14:val="standardContextual"/>
               </w:rPr>
               <w:t>Mô tả</w:t>
+            </w:r>
+          </w:p>
+        </w:tc>
+      </w:tr>
+      <w:tr>
+        <w:tblPrEx>
+          <w:tblBorders>
+            <w:top w:val="none" w:color="auto" w:sz="0" w:space="0"/>
+            <w:left w:val="none" w:color="auto" w:sz="0" w:space="0"/>
+            <w:bottom w:val="none" w:color="auto" w:sz="0" w:space="0"/>
+            <w:right w:val="none" w:color="auto" w:sz="0" w:space="0"/>
+            <w:insideH w:val="none" w:color="auto" w:sz="0" w:space="0"/>
+            <w:insideV w:val="none" w:color="auto" w:sz="0" w:space="0"/>
+          </w:tblBorders>
+          <w:shd w:val="clear" w:color="auto" w:fill="auto"/>
+          <w:tblCellMar>
+            <w:top w:w="15" w:type="dxa"/>
+            <w:left w:w="15" w:type="dxa"/>
+            <w:bottom w:w="15" w:type="dxa"/>
+            <w:right w:w="15" w:type="dxa"/>
+          </w:tblCellMar>
+        </w:tblPrEx>
+        <w:trPr>
+          <w:tblCellSpacing w:w="15" w:type="dxa"/>
+        </w:trPr>
+        <w:tc>
+          <w:tcPr>
+            <w:tcW w:w="0" w:type="auto"/>
+            <w:shd w:val="clear" w:color="auto" w:fill="auto"/>
+            <w:vAlign w:val="center"/>
+          </w:tcPr>
+          <w:p>
+            <w:pPr>
+              <w:keepNext w:val="0"/>
+              <w:keepLines w:val="0"/>
+              <w:widowControl/>
+              <w:suppressLineNumbers w:val="0"/>
+              <w:jc w:val="left"/>
+              <w:rPr>
+                <w:rFonts w:hint="default" w:ascii="Times New Roman" w:hAnsi="Times New Roman" w:cs="Times New Roman"/>
+                <w:sz w:val="24"/>
+                <w:szCs w:val="24"/>
+              </w:rPr>
+            </w:pPr>
+            <w:r>
+              <w:rPr>
+                <w:rStyle w:val="16"/>
+                <w:rFonts w:hint="default" w:ascii="Times New Roman" w:hAnsi="Times New Roman" w:eastAsia="SimSun" w:cs="Times New Roman"/>
+                <w:kern w:val="0"/>
+                <w:sz w:val="24"/>
+                <w:szCs w:val="24"/>
+                <w:lang w:val="en-US" w:eastAsia="zh-CN" w:bidi="ar"/>
+                <w14:ligatures w14:val="standardContextual"/>
+              </w:rPr>
+              <w:t>FR-01</w:t>
+            </w:r>
+          </w:p>
+        </w:tc>
+        <w:tc>
+          <w:tcPr>
+            <w:tcW w:w="0" w:type="auto"/>
+            <w:shd w:val="clear" w:color="auto" w:fill="auto"/>
+            <w:vAlign w:val="center"/>
+          </w:tcPr>
+          <w:p>
+            <w:pPr>
+              <w:keepNext w:val="0"/>
+              <w:keepLines w:val="0"/>
+              <w:widowControl/>
+              <w:suppressLineNumbers w:val="0"/>
+              <w:jc w:val="left"/>
+              <w:rPr>
+                <w:rFonts w:hint="default" w:ascii="Times New Roman" w:hAnsi="Times New Roman" w:cs="Times New Roman"/>
+                <w:sz w:val="24"/>
+                <w:szCs w:val="24"/>
+              </w:rPr>
+            </w:pPr>
+            <w:r>
+              <w:rPr>
+                <w:rFonts w:hint="default" w:ascii="Times New Roman" w:hAnsi="Times New Roman" w:eastAsia="SimSun" w:cs="Times New Roman"/>
+                <w:kern w:val="0"/>
+                <w:sz w:val="24"/>
+                <w:szCs w:val="24"/>
+                <w:lang w:val="en-US" w:eastAsia="zh-CN" w:bidi="ar"/>
+                <w14:ligatures w14:val="standardContextual"/>
+              </w:rPr>
+              <w:t>Quản lý hội viên</w:t>
+            </w:r>
+          </w:p>
+        </w:tc>
+        <w:tc>
+          <w:tcPr>
+            <w:tcW w:w="0" w:type="auto"/>
+            <w:shd w:val="clear" w:color="auto" w:fill="auto"/>
+            <w:vAlign w:val="center"/>
+          </w:tcPr>
+          <w:p>
+            <w:pPr>
+              <w:keepNext w:val="0"/>
+              <w:keepLines w:val="0"/>
+              <w:widowControl/>
+              <w:suppressLineNumbers w:val="0"/>
+              <w:jc w:val="left"/>
+              <w:rPr>
+                <w:rFonts w:hint="default" w:ascii="Times New Roman" w:hAnsi="Times New Roman" w:cs="Times New Roman"/>
+                <w:sz w:val="24"/>
+                <w:szCs w:val="24"/>
+              </w:rPr>
+            </w:pPr>
+            <w:r>
+              <w:rPr>
+                <w:rFonts w:hint="default" w:ascii="Times New Roman" w:hAnsi="Times New Roman" w:eastAsia="SimSun" w:cs="Times New Roman"/>
+                <w:kern w:val="0"/>
+                <w:sz w:val="24"/>
+                <w:szCs w:val="24"/>
+                <w:lang w:val="en-US" w:eastAsia="zh-CN" w:bidi="ar"/>
+                <w14:ligatures w14:val="standardContextual"/>
+              </w:rPr>
+              <w:t>Thêm, sửa, xóa, gia hạn gói tập; tìm kiếm theo tên, SĐT.</w:t>
+            </w:r>
+          </w:p>
+        </w:tc>
+      </w:tr>
+      <w:tr>
+        <w:tblPrEx>
+          <w:tblBorders>
+            <w:top w:val="none" w:color="auto" w:sz="0" w:space="0"/>
+            <w:left w:val="none" w:color="auto" w:sz="0" w:space="0"/>
+            <w:bottom w:val="none" w:color="auto" w:sz="0" w:space="0"/>
+            <w:right w:val="none" w:color="auto" w:sz="0" w:space="0"/>
+            <w:insideH w:val="none" w:color="auto" w:sz="0" w:space="0"/>
+            <w:insideV w:val="none" w:color="auto" w:sz="0" w:space="0"/>
+          </w:tblBorders>
+          <w:shd w:val="clear" w:color="auto" w:fill="auto"/>
+          <w:tblCellMar>
+            <w:top w:w="15" w:type="dxa"/>
+            <w:left w:w="15" w:type="dxa"/>
+            <w:bottom w:w="15" w:type="dxa"/>
+            <w:right w:w="15" w:type="dxa"/>
+          </w:tblCellMar>
+        </w:tblPrEx>
+        <w:trPr>
+          <w:tblCellSpacing w:w="15" w:type="dxa"/>
+        </w:trPr>
+        <w:tc>
+          <w:tcPr>
+            <w:tcW w:w="0" w:type="auto"/>
+            <w:shd w:val="clear" w:color="auto" w:fill="auto"/>
+            <w:vAlign w:val="center"/>
+          </w:tcPr>
+          <w:p>
+            <w:pPr>
+              <w:keepNext w:val="0"/>
+              <w:keepLines w:val="0"/>
+              <w:widowControl/>
+              <w:suppressLineNumbers w:val="0"/>
+              <w:jc w:val="left"/>
+              <w:rPr>
+                <w:rFonts w:hint="default" w:ascii="Times New Roman" w:hAnsi="Times New Roman" w:cs="Times New Roman"/>
+                <w:sz w:val="24"/>
+                <w:szCs w:val="24"/>
+              </w:rPr>
+            </w:pPr>
+            <w:r>
+              <w:rPr>
+                <w:rStyle w:val="16"/>
+                <w:rFonts w:hint="default" w:ascii="Times New Roman" w:hAnsi="Times New Roman" w:eastAsia="SimSun" w:cs="Times New Roman"/>
+                <w:kern w:val="0"/>
+                <w:sz w:val="24"/>
+                <w:szCs w:val="24"/>
+                <w:lang w:val="en-US" w:eastAsia="zh-CN" w:bidi="ar"/>
+                <w14:ligatures w14:val="standardContextual"/>
+              </w:rPr>
+              <w:t>FR-02</w:t>
+            </w:r>
+          </w:p>
+        </w:tc>
+        <w:tc>
+          <w:tcPr>
+            <w:tcW w:w="0" w:type="auto"/>
+            <w:shd w:val="clear" w:color="auto" w:fill="auto"/>
+            <w:vAlign w:val="center"/>
+          </w:tcPr>
+          <w:p>
+            <w:pPr>
+              <w:keepNext w:val="0"/>
+              <w:keepLines w:val="0"/>
+              <w:widowControl/>
+              <w:suppressLineNumbers w:val="0"/>
+              <w:jc w:val="left"/>
+              <w:rPr>
+                <w:rFonts w:hint="default" w:ascii="Times New Roman" w:hAnsi="Times New Roman" w:cs="Times New Roman"/>
+                <w:sz w:val="24"/>
+                <w:szCs w:val="24"/>
+              </w:rPr>
+            </w:pPr>
+            <w:r>
+              <w:rPr>
+                <w:rFonts w:hint="default" w:ascii="Times New Roman" w:hAnsi="Times New Roman" w:eastAsia="SimSun" w:cs="Times New Roman"/>
+                <w:kern w:val="0"/>
+                <w:sz w:val="24"/>
+                <w:szCs w:val="24"/>
+                <w:lang w:val="en-US" w:eastAsia="zh-CN" w:bidi="ar"/>
+                <w14:ligatures w14:val="standardContextual"/>
+              </w:rPr>
+              <w:t>Quản lý PT và lịch dạy</w:t>
+            </w:r>
+          </w:p>
+        </w:tc>
+        <w:tc>
+          <w:tcPr>
+            <w:tcW w:w="0" w:type="auto"/>
+            <w:shd w:val="clear" w:color="auto" w:fill="auto"/>
+            <w:vAlign w:val="center"/>
+          </w:tcPr>
+          <w:p>
+            <w:pPr>
+              <w:keepNext w:val="0"/>
+              <w:keepLines w:val="0"/>
+              <w:widowControl/>
+              <w:suppressLineNumbers w:val="0"/>
+              <w:jc w:val="left"/>
+              <w:rPr>
+                <w:rFonts w:hint="default" w:ascii="Times New Roman" w:hAnsi="Times New Roman" w:cs="Times New Roman"/>
+                <w:sz w:val="24"/>
+                <w:szCs w:val="24"/>
+              </w:rPr>
+            </w:pPr>
+            <w:r>
+              <w:rPr>
+                <w:rFonts w:hint="default" w:ascii="Times New Roman" w:hAnsi="Times New Roman" w:eastAsia="SimSun" w:cs="Times New Roman"/>
+                <w:kern w:val="0"/>
+                <w:sz w:val="24"/>
+                <w:szCs w:val="24"/>
+                <w:lang w:val="en-US" w:eastAsia="zh-CN" w:bidi="ar"/>
+                <w14:ligatures w14:val="standardContextual"/>
+              </w:rPr>
+              <w:t>Quản lý danh sách PT, phân công lịch, chỉnh sửa ca dạy.</w:t>
+            </w:r>
+          </w:p>
+        </w:tc>
+      </w:tr>
+      <w:tr>
+        <w:tblPrEx>
+          <w:tblBorders>
+            <w:top w:val="none" w:color="auto" w:sz="0" w:space="0"/>
+            <w:left w:val="none" w:color="auto" w:sz="0" w:space="0"/>
+            <w:bottom w:val="none" w:color="auto" w:sz="0" w:space="0"/>
+            <w:right w:val="none" w:color="auto" w:sz="0" w:space="0"/>
+            <w:insideH w:val="none" w:color="auto" w:sz="0" w:space="0"/>
+            <w:insideV w:val="none" w:color="auto" w:sz="0" w:space="0"/>
+          </w:tblBorders>
+          <w:shd w:val="clear" w:color="auto" w:fill="auto"/>
+          <w:tblCellMar>
+            <w:top w:w="15" w:type="dxa"/>
+            <w:left w:w="15" w:type="dxa"/>
+            <w:bottom w:w="15" w:type="dxa"/>
+            <w:right w:w="15" w:type="dxa"/>
+          </w:tblCellMar>
+        </w:tblPrEx>
+        <w:trPr>
+          <w:tblCellSpacing w:w="15" w:type="dxa"/>
+        </w:trPr>
+        <w:tc>
+          <w:tcPr>
+            <w:tcW w:w="0" w:type="auto"/>
+            <w:shd w:val="clear" w:color="auto" w:fill="auto"/>
+            <w:vAlign w:val="center"/>
+          </w:tcPr>
+          <w:p>
+            <w:pPr>
+              <w:keepNext w:val="0"/>
+              <w:keepLines w:val="0"/>
+              <w:widowControl/>
+              <w:suppressLineNumbers w:val="0"/>
+              <w:jc w:val="left"/>
+              <w:rPr>
+                <w:rFonts w:hint="default" w:ascii="Times New Roman" w:hAnsi="Times New Roman" w:cs="Times New Roman"/>
+                <w:sz w:val="24"/>
+                <w:szCs w:val="24"/>
+              </w:rPr>
+            </w:pPr>
+            <w:r>
+              <w:rPr>
+                <w:rStyle w:val="16"/>
+                <w:rFonts w:hint="default" w:ascii="Times New Roman" w:hAnsi="Times New Roman" w:eastAsia="SimSun" w:cs="Times New Roman"/>
+                <w:kern w:val="0"/>
+                <w:sz w:val="24"/>
+                <w:szCs w:val="24"/>
+                <w:lang w:val="en-US" w:eastAsia="zh-CN" w:bidi="ar"/>
+                <w14:ligatures w14:val="standardContextual"/>
+              </w:rPr>
+              <w:t>FR-03</w:t>
+            </w:r>
+          </w:p>
+        </w:tc>
+        <w:tc>
+          <w:tcPr>
+            <w:tcW w:w="0" w:type="auto"/>
+            <w:shd w:val="clear" w:color="auto" w:fill="auto"/>
+            <w:vAlign w:val="center"/>
+          </w:tcPr>
+          <w:p>
+            <w:pPr>
+              <w:keepNext w:val="0"/>
+              <w:keepLines w:val="0"/>
+              <w:widowControl/>
+              <w:suppressLineNumbers w:val="0"/>
+              <w:jc w:val="left"/>
+              <w:rPr>
+                <w:rFonts w:hint="default" w:ascii="Times New Roman" w:hAnsi="Times New Roman" w:cs="Times New Roman"/>
+                <w:sz w:val="24"/>
+                <w:szCs w:val="24"/>
+              </w:rPr>
+            </w:pPr>
+            <w:r>
+              <w:rPr>
+                <w:rFonts w:hint="default" w:ascii="Times New Roman" w:hAnsi="Times New Roman" w:eastAsia="SimSun" w:cs="Times New Roman"/>
+                <w:kern w:val="0"/>
+                <w:sz w:val="24"/>
+                <w:szCs w:val="24"/>
+                <w:lang w:val="en-US" w:eastAsia="zh-CN" w:bidi="ar"/>
+                <w14:ligatures w14:val="standardContextual"/>
+              </w:rPr>
+              <w:t>Quản lý gói tập</w:t>
+            </w:r>
+          </w:p>
+        </w:tc>
+        <w:tc>
+          <w:tcPr>
+            <w:tcW w:w="0" w:type="auto"/>
+            <w:shd w:val="clear" w:color="auto" w:fill="auto"/>
+            <w:vAlign w:val="center"/>
+          </w:tcPr>
+          <w:p>
+            <w:pPr>
+              <w:keepNext w:val="0"/>
+              <w:keepLines w:val="0"/>
+              <w:widowControl/>
+              <w:suppressLineNumbers w:val="0"/>
+              <w:jc w:val="left"/>
+              <w:rPr>
+                <w:rFonts w:hint="default" w:ascii="Times New Roman" w:hAnsi="Times New Roman" w:cs="Times New Roman"/>
+                <w:sz w:val="24"/>
+                <w:szCs w:val="24"/>
+              </w:rPr>
+            </w:pPr>
+            <w:r>
+              <w:rPr>
+                <w:rFonts w:hint="default" w:ascii="Times New Roman" w:hAnsi="Times New Roman" w:eastAsia="SimSun" w:cs="Times New Roman"/>
+                <w:kern w:val="0"/>
+                <w:sz w:val="24"/>
+                <w:szCs w:val="24"/>
+                <w:lang w:val="en-US" w:eastAsia="zh-CN" w:bidi="ar"/>
+                <w14:ligatures w14:val="standardContextual"/>
+              </w:rPr>
+              <w:t>Tạo, chỉnh sửa, xóa gói tập (theo tháng, buổi, năm).</w:t>
             </w:r>
           </w:p>
         </w:tc>
@@ -7132,7 +7488,7 @@
             </w:pPr>
             <w:r>
               <w:rPr>
-                <w:rStyle w:val="15"/>
+                <w:rStyle w:val="16"/>
                 <w:rFonts w:hint="default" w:ascii="Times New Roman" w:hAnsi="Times New Roman" w:eastAsia="SimSun" w:cs="Times New Roman"/>
                 <w:kern w:val="0"/>
                 <w:sz w:val="24"/>
@@ -7140,7 +7496,7 @@
                 <w:lang w:val="en-US" w:eastAsia="zh-CN" w:bidi="ar"/>
                 <w14:ligatures w14:val="standardContextual"/>
               </w:rPr>
-              <w:t>FR-01</w:t>
+              <w:t>FR-04</w:t>
             </w:r>
           </w:p>
         </w:tc>
@@ -7172,7 +7528,7 @@
                 <w:lang w:val="en-US" w:eastAsia="zh-CN" w:bidi="ar"/>
                 <w14:ligatures w14:val="standardContextual"/>
               </w:rPr>
-              <w:t>Quản lý hội viên</w:t>
+              <w:t>Đặt lịch tập</w:t>
             </w:r>
           </w:p>
         </w:tc>
@@ -7204,7 +7560,7 @@
                 <w:lang w:val="en-US" w:eastAsia="zh-CN" w:bidi="ar"/>
                 <w14:ligatures w14:val="standardContextual"/>
               </w:rPr>
-              <w:t>Thêm, sửa, xóa, gia hạn gói tập; tìm kiếm theo tên, SĐT.</w:t>
+              <w:t>Hội viên chọn PT và khung giờ, hệ thống lưu và gửi xác nhận.</w:t>
             </w:r>
           </w:p>
         </w:tc>
@@ -7219,6 +7575,7 @@
             <w:insideH w:val="none" w:color="auto" w:sz="0" w:space="0"/>
             <w:insideV w:val="none" w:color="auto" w:sz="0" w:space="0"/>
           </w:tblBorders>
+          <w:shd w:val="clear" w:color="auto" w:fill="auto"/>
           <w:tblCellMar>
             <w:top w:w="15" w:type="dxa"/>
             <w:left w:w="15" w:type="dxa"/>
@@ -7250,7 +7607,7 @@
             </w:pPr>
             <w:r>
               <w:rPr>
-                <w:rStyle w:val="15"/>
+                <w:rStyle w:val="16"/>
                 <w:rFonts w:hint="default" w:ascii="Times New Roman" w:hAnsi="Times New Roman" w:eastAsia="SimSun" w:cs="Times New Roman"/>
                 <w:kern w:val="0"/>
                 <w:sz w:val="24"/>
@@ -7258,7 +7615,7 @@
                 <w:lang w:val="en-US" w:eastAsia="zh-CN" w:bidi="ar"/>
                 <w14:ligatures w14:val="standardContextual"/>
               </w:rPr>
-              <w:t>FR-02</w:t>
+              <w:t>FR-05</w:t>
             </w:r>
           </w:p>
         </w:tc>
@@ -7290,7 +7647,7 @@
                 <w:lang w:val="en-US" w:eastAsia="zh-CN" w:bidi="ar"/>
                 <w14:ligatures w14:val="standardContextual"/>
               </w:rPr>
-              <w:t>Quản lý PT và lịch dạy</w:t>
+              <w:t>Check-in</w:t>
             </w:r>
           </w:p>
         </w:tc>
@@ -7322,7 +7679,7 @@
                 <w:lang w:val="en-US" w:eastAsia="zh-CN" w:bidi="ar"/>
                 <w14:ligatures w14:val="standardContextual"/>
               </w:rPr>
-              <w:t>Quản lý danh sách PT, phân công lịch, chỉnh sửa ca dạy.</w:t>
+              <w:t>Hội viên quét mã QR hoặc thẻ để điểm danh.</w:t>
             </w:r>
           </w:p>
         </w:tc>
@@ -7337,6 +7694,7 @@
             <w:insideH w:val="none" w:color="auto" w:sz="0" w:space="0"/>
             <w:insideV w:val="none" w:color="auto" w:sz="0" w:space="0"/>
           </w:tblBorders>
+          <w:shd w:val="clear" w:color="auto" w:fill="auto"/>
           <w:tblCellMar>
             <w:top w:w="15" w:type="dxa"/>
             <w:left w:w="15" w:type="dxa"/>
@@ -7368,7 +7726,7 @@
             </w:pPr>
             <w:r>
               <w:rPr>
-                <w:rStyle w:val="15"/>
+                <w:rStyle w:val="16"/>
                 <w:rFonts w:hint="default" w:ascii="Times New Roman" w:hAnsi="Times New Roman" w:eastAsia="SimSun" w:cs="Times New Roman"/>
                 <w:kern w:val="0"/>
                 <w:sz w:val="24"/>
@@ -7376,7 +7734,7 @@
                 <w:lang w:val="en-US" w:eastAsia="zh-CN" w:bidi="ar"/>
                 <w14:ligatures w14:val="standardContextual"/>
               </w:rPr>
-              <w:t>FR-03</w:t>
+              <w:t>FR-06</w:t>
             </w:r>
           </w:p>
         </w:tc>
@@ -7408,7 +7766,7 @@
                 <w:lang w:val="en-US" w:eastAsia="zh-CN" w:bidi="ar"/>
                 <w14:ligatures w14:val="standardContextual"/>
               </w:rPr>
-              <w:t>Quản lý gói tập</w:t>
+              <w:t>Quản lý thiết bị – dịch vụ</w:t>
             </w:r>
           </w:p>
         </w:tc>
@@ -7440,7 +7798,7 @@
                 <w:lang w:val="en-US" w:eastAsia="zh-CN" w:bidi="ar"/>
                 <w14:ligatures w14:val="standardContextual"/>
               </w:rPr>
-              <w:t>Tạo, chỉnh sửa, xóa gói tập (theo tháng, buổi, năm).</w:t>
+              <w:t>Theo dõi, thêm, sửa, xóa thiết bị; nhắc bảo trì định kỳ.</w:t>
             </w:r>
           </w:p>
         </w:tc>
@@ -7455,6 +7813,7 @@
             <w:insideH w:val="none" w:color="auto" w:sz="0" w:space="0"/>
             <w:insideV w:val="none" w:color="auto" w:sz="0" w:space="0"/>
           </w:tblBorders>
+          <w:shd w:val="clear" w:color="auto" w:fill="auto"/>
           <w:tblCellMar>
             <w:top w:w="15" w:type="dxa"/>
             <w:left w:w="15" w:type="dxa"/>
@@ -7486,7 +7845,7 @@
             </w:pPr>
             <w:r>
               <w:rPr>
-                <w:rStyle w:val="15"/>
+                <w:rStyle w:val="16"/>
                 <w:rFonts w:hint="default" w:ascii="Times New Roman" w:hAnsi="Times New Roman" w:eastAsia="SimSun" w:cs="Times New Roman"/>
                 <w:kern w:val="0"/>
                 <w:sz w:val="24"/>
@@ -7494,7 +7853,7 @@
                 <w:lang w:val="en-US" w:eastAsia="zh-CN" w:bidi="ar"/>
                 <w14:ligatures w14:val="standardContextual"/>
               </w:rPr>
-              <w:t>FR-04</w:t>
+              <w:t>FR-07</w:t>
             </w:r>
           </w:p>
         </w:tc>
@@ -7526,7 +7885,7 @@
                 <w:lang w:val="en-US" w:eastAsia="zh-CN" w:bidi="ar"/>
                 <w14:ligatures w14:val="standardContextual"/>
               </w:rPr>
-              <w:t>Đặt lịch tập</w:t>
+              <w:t>Tài chính – Báo cáo</w:t>
             </w:r>
           </w:p>
         </w:tc>
@@ -7558,7 +7917,7 @@
                 <w:lang w:val="en-US" w:eastAsia="zh-CN" w:bidi="ar"/>
                 <w14:ligatures w14:val="standardContextual"/>
               </w:rPr>
-              <w:t>Hội viên chọn PT và khung giờ, hệ thống lưu và gửi xác nhận.</w:t>
+              <w:t>Ghi nhận doanh thu, xem báo cáo ngày/tháng/năm.</w:t>
             </w:r>
           </w:p>
         </w:tc>
@@ -7573,6 +7932,7 @@
             <w:insideH w:val="none" w:color="auto" w:sz="0" w:space="0"/>
             <w:insideV w:val="none" w:color="auto" w:sz="0" w:space="0"/>
           </w:tblBorders>
+          <w:shd w:val="clear" w:color="auto" w:fill="auto"/>
           <w:tblCellMar>
             <w:top w:w="15" w:type="dxa"/>
             <w:left w:w="15" w:type="dxa"/>
@@ -7604,7 +7964,7 @@
             </w:pPr>
             <w:r>
               <w:rPr>
-                <w:rStyle w:val="15"/>
+                <w:rStyle w:val="16"/>
                 <w:rFonts w:hint="default" w:ascii="Times New Roman" w:hAnsi="Times New Roman" w:eastAsia="SimSun" w:cs="Times New Roman"/>
                 <w:kern w:val="0"/>
                 <w:sz w:val="24"/>
@@ -7612,7 +7972,7 @@
                 <w:lang w:val="en-US" w:eastAsia="zh-CN" w:bidi="ar"/>
                 <w14:ligatures w14:val="standardContextual"/>
               </w:rPr>
-              <w:t>FR-05</w:t>
+              <w:t>FR-08</w:t>
             </w:r>
           </w:p>
         </w:tc>
@@ -7644,7 +8004,7 @@
                 <w:lang w:val="en-US" w:eastAsia="zh-CN" w:bidi="ar"/>
                 <w14:ligatures w14:val="standardContextual"/>
               </w:rPr>
-              <w:t>Check-in</w:t>
+              <w:t>Thống kê – Xuất hóa đơn</w:t>
             </w:r>
           </w:p>
         </w:tc>
@@ -7676,360 +8036,6 @@
                 <w:lang w:val="en-US" w:eastAsia="zh-CN" w:bidi="ar"/>
                 <w14:ligatures w14:val="standardContextual"/>
               </w:rPr>
-              <w:t>Hội viên quét mã QR hoặc thẻ để điểm danh.</w:t>
-            </w:r>
-          </w:p>
-        </w:tc>
-      </w:tr>
-      <w:tr>
-        <w:tblPrEx>
-          <w:tblBorders>
-            <w:top w:val="none" w:color="auto" w:sz="0" w:space="0"/>
-            <w:left w:val="none" w:color="auto" w:sz="0" w:space="0"/>
-            <w:bottom w:val="none" w:color="auto" w:sz="0" w:space="0"/>
-            <w:right w:val="none" w:color="auto" w:sz="0" w:space="0"/>
-            <w:insideH w:val="none" w:color="auto" w:sz="0" w:space="0"/>
-            <w:insideV w:val="none" w:color="auto" w:sz="0" w:space="0"/>
-          </w:tblBorders>
-          <w:tblCellMar>
-            <w:top w:w="15" w:type="dxa"/>
-            <w:left w:w="15" w:type="dxa"/>
-            <w:bottom w:w="15" w:type="dxa"/>
-            <w:right w:w="15" w:type="dxa"/>
-          </w:tblCellMar>
-        </w:tblPrEx>
-        <w:trPr>
-          <w:tblCellSpacing w:w="15" w:type="dxa"/>
-        </w:trPr>
-        <w:tc>
-          <w:tcPr>
-            <w:tcW w:w="0" w:type="auto"/>
-            <w:shd w:val="clear" w:color="auto" w:fill="auto"/>
-            <w:vAlign w:val="center"/>
-          </w:tcPr>
-          <w:p>
-            <w:pPr>
-              <w:keepNext w:val="0"/>
-              <w:keepLines w:val="0"/>
-              <w:widowControl/>
-              <w:suppressLineNumbers w:val="0"/>
-              <w:jc w:val="left"/>
-              <w:rPr>
-                <w:rFonts w:hint="default" w:ascii="Times New Roman" w:hAnsi="Times New Roman" w:cs="Times New Roman"/>
-                <w:sz w:val="24"/>
-                <w:szCs w:val="24"/>
-              </w:rPr>
-            </w:pPr>
-            <w:r>
-              <w:rPr>
-                <w:rStyle w:val="15"/>
-                <w:rFonts w:hint="default" w:ascii="Times New Roman" w:hAnsi="Times New Roman" w:eastAsia="SimSun" w:cs="Times New Roman"/>
-                <w:kern w:val="0"/>
-                <w:sz w:val="24"/>
-                <w:szCs w:val="24"/>
-                <w:lang w:val="en-US" w:eastAsia="zh-CN" w:bidi="ar"/>
-                <w14:ligatures w14:val="standardContextual"/>
-              </w:rPr>
-              <w:t>FR-06</w:t>
-            </w:r>
-          </w:p>
-        </w:tc>
-        <w:tc>
-          <w:tcPr>
-            <w:tcW w:w="0" w:type="auto"/>
-            <w:shd w:val="clear" w:color="auto" w:fill="auto"/>
-            <w:vAlign w:val="center"/>
-          </w:tcPr>
-          <w:p>
-            <w:pPr>
-              <w:keepNext w:val="0"/>
-              <w:keepLines w:val="0"/>
-              <w:widowControl/>
-              <w:suppressLineNumbers w:val="0"/>
-              <w:jc w:val="left"/>
-              <w:rPr>
-                <w:rFonts w:hint="default" w:ascii="Times New Roman" w:hAnsi="Times New Roman" w:cs="Times New Roman"/>
-                <w:sz w:val="24"/>
-                <w:szCs w:val="24"/>
-              </w:rPr>
-            </w:pPr>
-            <w:r>
-              <w:rPr>
-                <w:rFonts w:hint="default" w:ascii="Times New Roman" w:hAnsi="Times New Roman" w:eastAsia="SimSun" w:cs="Times New Roman"/>
-                <w:kern w:val="0"/>
-                <w:sz w:val="24"/>
-                <w:szCs w:val="24"/>
-                <w:lang w:val="en-US" w:eastAsia="zh-CN" w:bidi="ar"/>
-                <w14:ligatures w14:val="standardContextual"/>
-              </w:rPr>
-              <w:t>Quản lý thiết bị – dịch vụ</w:t>
-            </w:r>
-          </w:p>
-        </w:tc>
-        <w:tc>
-          <w:tcPr>
-            <w:tcW w:w="0" w:type="auto"/>
-            <w:shd w:val="clear" w:color="auto" w:fill="auto"/>
-            <w:vAlign w:val="center"/>
-          </w:tcPr>
-          <w:p>
-            <w:pPr>
-              <w:keepNext w:val="0"/>
-              <w:keepLines w:val="0"/>
-              <w:widowControl/>
-              <w:suppressLineNumbers w:val="0"/>
-              <w:jc w:val="left"/>
-              <w:rPr>
-                <w:rFonts w:hint="default" w:ascii="Times New Roman" w:hAnsi="Times New Roman" w:cs="Times New Roman"/>
-                <w:sz w:val="24"/>
-                <w:szCs w:val="24"/>
-              </w:rPr>
-            </w:pPr>
-            <w:r>
-              <w:rPr>
-                <w:rFonts w:hint="default" w:ascii="Times New Roman" w:hAnsi="Times New Roman" w:eastAsia="SimSun" w:cs="Times New Roman"/>
-                <w:kern w:val="0"/>
-                <w:sz w:val="24"/>
-                <w:szCs w:val="24"/>
-                <w:lang w:val="en-US" w:eastAsia="zh-CN" w:bidi="ar"/>
-                <w14:ligatures w14:val="standardContextual"/>
-              </w:rPr>
-              <w:t>Theo dõi, thêm, sửa, xóa thiết bị; nhắc bảo trì định kỳ.</w:t>
-            </w:r>
-          </w:p>
-        </w:tc>
-      </w:tr>
-      <w:tr>
-        <w:tblPrEx>
-          <w:tblBorders>
-            <w:top w:val="none" w:color="auto" w:sz="0" w:space="0"/>
-            <w:left w:val="none" w:color="auto" w:sz="0" w:space="0"/>
-            <w:bottom w:val="none" w:color="auto" w:sz="0" w:space="0"/>
-            <w:right w:val="none" w:color="auto" w:sz="0" w:space="0"/>
-            <w:insideH w:val="none" w:color="auto" w:sz="0" w:space="0"/>
-            <w:insideV w:val="none" w:color="auto" w:sz="0" w:space="0"/>
-          </w:tblBorders>
-          <w:tblCellMar>
-            <w:top w:w="15" w:type="dxa"/>
-            <w:left w:w="15" w:type="dxa"/>
-            <w:bottom w:w="15" w:type="dxa"/>
-            <w:right w:w="15" w:type="dxa"/>
-          </w:tblCellMar>
-        </w:tblPrEx>
-        <w:trPr>
-          <w:tblCellSpacing w:w="15" w:type="dxa"/>
-        </w:trPr>
-        <w:tc>
-          <w:tcPr>
-            <w:tcW w:w="0" w:type="auto"/>
-            <w:shd w:val="clear" w:color="auto" w:fill="auto"/>
-            <w:vAlign w:val="center"/>
-          </w:tcPr>
-          <w:p>
-            <w:pPr>
-              <w:keepNext w:val="0"/>
-              <w:keepLines w:val="0"/>
-              <w:widowControl/>
-              <w:suppressLineNumbers w:val="0"/>
-              <w:jc w:val="left"/>
-              <w:rPr>
-                <w:rFonts w:hint="default" w:ascii="Times New Roman" w:hAnsi="Times New Roman" w:cs="Times New Roman"/>
-                <w:sz w:val="24"/>
-                <w:szCs w:val="24"/>
-              </w:rPr>
-            </w:pPr>
-            <w:r>
-              <w:rPr>
-                <w:rStyle w:val="15"/>
-                <w:rFonts w:hint="default" w:ascii="Times New Roman" w:hAnsi="Times New Roman" w:eastAsia="SimSun" w:cs="Times New Roman"/>
-                <w:kern w:val="0"/>
-                <w:sz w:val="24"/>
-                <w:szCs w:val="24"/>
-                <w:lang w:val="en-US" w:eastAsia="zh-CN" w:bidi="ar"/>
-                <w14:ligatures w14:val="standardContextual"/>
-              </w:rPr>
-              <w:t>FR-07</w:t>
-            </w:r>
-          </w:p>
-        </w:tc>
-        <w:tc>
-          <w:tcPr>
-            <w:tcW w:w="0" w:type="auto"/>
-            <w:shd w:val="clear" w:color="auto" w:fill="auto"/>
-            <w:vAlign w:val="center"/>
-          </w:tcPr>
-          <w:p>
-            <w:pPr>
-              <w:keepNext w:val="0"/>
-              <w:keepLines w:val="0"/>
-              <w:widowControl/>
-              <w:suppressLineNumbers w:val="0"/>
-              <w:jc w:val="left"/>
-              <w:rPr>
-                <w:rFonts w:hint="default" w:ascii="Times New Roman" w:hAnsi="Times New Roman" w:cs="Times New Roman"/>
-                <w:sz w:val="24"/>
-                <w:szCs w:val="24"/>
-              </w:rPr>
-            </w:pPr>
-            <w:r>
-              <w:rPr>
-                <w:rFonts w:hint="default" w:ascii="Times New Roman" w:hAnsi="Times New Roman" w:eastAsia="SimSun" w:cs="Times New Roman"/>
-                <w:kern w:val="0"/>
-                <w:sz w:val="24"/>
-                <w:szCs w:val="24"/>
-                <w:lang w:val="en-US" w:eastAsia="zh-CN" w:bidi="ar"/>
-                <w14:ligatures w14:val="standardContextual"/>
-              </w:rPr>
-              <w:t>Tài chính – Báo cáo</w:t>
-            </w:r>
-          </w:p>
-        </w:tc>
-        <w:tc>
-          <w:tcPr>
-            <w:tcW w:w="0" w:type="auto"/>
-            <w:shd w:val="clear" w:color="auto" w:fill="auto"/>
-            <w:vAlign w:val="center"/>
-          </w:tcPr>
-          <w:p>
-            <w:pPr>
-              <w:keepNext w:val="0"/>
-              <w:keepLines w:val="0"/>
-              <w:widowControl/>
-              <w:suppressLineNumbers w:val="0"/>
-              <w:jc w:val="left"/>
-              <w:rPr>
-                <w:rFonts w:hint="default" w:ascii="Times New Roman" w:hAnsi="Times New Roman" w:cs="Times New Roman"/>
-                <w:sz w:val="24"/>
-                <w:szCs w:val="24"/>
-              </w:rPr>
-            </w:pPr>
-            <w:r>
-              <w:rPr>
-                <w:rFonts w:hint="default" w:ascii="Times New Roman" w:hAnsi="Times New Roman" w:eastAsia="SimSun" w:cs="Times New Roman"/>
-                <w:kern w:val="0"/>
-                <w:sz w:val="24"/>
-                <w:szCs w:val="24"/>
-                <w:lang w:val="en-US" w:eastAsia="zh-CN" w:bidi="ar"/>
-                <w14:ligatures w14:val="standardContextual"/>
-              </w:rPr>
-              <w:t>Ghi nhận doanh thu, xem báo cáo ngày/tháng/năm.</w:t>
-            </w:r>
-          </w:p>
-        </w:tc>
-      </w:tr>
-      <w:tr>
-        <w:tblPrEx>
-          <w:tblBorders>
-            <w:top w:val="none" w:color="auto" w:sz="0" w:space="0"/>
-            <w:left w:val="none" w:color="auto" w:sz="0" w:space="0"/>
-            <w:bottom w:val="none" w:color="auto" w:sz="0" w:space="0"/>
-            <w:right w:val="none" w:color="auto" w:sz="0" w:space="0"/>
-            <w:insideH w:val="none" w:color="auto" w:sz="0" w:space="0"/>
-            <w:insideV w:val="none" w:color="auto" w:sz="0" w:space="0"/>
-          </w:tblBorders>
-          <w:tblCellMar>
-            <w:top w:w="15" w:type="dxa"/>
-            <w:left w:w="15" w:type="dxa"/>
-            <w:bottom w:w="15" w:type="dxa"/>
-            <w:right w:w="15" w:type="dxa"/>
-          </w:tblCellMar>
-        </w:tblPrEx>
-        <w:trPr>
-          <w:tblCellSpacing w:w="15" w:type="dxa"/>
-        </w:trPr>
-        <w:tc>
-          <w:tcPr>
-            <w:tcW w:w="0" w:type="auto"/>
-            <w:shd w:val="clear" w:color="auto" w:fill="auto"/>
-            <w:vAlign w:val="center"/>
-          </w:tcPr>
-          <w:p>
-            <w:pPr>
-              <w:keepNext w:val="0"/>
-              <w:keepLines w:val="0"/>
-              <w:widowControl/>
-              <w:suppressLineNumbers w:val="0"/>
-              <w:jc w:val="left"/>
-              <w:rPr>
-                <w:rFonts w:hint="default" w:ascii="Times New Roman" w:hAnsi="Times New Roman" w:cs="Times New Roman"/>
-                <w:sz w:val="24"/>
-                <w:szCs w:val="24"/>
-              </w:rPr>
-            </w:pPr>
-            <w:r>
-              <w:rPr>
-                <w:rStyle w:val="15"/>
-                <w:rFonts w:hint="default" w:ascii="Times New Roman" w:hAnsi="Times New Roman" w:eastAsia="SimSun" w:cs="Times New Roman"/>
-                <w:kern w:val="0"/>
-                <w:sz w:val="24"/>
-                <w:szCs w:val="24"/>
-                <w:lang w:val="en-US" w:eastAsia="zh-CN" w:bidi="ar"/>
-                <w14:ligatures w14:val="standardContextual"/>
-              </w:rPr>
-              <w:t>FR-08</w:t>
-            </w:r>
-          </w:p>
-        </w:tc>
-        <w:tc>
-          <w:tcPr>
-            <w:tcW w:w="0" w:type="auto"/>
-            <w:shd w:val="clear" w:color="auto" w:fill="auto"/>
-            <w:vAlign w:val="center"/>
-          </w:tcPr>
-          <w:p>
-            <w:pPr>
-              <w:keepNext w:val="0"/>
-              <w:keepLines w:val="0"/>
-              <w:widowControl/>
-              <w:suppressLineNumbers w:val="0"/>
-              <w:jc w:val="left"/>
-              <w:rPr>
-                <w:rFonts w:hint="default" w:ascii="Times New Roman" w:hAnsi="Times New Roman" w:cs="Times New Roman"/>
-                <w:sz w:val="24"/>
-                <w:szCs w:val="24"/>
-              </w:rPr>
-            </w:pPr>
-            <w:r>
-              <w:rPr>
-                <w:rFonts w:hint="default" w:ascii="Times New Roman" w:hAnsi="Times New Roman" w:eastAsia="SimSun" w:cs="Times New Roman"/>
-                <w:kern w:val="0"/>
-                <w:sz w:val="24"/>
-                <w:szCs w:val="24"/>
-                <w:lang w:val="en-US" w:eastAsia="zh-CN" w:bidi="ar"/>
-                <w14:ligatures w14:val="standardContextual"/>
-              </w:rPr>
-              <w:t>Thống kê – Xuất hóa đơn</w:t>
-            </w:r>
-          </w:p>
-        </w:tc>
-        <w:tc>
-          <w:tcPr>
-            <w:tcW w:w="0" w:type="auto"/>
-            <w:shd w:val="clear" w:color="auto" w:fill="auto"/>
-            <w:vAlign w:val="center"/>
-          </w:tcPr>
-          <w:p>
-            <w:pPr>
-              <w:keepNext w:val="0"/>
-              <w:keepLines w:val="0"/>
-              <w:widowControl/>
-              <w:suppressLineNumbers w:val="0"/>
-              <w:jc w:val="left"/>
-              <w:rPr>
-                <w:rFonts w:hint="default" w:ascii="Times New Roman" w:hAnsi="Times New Roman" w:cs="Times New Roman"/>
-                <w:sz w:val="24"/>
-                <w:szCs w:val="24"/>
-              </w:rPr>
-            </w:pPr>
-            <w:r>
-              <w:rPr>
-                <w:rFonts w:hint="default" w:ascii="Times New Roman" w:hAnsi="Times New Roman" w:eastAsia="SimSun" w:cs="Times New Roman"/>
-                <w:kern w:val="0"/>
-                <w:sz w:val="24"/>
-                <w:szCs w:val="24"/>
-                <w:lang w:val="en-US" w:eastAsia="zh-CN" w:bidi="ar"/>
-                <w14:ligatures w14:val="standardContextual"/>
-              </w:rPr>
               <w:t>Xuất báo cáo, hóa đơn, thống kê hội viên, doanh thu.</w:t>
             </w:r>
           </w:p>
@@ -8038,7 +8044,7 @@
     </w:tbl>
     <w:p>
       <w:pPr>
-        <w:pStyle w:val="32"/>
+        <w:pStyle w:val="33"/>
         <w:numPr>
           <w:ilvl w:val="0"/>
           <w:numId w:val="0"/>
@@ -8073,7 +8079,7 @@
       </w:pPr>
       <w:r>
         <w:rPr>
-          <w:rStyle w:val="15"/>
+          <w:rStyle w:val="16"/>
           <w:rFonts w:hint="default" w:ascii="Times New Roman" w:hAnsi="Times New Roman" w:cs="Times New Roman"/>
           <w:sz w:val="24"/>
           <w:szCs w:val="24"/>
@@ -8153,7 +8159,7 @@
             </w:pPr>
             <w:r>
               <w:rPr>
-                <w:rStyle w:val="15"/>
+                <w:rStyle w:val="16"/>
                 <w:rFonts w:hint="default" w:ascii="Times New Roman" w:hAnsi="Times New Roman" w:eastAsia="SimSun" w:cs="Times New Roman"/>
                 <w:kern w:val="0"/>
                 <w:sz w:val="24"/>
@@ -8188,7 +8194,7 @@
             </w:pPr>
             <w:r>
               <w:rPr>
-                <w:rStyle w:val="15"/>
+                <w:rStyle w:val="16"/>
                 <w:rFonts w:hint="default" w:ascii="Times New Roman" w:hAnsi="Times New Roman" w:eastAsia="SimSun" w:cs="Times New Roman"/>
                 <w:kern w:val="0"/>
                 <w:sz w:val="24"/>
@@ -8197,6 +8203,354 @@
                 <w14:ligatures w14:val="standardContextual"/>
               </w:rPr>
               <w:t>Mô tả chi tiết</w:t>
+            </w:r>
+          </w:p>
+        </w:tc>
+      </w:tr>
+      <w:tr>
+        <w:tblPrEx>
+          <w:tblBorders>
+            <w:top w:val="none" w:color="auto" w:sz="0" w:space="0"/>
+            <w:left w:val="none" w:color="auto" w:sz="0" w:space="0"/>
+            <w:bottom w:val="none" w:color="auto" w:sz="0" w:space="0"/>
+            <w:right w:val="none" w:color="auto" w:sz="0" w:space="0"/>
+            <w:insideH w:val="none" w:color="auto" w:sz="0" w:space="0"/>
+            <w:insideV w:val="none" w:color="auto" w:sz="0" w:space="0"/>
+          </w:tblBorders>
+          <w:shd w:val="clear" w:color="auto" w:fill="auto"/>
+          <w:tblCellMar>
+            <w:top w:w="15" w:type="dxa"/>
+            <w:left w:w="15" w:type="dxa"/>
+            <w:bottom w:w="15" w:type="dxa"/>
+            <w:right w:w="15" w:type="dxa"/>
+          </w:tblCellMar>
+        </w:tblPrEx>
+        <w:trPr>
+          <w:tblCellSpacing w:w="15" w:type="dxa"/>
+        </w:trPr>
+        <w:tc>
+          <w:tcPr>
+            <w:tcW w:w="0" w:type="auto"/>
+            <w:shd w:val="clear" w:color="auto" w:fill="auto"/>
+            <w:vAlign w:val="center"/>
+          </w:tcPr>
+          <w:p>
+            <w:pPr>
+              <w:keepNext w:val="0"/>
+              <w:keepLines w:val="0"/>
+              <w:widowControl/>
+              <w:suppressLineNumbers w:val="0"/>
+              <w:jc w:val="left"/>
+              <w:rPr>
+                <w:rFonts w:hint="default" w:ascii="Times New Roman" w:hAnsi="Times New Roman" w:cs="Times New Roman"/>
+                <w:sz w:val="24"/>
+                <w:szCs w:val="24"/>
+              </w:rPr>
+            </w:pPr>
+            <w:r>
+              <w:rPr>
+                <w:rStyle w:val="16"/>
+                <w:rFonts w:hint="default" w:ascii="Times New Roman" w:hAnsi="Times New Roman" w:eastAsia="SimSun" w:cs="Times New Roman"/>
+                <w:kern w:val="0"/>
+                <w:sz w:val="24"/>
+                <w:szCs w:val="24"/>
+                <w:lang w:val="en-US" w:eastAsia="zh-CN" w:bidi="ar"/>
+                <w14:ligatures w14:val="standardContextual"/>
+              </w:rPr>
+              <w:t>Hiệu năng</w:t>
+            </w:r>
+          </w:p>
+        </w:tc>
+        <w:tc>
+          <w:tcPr>
+            <w:tcW w:w="0" w:type="auto"/>
+            <w:shd w:val="clear" w:color="auto" w:fill="auto"/>
+            <w:vAlign w:val="center"/>
+          </w:tcPr>
+          <w:p>
+            <w:pPr>
+              <w:keepNext w:val="0"/>
+              <w:keepLines w:val="0"/>
+              <w:widowControl/>
+              <w:suppressLineNumbers w:val="0"/>
+              <w:jc w:val="left"/>
+              <w:rPr>
+                <w:rFonts w:hint="default" w:ascii="Times New Roman" w:hAnsi="Times New Roman" w:cs="Times New Roman"/>
+                <w:sz w:val="24"/>
+                <w:szCs w:val="24"/>
+              </w:rPr>
+            </w:pPr>
+            <w:r>
+              <w:rPr>
+                <w:rFonts w:hint="default" w:ascii="Times New Roman" w:hAnsi="Times New Roman" w:eastAsia="SimSun" w:cs="Times New Roman"/>
+                <w:kern w:val="0"/>
+                <w:sz w:val="24"/>
+                <w:szCs w:val="24"/>
+                <w:lang w:val="en-US" w:eastAsia="zh-CN" w:bidi="ar"/>
+                <w14:ligatures w14:val="standardContextual"/>
+              </w:rPr>
+              <w:t>Thời gian phản hồi ≤ 3 giây cho mỗi thao tác.</w:t>
+            </w:r>
+          </w:p>
+        </w:tc>
+      </w:tr>
+      <w:tr>
+        <w:tblPrEx>
+          <w:tblBorders>
+            <w:top w:val="none" w:color="auto" w:sz="0" w:space="0"/>
+            <w:left w:val="none" w:color="auto" w:sz="0" w:space="0"/>
+            <w:bottom w:val="none" w:color="auto" w:sz="0" w:space="0"/>
+            <w:right w:val="none" w:color="auto" w:sz="0" w:space="0"/>
+            <w:insideH w:val="none" w:color="auto" w:sz="0" w:space="0"/>
+            <w:insideV w:val="none" w:color="auto" w:sz="0" w:space="0"/>
+          </w:tblBorders>
+          <w:shd w:val="clear" w:color="auto" w:fill="auto"/>
+          <w:tblCellMar>
+            <w:top w:w="15" w:type="dxa"/>
+            <w:left w:w="15" w:type="dxa"/>
+            <w:bottom w:w="15" w:type="dxa"/>
+            <w:right w:w="15" w:type="dxa"/>
+          </w:tblCellMar>
+        </w:tblPrEx>
+        <w:trPr>
+          <w:tblCellSpacing w:w="15" w:type="dxa"/>
+        </w:trPr>
+        <w:tc>
+          <w:tcPr>
+            <w:tcW w:w="0" w:type="auto"/>
+            <w:shd w:val="clear" w:color="auto" w:fill="auto"/>
+            <w:vAlign w:val="center"/>
+          </w:tcPr>
+          <w:p>
+            <w:pPr>
+              <w:keepNext w:val="0"/>
+              <w:keepLines w:val="0"/>
+              <w:widowControl/>
+              <w:suppressLineNumbers w:val="0"/>
+              <w:jc w:val="left"/>
+              <w:rPr>
+                <w:rFonts w:hint="default" w:ascii="Times New Roman" w:hAnsi="Times New Roman" w:cs="Times New Roman"/>
+                <w:sz w:val="24"/>
+                <w:szCs w:val="24"/>
+              </w:rPr>
+            </w:pPr>
+            <w:r>
+              <w:rPr>
+                <w:rStyle w:val="16"/>
+                <w:rFonts w:hint="default" w:ascii="Times New Roman" w:hAnsi="Times New Roman" w:eastAsia="SimSun" w:cs="Times New Roman"/>
+                <w:kern w:val="0"/>
+                <w:sz w:val="24"/>
+                <w:szCs w:val="24"/>
+                <w:lang w:val="en-US" w:eastAsia="zh-CN" w:bidi="ar"/>
+                <w14:ligatures w14:val="standardContextual"/>
+              </w:rPr>
+              <w:t>Bảo mật</w:t>
+            </w:r>
+          </w:p>
+        </w:tc>
+        <w:tc>
+          <w:tcPr>
+            <w:tcW w:w="0" w:type="auto"/>
+            <w:shd w:val="clear" w:color="auto" w:fill="auto"/>
+            <w:vAlign w:val="center"/>
+          </w:tcPr>
+          <w:p>
+            <w:pPr>
+              <w:keepNext w:val="0"/>
+              <w:keepLines w:val="0"/>
+              <w:widowControl/>
+              <w:suppressLineNumbers w:val="0"/>
+              <w:jc w:val="left"/>
+              <w:rPr>
+                <w:rFonts w:hint="default" w:ascii="Times New Roman" w:hAnsi="Times New Roman" w:cs="Times New Roman"/>
+                <w:sz w:val="24"/>
+                <w:szCs w:val="24"/>
+              </w:rPr>
+            </w:pPr>
+            <w:r>
+              <w:rPr>
+                <w:rFonts w:hint="default" w:ascii="Times New Roman" w:hAnsi="Times New Roman" w:eastAsia="SimSun" w:cs="Times New Roman"/>
+                <w:kern w:val="0"/>
+                <w:sz w:val="24"/>
+                <w:szCs w:val="24"/>
+                <w:lang w:val="en-US" w:eastAsia="zh-CN" w:bidi="ar"/>
+                <w14:ligatures w14:val="standardContextual"/>
+              </w:rPr>
+              <w:t>Phân quyền theo vai trò; mật khẩu mã hóa SHA-256.</w:t>
+            </w:r>
+          </w:p>
+        </w:tc>
+      </w:tr>
+      <w:tr>
+        <w:tblPrEx>
+          <w:tblBorders>
+            <w:top w:val="none" w:color="auto" w:sz="0" w:space="0"/>
+            <w:left w:val="none" w:color="auto" w:sz="0" w:space="0"/>
+            <w:bottom w:val="none" w:color="auto" w:sz="0" w:space="0"/>
+            <w:right w:val="none" w:color="auto" w:sz="0" w:space="0"/>
+            <w:insideH w:val="none" w:color="auto" w:sz="0" w:space="0"/>
+            <w:insideV w:val="none" w:color="auto" w:sz="0" w:space="0"/>
+          </w:tblBorders>
+          <w:shd w:val="clear" w:color="auto" w:fill="auto"/>
+          <w:tblCellMar>
+            <w:top w:w="15" w:type="dxa"/>
+            <w:left w:w="15" w:type="dxa"/>
+            <w:bottom w:w="15" w:type="dxa"/>
+            <w:right w:w="15" w:type="dxa"/>
+          </w:tblCellMar>
+        </w:tblPrEx>
+        <w:trPr>
+          <w:tblCellSpacing w:w="15" w:type="dxa"/>
+        </w:trPr>
+        <w:tc>
+          <w:tcPr>
+            <w:tcW w:w="0" w:type="auto"/>
+            <w:shd w:val="clear" w:color="auto" w:fill="auto"/>
+            <w:vAlign w:val="center"/>
+          </w:tcPr>
+          <w:p>
+            <w:pPr>
+              <w:keepNext w:val="0"/>
+              <w:keepLines w:val="0"/>
+              <w:widowControl/>
+              <w:suppressLineNumbers w:val="0"/>
+              <w:jc w:val="left"/>
+              <w:rPr>
+                <w:rFonts w:hint="default" w:ascii="Times New Roman" w:hAnsi="Times New Roman" w:cs="Times New Roman"/>
+                <w:sz w:val="24"/>
+                <w:szCs w:val="24"/>
+              </w:rPr>
+            </w:pPr>
+            <w:r>
+              <w:rPr>
+                <w:rStyle w:val="16"/>
+                <w:rFonts w:hint="default" w:ascii="Times New Roman" w:hAnsi="Times New Roman" w:eastAsia="SimSun" w:cs="Times New Roman"/>
+                <w:kern w:val="0"/>
+                <w:sz w:val="24"/>
+                <w:szCs w:val="24"/>
+                <w:lang w:val="en-US" w:eastAsia="zh-CN" w:bidi="ar"/>
+                <w14:ligatures w14:val="standardContextual"/>
+              </w:rPr>
+              <w:t>Tính ổn định</w:t>
+            </w:r>
+          </w:p>
+        </w:tc>
+        <w:tc>
+          <w:tcPr>
+            <w:tcW w:w="0" w:type="auto"/>
+            <w:shd w:val="clear" w:color="auto" w:fill="auto"/>
+            <w:vAlign w:val="center"/>
+          </w:tcPr>
+          <w:p>
+            <w:pPr>
+              <w:keepNext w:val="0"/>
+              <w:keepLines w:val="0"/>
+              <w:widowControl/>
+              <w:suppressLineNumbers w:val="0"/>
+              <w:jc w:val="left"/>
+              <w:rPr>
+                <w:rFonts w:hint="default" w:ascii="Times New Roman" w:hAnsi="Times New Roman" w:cs="Times New Roman"/>
+                <w:sz w:val="24"/>
+                <w:szCs w:val="24"/>
+              </w:rPr>
+            </w:pPr>
+            <w:r>
+              <w:rPr>
+                <w:rFonts w:hint="default" w:ascii="Times New Roman" w:hAnsi="Times New Roman" w:eastAsia="SimSun" w:cs="Times New Roman"/>
+                <w:kern w:val="0"/>
+                <w:sz w:val="24"/>
+                <w:szCs w:val="24"/>
+                <w:lang w:val="en-US" w:eastAsia="zh-CN" w:bidi="ar"/>
+                <w14:ligatures w14:val="standardContextual"/>
+              </w:rPr>
+              <w:t>Hệ thống hoạt động liên tục, downtime ≤ 1%.</w:t>
+            </w:r>
+          </w:p>
+        </w:tc>
+      </w:tr>
+      <w:tr>
+        <w:tblPrEx>
+          <w:tblBorders>
+            <w:top w:val="none" w:color="auto" w:sz="0" w:space="0"/>
+            <w:left w:val="none" w:color="auto" w:sz="0" w:space="0"/>
+            <w:bottom w:val="none" w:color="auto" w:sz="0" w:space="0"/>
+            <w:right w:val="none" w:color="auto" w:sz="0" w:space="0"/>
+            <w:insideH w:val="none" w:color="auto" w:sz="0" w:space="0"/>
+            <w:insideV w:val="none" w:color="auto" w:sz="0" w:space="0"/>
+          </w:tblBorders>
+          <w:shd w:val="clear" w:color="auto" w:fill="auto"/>
+          <w:tblCellMar>
+            <w:top w:w="15" w:type="dxa"/>
+            <w:left w:w="15" w:type="dxa"/>
+            <w:bottom w:w="15" w:type="dxa"/>
+            <w:right w:w="15" w:type="dxa"/>
+          </w:tblCellMar>
+        </w:tblPrEx>
+        <w:trPr>
+          <w:tblCellSpacing w:w="15" w:type="dxa"/>
+        </w:trPr>
+        <w:tc>
+          <w:tcPr>
+            <w:tcW w:w="0" w:type="auto"/>
+            <w:shd w:val="clear" w:color="auto" w:fill="auto"/>
+            <w:vAlign w:val="center"/>
+          </w:tcPr>
+          <w:p>
+            <w:pPr>
+              <w:keepNext w:val="0"/>
+              <w:keepLines w:val="0"/>
+              <w:widowControl/>
+              <w:suppressLineNumbers w:val="0"/>
+              <w:jc w:val="left"/>
+              <w:rPr>
+                <w:rFonts w:hint="default" w:ascii="Times New Roman" w:hAnsi="Times New Roman" w:cs="Times New Roman"/>
+                <w:sz w:val="24"/>
+                <w:szCs w:val="24"/>
+              </w:rPr>
+            </w:pPr>
+            <w:r>
+              <w:rPr>
+                <w:rStyle w:val="16"/>
+                <w:rFonts w:hint="default" w:ascii="Times New Roman" w:hAnsi="Times New Roman" w:eastAsia="SimSun" w:cs="Times New Roman"/>
+                <w:kern w:val="0"/>
+                <w:sz w:val="24"/>
+                <w:szCs w:val="24"/>
+                <w:lang w:val="en-US" w:eastAsia="zh-CN" w:bidi="ar"/>
+                <w14:ligatures w14:val="standardContextual"/>
+              </w:rPr>
+              <w:t>Khả năng mở rộng</w:t>
+            </w:r>
+          </w:p>
+        </w:tc>
+        <w:tc>
+          <w:tcPr>
+            <w:tcW w:w="0" w:type="auto"/>
+            <w:shd w:val="clear" w:color="auto" w:fill="auto"/>
+            <w:vAlign w:val="center"/>
+          </w:tcPr>
+          <w:p>
+            <w:pPr>
+              <w:keepNext w:val="0"/>
+              <w:keepLines w:val="0"/>
+              <w:widowControl/>
+              <w:suppressLineNumbers w:val="0"/>
+              <w:jc w:val="left"/>
+              <w:rPr>
+                <w:rFonts w:hint="default" w:ascii="Times New Roman" w:hAnsi="Times New Roman" w:cs="Times New Roman"/>
+                <w:sz w:val="24"/>
+                <w:szCs w:val="24"/>
+              </w:rPr>
+            </w:pPr>
+            <w:r>
+              <w:rPr>
+                <w:rFonts w:hint="default" w:ascii="Times New Roman" w:hAnsi="Times New Roman" w:eastAsia="SimSun" w:cs="Times New Roman"/>
+                <w:kern w:val="0"/>
+                <w:sz w:val="24"/>
+                <w:szCs w:val="24"/>
+                <w:lang w:val="en-US" w:eastAsia="zh-CN" w:bidi="ar"/>
+                <w14:ligatures w14:val="standardContextual"/>
+              </w:rPr>
+              <w:t>Có thể thêm module mới (ví dụ: quản lý chi nhánh) mà không ảnh hưởng đến hệ thống cũ.</w:t>
             </w:r>
           </w:p>
         </w:tc>
@@ -8242,7 +8596,7 @@
             </w:pPr>
             <w:r>
               <w:rPr>
-                <w:rStyle w:val="15"/>
+                <w:rStyle w:val="16"/>
                 <w:rFonts w:hint="default" w:ascii="Times New Roman" w:hAnsi="Times New Roman" w:eastAsia="SimSun" w:cs="Times New Roman"/>
                 <w:kern w:val="0"/>
                 <w:sz w:val="24"/>
@@ -8250,7 +8604,7 @@
                 <w:lang w:val="en-US" w:eastAsia="zh-CN" w:bidi="ar"/>
                 <w14:ligatures w14:val="standardContextual"/>
               </w:rPr>
-              <w:t>Hiệu năng</w:t>
+              <w:t>Thân thiện người dùng</w:t>
             </w:r>
           </w:p>
         </w:tc>
@@ -8282,7 +8636,7 @@
                 <w:lang w:val="en-US" w:eastAsia="zh-CN" w:bidi="ar"/>
                 <w14:ligatures w14:val="standardContextual"/>
               </w:rPr>
-              <w:t>Thời gian phản hồi ≤ 3 giây cho mỗi thao tác.</w:t>
+              <w:t>Giao diện trực quan, dễ thao tác cho mọi vai trò người dùng.</w:t>
             </w:r>
           </w:p>
         </w:tc>
@@ -8297,6 +8651,7 @@
             <w:insideH w:val="none" w:color="auto" w:sz="0" w:space="0"/>
             <w:insideV w:val="none" w:color="auto" w:sz="0" w:space="0"/>
           </w:tblBorders>
+          <w:shd w:val="clear" w:color="auto" w:fill="auto"/>
           <w:tblCellMar>
             <w:top w:w="15" w:type="dxa"/>
             <w:left w:w="15" w:type="dxa"/>
@@ -8328,7 +8683,7 @@
             </w:pPr>
             <w:r>
               <w:rPr>
-                <w:rStyle w:val="15"/>
+                <w:rStyle w:val="16"/>
                 <w:rFonts w:hint="default" w:ascii="Times New Roman" w:hAnsi="Times New Roman" w:eastAsia="SimSun" w:cs="Times New Roman"/>
                 <w:kern w:val="0"/>
                 <w:sz w:val="24"/>
@@ -8336,7 +8691,7 @@
                 <w:lang w:val="en-US" w:eastAsia="zh-CN" w:bidi="ar"/>
                 <w14:ligatures w14:val="standardContextual"/>
               </w:rPr>
-              <w:t>Bảo mật</w:t>
+              <w:t>Khả năng sao lưu</w:t>
             </w:r>
           </w:p>
         </w:tc>
@@ -8368,350 +8723,6 @@
                 <w:lang w:val="en-US" w:eastAsia="zh-CN" w:bidi="ar"/>
                 <w14:ligatures w14:val="standardContextual"/>
               </w:rPr>
-              <w:t>Phân quyền theo vai trò; mật khẩu mã hóa SHA-256.</w:t>
-            </w:r>
-          </w:p>
-        </w:tc>
-      </w:tr>
-      <w:tr>
-        <w:tblPrEx>
-          <w:tblBorders>
-            <w:top w:val="none" w:color="auto" w:sz="0" w:space="0"/>
-            <w:left w:val="none" w:color="auto" w:sz="0" w:space="0"/>
-            <w:bottom w:val="none" w:color="auto" w:sz="0" w:space="0"/>
-            <w:right w:val="none" w:color="auto" w:sz="0" w:space="0"/>
-            <w:insideH w:val="none" w:color="auto" w:sz="0" w:space="0"/>
-            <w:insideV w:val="none" w:color="auto" w:sz="0" w:space="0"/>
-          </w:tblBorders>
-          <w:tblCellMar>
-            <w:top w:w="15" w:type="dxa"/>
-            <w:left w:w="15" w:type="dxa"/>
-            <w:bottom w:w="15" w:type="dxa"/>
-            <w:right w:w="15" w:type="dxa"/>
-          </w:tblCellMar>
-        </w:tblPrEx>
-        <w:trPr>
-          <w:tblCellSpacing w:w="15" w:type="dxa"/>
-        </w:trPr>
-        <w:tc>
-          <w:tcPr>
-            <w:tcW w:w="0" w:type="auto"/>
-            <w:shd w:val="clear" w:color="auto" w:fill="auto"/>
-            <w:vAlign w:val="center"/>
-          </w:tcPr>
-          <w:p>
-            <w:pPr>
-              <w:keepNext w:val="0"/>
-              <w:keepLines w:val="0"/>
-              <w:widowControl/>
-              <w:suppressLineNumbers w:val="0"/>
-              <w:jc w:val="left"/>
-              <w:rPr>
-                <w:rFonts w:hint="default" w:ascii="Times New Roman" w:hAnsi="Times New Roman" w:cs="Times New Roman"/>
-                <w:sz w:val="24"/>
-                <w:szCs w:val="24"/>
-              </w:rPr>
-            </w:pPr>
-            <w:r>
-              <w:rPr>
-                <w:rStyle w:val="15"/>
-                <w:rFonts w:hint="default" w:ascii="Times New Roman" w:hAnsi="Times New Roman" w:eastAsia="SimSun" w:cs="Times New Roman"/>
-                <w:kern w:val="0"/>
-                <w:sz w:val="24"/>
-                <w:szCs w:val="24"/>
-                <w:lang w:val="en-US" w:eastAsia="zh-CN" w:bidi="ar"/>
-                <w14:ligatures w14:val="standardContextual"/>
-              </w:rPr>
-              <w:t>Tính ổn định</w:t>
-            </w:r>
-          </w:p>
-        </w:tc>
-        <w:tc>
-          <w:tcPr>
-            <w:tcW w:w="0" w:type="auto"/>
-            <w:shd w:val="clear" w:color="auto" w:fill="auto"/>
-            <w:vAlign w:val="center"/>
-          </w:tcPr>
-          <w:p>
-            <w:pPr>
-              <w:keepNext w:val="0"/>
-              <w:keepLines w:val="0"/>
-              <w:widowControl/>
-              <w:suppressLineNumbers w:val="0"/>
-              <w:jc w:val="left"/>
-              <w:rPr>
-                <w:rFonts w:hint="default" w:ascii="Times New Roman" w:hAnsi="Times New Roman" w:cs="Times New Roman"/>
-                <w:sz w:val="24"/>
-                <w:szCs w:val="24"/>
-              </w:rPr>
-            </w:pPr>
-            <w:r>
-              <w:rPr>
-                <w:rFonts w:hint="default" w:ascii="Times New Roman" w:hAnsi="Times New Roman" w:eastAsia="SimSun" w:cs="Times New Roman"/>
-                <w:kern w:val="0"/>
-                <w:sz w:val="24"/>
-                <w:szCs w:val="24"/>
-                <w:lang w:val="en-US" w:eastAsia="zh-CN" w:bidi="ar"/>
-                <w14:ligatures w14:val="standardContextual"/>
-              </w:rPr>
-              <w:t>Hệ thống hoạt động liên tục, downtime ≤ 1%.</w:t>
-            </w:r>
-          </w:p>
-        </w:tc>
-      </w:tr>
-      <w:tr>
-        <w:tblPrEx>
-          <w:tblBorders>
-            <w:top w:val="none" w:color="auto" w:sz="0" w:space="0"/>
-            <w:left w:val="none" w:color="auto" w:sz="0" w:space="0"/>
-            <w:bottom w:val="none" w:color="auto" w:sz="0" w:space="0"/>
-            <w:right w:val="none" w:color="auto" w:sz="0" w:space="0"/>
-            <w:insideH w:val="none" w:color="auto" w:sz="0" w:space="0"/>
-            <w:insideV w:val="none" w:color="auto" w:sz="0" w:space="0"/>
-          </w:tblBorders>
-          <w:tblCellMar>
-            <w:top w:w="15" w:type="dxa"/>
-            <w:left w:w="15" w:type="dxa"/>
-            <w:bottom w:w="15" w:type="dxa"/>
-            <w:right w:w="15" w:type="dxa"/>
-          </w:tblCellMar>
-        </w:tblPrEx>
-        <w:trPr>
-          <w:tblCellSpacing w:w="15" w:type="dxa"/>
-        </w:trPr>
-        <w:tc>
-          <w:tcPr>
-            <w:tcW w:w="0" w:type="auto"/>
-            <w:shd w:val="clear" w:color="auto" w:fill="auto"/>
-            <w:vAlign w:val="center"/>
-          </w:tcPr>
-          <w:p>
-            <w:pPr>
-              <w:keepNext w:val="0"/>
-              <w:keepLines w:val="0"/>
-              <w:widowControl/>
-              <w:suppressLineNumbers w:val="0"/>
-              <w:jc w:val="left"/>
-              <w:rPr>
-                <w:rFonts w:hint="default" w:ascii="Times New Roman" w:hAnsi="Times New Roman" w:cs="Times New Roman"/>
-                <w:sz w:val="24"/>
-                <w:szCs w:val="24"/>
-              </w:rPr>
-            </w:pPr>
-            <w:r>
-              <w:rPr>
-                <w:rStyle w:val="15"/>
-                <w:rFonts w:hint="default" w:ascii="Times New Roman" w:hAnsi="Times New Roman" w:eastAsia="SimSun" w:cs="Times New Roman"/>
-                <w:kern w:val="0"/>
-                <w:sz w:val="24"/>
-                <w:szCs w:val="24"/>
-                <w:lang w:val="en-US" w:eastAsia="zh-CN" w:bidi="ar"/>
-                <w14:ligatures w14:val="standardContextual"/>
-              </w:rPr>
-              <w:t>Khả năng mở rộng</w:t>
-            </w:r>
-          </w:p>
-        </w:tc>
-        <w:tc>
-          <w:tcPr>
-            <w:tcW w:w="0" w:type="auto"/>
-            <w:shd w:val="clear" w:color="auto" w:fill="auto"/>
-            <w:vAlign w:val="center"/>
-          </w:tcPr>
-          <w:p>
-            <w:pPr>
-              <w:keepNext w:val="0"/>
-              <w:keepLines w:val="0"/>
-              <w:widowControl/>
-              <w:suppressLineNumbers w:val="0"/>
-              <w:jc w:val="left"/>
-              <w:rPr>
-                <w:rFonts w:hint="default" w:ascii="Times New Roman" w:hAnsi="Times New Roman" w:cs="Times New Roman"/>
-                <w:sz w:val="24"/>
-                <w:szCs w:val="24"/>
-              </w:rPr>
-            </w:pPr>
-            <w:r>
-              <w:rPr>
-                <w:rFonts w:hint="default" w:ascii="Times New Roman" w:hAnsi="Times New Roman" w:eastAsia="SimSun" w:cs="Times New Roman"/>
-                <w:kern w:val="0"/>
-                <w:sz w:val="24"/>
-                <w:szCs w:val="24"/>
-                <w:lang w:val="en-US" w:eastAsia="zh-CN" w:bidi="ar"/>
-                <w14:ligatures w14:val="standardContextual"/>
-              </w:rPr>
-              <w:t>Có thể thêm module mới (ví dụ: quản lý chi nhánh) mà không ảnh hưởng đến hệ thống cũ.</w:t>
-            </w:r>
-          </w:p>
-        </w:tc>
-      </w:tr>
-      <w:tr>
-        <w:tblPrEx>
-          <w:tblBorders>
-            <w:top w:val="none" w:color="auto" w:sz="0" w:space="0"/>
-            <w:left w:val="none" w:color="auto" w:sz="0" w:space="0"/>
-            <w:bottom w:val="none" w:color="auto" w:sz="0" w:space="0"/>
-            <w:right w:val="none" w:color="auto" w:sz="0" w:space="0"/>
-            <w:insideH w:val="none" w:color="auto" w:sz="0" w:space="0"/>
-            <w:insideV w:val="none" w:color="auto" w:sz="0" w:space="0"/>
-          </w:tblBorders>
-          <w:tblCellMar>
-            <w:top w:w="15" w:type="dxa"/>
-            <w:left w:w="15" w:type="dxa"/>
-            <w:bottom w:w="15" w:type="dxa"/>
-            <w:right w:w="15" w:type="dxa"/>
-          </w:tblCellMar>
-        </w:tblPrEx>
-        <w:trPr>
-          <w:tblCellSpacing w:w="15" w:type="dxa"/>
-        </w:trPr>
-        <w:tc>
-          <w:tcPr>
-            <w:tcW w:w="0" w:type="auto"/>
-            <w:shd w:val="clear" w:color="auto" w:fill="auto"/>
-            <w:vAlign w:val="center"/>
-          </w:tcPr>
-          <w:p>
-            <w:pPr>
-              <w:keepNext w:val="0"/>
-              <w:keepLines w:val="0"/>
-              <w:widowControl/>
-              <w:suppressLineNumbers w:val="0"/>
-              <w:jc w:val="left"/>
-              <w:rPr>
-                <w:rFonts w:hint="default" w:ascii="Times New Roman" w:hAnsi="Times New Roman" w:cs="Times New Roman"/>
-                <w:sz w:val="24"/>
-                <w:szCs w:val="24"/>
-              </w:rPr>
-            </w:pPr>
-            <w:r>
-              <w:rPr>
-                <w:rStyle w:val="15"/>
-                <w:rFonts w:hint="default" w:ascii="Times New Roman" w:hAnsi="Times New Roman" w:eastAsia="SimSun" w:cs="Times New Roman"/>
-                <w:kern w:val="0"/>
-                <w:sz w:val="24"/>
-                <w:szCs w:val="24"/>
-                <w:lang w:val="en-US" w:eastAsia="zh-CN" w:bidi="ar"/>
-                <w14:ligatures w14:val="standardContextual"/>
-              </w:rPr>
-              <w:t>Thân thiện người dùng</w:t>
-            </w:r>
-          </w:p>
-        </w:tc>
-        <w:tc>
-          <w:tcPr>
-            <w:tcW w:w="0" w:type="auto"/>
-            <w:shd w:val="clear" w:color="auto" w:fill="auto"/>
-            <w:vAlign w:val="center"/>
-          </w:tcPr>
-          <w:p>
-            <w:pPr>
-              <w:keepNext w:val="0"/>
-              <w:keepLines w:val="0"/>
-              <w:widowControl/>
-              <w:suppressLineNumbers w:val="0"/>
-              <w:jc w:val="left"/>
-              <w:rPr>
-                <w:rFonts w:hint="default" w:ascii="Times New Roman" w:hAnsi="Times New Roman" w:cs="Times New Roman"/>
-                <w:sz w:val="24"/>
-                <w:szCs w:val="24"/>
-              </w:rPr>
-            </w:pPr>
-            <w:r>
-              <w:rPr>
-                <w:rFonts w:hint="default" w:ascii="Times New Roman" w:hAnsi="Times New Roman" w:eastAsia="SimSun" w:cs="Times New Roman"/>
-                <w:kern w:val="0"/>
-                <w:sz w:val="24"/>
-                <w:szCs w:val="24"/>
-                <w:lang w:val="en-US" w:eastAsia="zh-CN" w:bidi="ar"/>
-                <w14:ligatures w14:val="standardContextual"/>
-              </w:rPr>
-              <w:t>Giao diện trực quan, dễ thao tác cho mọi vai trò người dùng.</w:t>
-            </w:r>
-          </w:p>
-        </w:tc>
-      </w:tr>
-      <w:tr>
-        <w:tblPrEx>
-          <w:tblBorders>
-            <w:top w:val="none" w:color="auto" w:sz="0" w:space="0"/>
-            <w:left w:val="none" w:color="auto" w:sz="0" w:space="0"/>
-            <w:bottom w:val="none" w:color="auto" w:sz="0" w:space="0"/>
-            <w:right w:val="none" w:color="auto" w:sz="0" w:space="0"/>
-            <w:insideH w:val="none" w:color="auto" w:sz="0" w:space="0"/>
-            <w:insideV w:val="none" w:color="auto" w:sz="0" w:space="0"/>
-          </w:tblBorders>
-          <w:tblCellMar>
-            <w:top w:w="15" w:type="dxa"/>
-            <w:left w:w="15" w:type="dxa"/>
-            <w:bottom w:w="15" w:type="dxa"/>
-            <w:right w:w="15" w:type="dxa"/>
-          </w:tblCellMar>
-        </w:tblPrEx>
-        <w:trPr>
-          <w:tblCellSpacing w:w="15" w:type="dxa"/>
-        </w:trPr>
-        <w:tc>
-          <w:tcPr>
-            <w:tcW w:w="0" w:type="auto"/>
-            <w:shd w:val="clear" w:color="auto" w:fill="auto"/>
-            <w:vAlign w:val="center"/>
-          </w:tcPr>
-          <w:p>
-            <w:pPr>
-              <w:keepNext w:val="0"/>
-              <w:keepLines w:val="0"/>
-              <w:widowControl/>
-              <w:suppressLineNumbers w:val="0"/>
-              <w:jc w:val="left"/>
-              <w:rPr>
-                <w:rFonts w:hint="default" w:ascii="Times New Roman" w:hAnsi="Times New Roman" w:cs="Times New Roman"/>
-                <w:sz w:val="24"/>
-                <w:szCs w:val="24"/>
-              </w:rPr>
-            </w:pPr>
-            <w:r>
-              <w:rPr>
-                <w:rStyle w:val="15"/>
-                <w:rFonts w:hint="default" w:ascii="Times New Roman" w:hAnsi="Times New Roman" w:eastAsia="SimSun" w:cs="Times New Roman"/>
-                <w:kern w:val="0"/>
-                <w:sz w:val="24"/>
-                <w:szCs w:val="24"/>
-                <w:lang w:val="en-US" w:eastAsia="zh-CN" w:bidi="ar"/>
-                <w14:ligatures w14:val="standardContextual"/>
-              </w:rPr>
-              <w:t>Khả năng sao lưu</w:t>
-            </w:r>
-          </w:p>
-        </w:tc>
-        <w:tc>
-          <w:tcPr>
-            <w:tcW w:w="0" w:type="auto"/>
-            <w:shd w:val="clear" w:color="auto" w:fill="auto"/>
-            <w:vAlign w:val="center"/>
-          </w:tcPr>
-          <w:p>
-            <w:pPr>
-              <w:keepNext w:val="0"/>
-              <w:keepLines w:val="0"/>
-              <w:widowControl/>
-              <w:suppressLineNumbers w:val="0"/>
-              <w:jc w:val="left"/>
-              <w:rPr>
-                <w:rFonts w:hint="default" w:ascii="Times New Roman" w:hAnsi="Times New Roman" w:cs="Times New Roman"/>
-                <w:sz w:val="24"/>
-                <w:szCs w:val="24"/>
-              </w:rPr>
-            </w:pPr>
-            <w:r>
-              <w:rPr>
-                <w:rFonts w:hint="default" w:ascii="Times New Roman" w:hAnsi="Times New Roman" w:eastAsia="SimSun" w:cs="Times New Roman"/>
-                <w:kern w:val="0"/>
-                <w:sz w:val="24"/>
-                <w:szCs w:val="24"/>
-                <w:lang w:val="en-US" w:eastAsia="zh-CN" w:bidi="ar"/>
-                <w14:ligatures w14:val="standardContextual"/>
-              </w:rPr>
               <w:t>Dữ liệu được sao lưu tự động hằng ngày.</w:t>
             </w:r>
           </w:p>
@@ -8720,7 +8731,7 @@
     </w:tbl>
     <w:p>
       <w:pPr>
-        <w:pStyle w:val="32"/>
+        <w:pStyle w:val="33"/>
         <w:numPr>
           <w:ilvl w:val="0"/>
           <w:numId w:val="0"/>
@@ -8748,7 +8759,7 @@
         <w:widowControl/>
         <w:suppressLineNumbers w:val="0"/>
         <w:rPr>
-          <w:rStyle w:val="15"/>
+          <w:rStyle w:val="16"/>
           <w:rFonts w:hint="default" w:ascii="Times New Roman" w:hAnsi="Times New Roman" w:cs="Times New Roman"/>
           <w:sz w:val="24"/>
           <w:szCs w:val="24"/>
@@ -8767,15 +8778,15 @@
         </w:numPr>
         <w:suppressLineNumbers w:val="0"/>
         <w:rPr>
-          <w:rStyle w:val="15"/>
-          <w:rFonts w:hint="default" w:ascii="Times New Roman" w:hAnsi="Times New Roman" w:cs="Times New Roman"/>
-          <w:sz w:val="24"/>
-          <w:szCs w:val="24"/>
-        </w:rPr>
-      </w:pPr>
-      <w:r>
-        <w:rPr>
-          <w:rStyle w:val="15"/>
+          <w:rStyle w:val="16"/>
+          <w:rFonts w:hint="default" w:ascii="Times New Roman" w:hAnsi="Times New Roman" w:cs="Times New Roman"/>
+          <w:sz w:val="24"/>
+          <w:szCs w:val="24"/>
+        </w:rPr>
+      </w:pPr>
+      <w:r>
+        <w:rPr>
+          <w:rStyle w:val="16"/>
           <w:rFonts w:hint="default" w:ascii="Times New Roman" w:hAnsi="Times New Roman" w:cs="Times New Roman"/>
           <w:sz w:val="24"/>
           <w:szCs w:val="24"/>
@@ -8811,7 +8822,7 @@
       </w:pPr>
       <w:r>
         <w:rPr>
-          <w:rStyle w:val="15"/>
+          <w:rStyle w:val="16"/>
           <w:rFonts w:hint="default" w:ascii="Times New Roman" w:hAnsi="Times New Roman" w:cs="Times New Roman"/>
           <w:sz w:val="24"/>
           <w:szCs w:val="24"/>
@@ -8821,7 +8832,7 @@
     </w:p>
     <w:p>
       <w:pPr>
-        <w:pStyle w:val="14"/>
+        <w:pStyle w:val="15"/>
         <w:keepNext w:val="0"/>
         <w:keepLines w:val="0"/>
         <w:widowControl/>
@@ -8848,7 +8859,7 @@
     </w:p>
     <w:p>
       <w:pPr>
-        <w:pStyle w:val="14"/>
+        <w:pStyle w:val="15"/>
         <w:keepNext w:val="0"/>
         <w:keepLines w:val="0"/>
         <w:widowControl/>
@@ -8875,7 +8886,7 @@
     </w:p>
     <w:p>
       <w:pPr>
-        <w:pStyle w:val="14"/>
+        <w:pStyle w:val="15"/>
         <w:keepNext w:val="0"/>
         <w:keepLines w:val="0"/>
         <w:widowControl/>
@@ -8902,7 +8913,7 @@
     </w:p>
     <w:p>
       <w:pPr>
-        <w:pStyle w:val="14"/>
+        <w:pStyle w:val="15"/>
         <w:keepNext w:val="0"/>
         <w:keepLines w:val="0"/>
         <w:widowControl/>
@@ -10567,7 +10578,7 @@
     </w:p>
     <w:tbl>
       <w:tblPr>
-        <w:tblStyle w:val="17"/>
+        <w:tblStyle w:val="18"/>
         <w:tblpPr w:leftFromText="180" w:rightFromText="180" w:vertAnchor="text" w:horzAnchor="page" w:tblpX="1464" w:tblpY="496"/>
         <w:tblOverlap w:val="never"/>
         <w:tblW w:w="10111" w:type="dxa"/>
@@ -12197,6 +12208,8 @@
         </w:rPr>
         <w:t xml:space="preserve"> Web (Chrome/Edge), Mobile (Android 12+), API staging, DB PostgreSQL (staging).</w:t>
       </w:r>
+      <w:bookmarkStart w:id="0" w:name="_GoBack"/>
+      <w:bookmarkEnd w:id="0"/>
     </w:p>
     <w:p>
       <w:pPr>
@@ -12294,6 +12307,7 @@
     <w:p>
       <w:pPr>
         <w:numPr>
+          <w:ilvl w:val="0"/>
           <w:numId w:val="0"/>
         </w:numPr>
         <w:tabs>
@@ -12310,6 +12324,7 @@
     <w:p>
       <w:pPr>
         <w:numPr>
+          <w:ilvl w:val="0"/>
           <w:numId w:val="0"/>
         </w:numPr>
         <w:tabs>
@@ -12326,6 +12341,7 @@
     <w:p>
       <w:pPr>
         <w:numPr>
+          <w:ilvl w:val="0"/>
           <w:numId w:val="0"/>
         </w:numPr>
         <w:tabs>
@@ -12342,6 +12358,7 @@
     <w:p>
       <w:pPr>
         <w:numPr>
+          <w:ilvl w:val="0"/>
           <w:numId w:val="0"/>
         </w:numPr>
         <w:tabs>
@@ -12422,7 +12439,7 @@
     </w:p>
     <w:tbl>
       <w:tblPr>
-        <w:tblStyle w:val="17"/>
+        <w:tblStyle w:val="18"/>
         <w:tblW w:w="12048" w:type="dxa"/>
         <w:tblInd w:w="-1242" w:type="dxa"/>
         <w:tblBorders>
@@ -12445,8 +12462,8 @@
         <w:gridCol w:w="1116"/>
         <w:gridCol w:w="1824"/>
         <w:gridCol w:w="1260"/>
-        <w:gridCol w:w="2180"/>
-        <w:gridCol w:w="1936"/>
+        <w:gridCol w:w="2399"/>
+        <w:gridCol w:w="1717"/>
         <w:gridCol w:w="1200"/>
         <w:gridCol w:w="1656"/>
         <w:gridCol w:w="876"/>
@@ -12461,12 +12478,6 @@
             <w:insideH w:val="single" w:color="auto" w:sz="4" w:space="0"/>
             <w:insideV w:val="single" w:color="auto" w:sz="4" w:space="0"/>
           </w:tblBorders>
-          <w:tblCellMar>
-            <w:top w:w="0" w:type="dxa"/>
-            <w:left w:w="108" w:type="dxa"/>
-            <w:bottom w:w="0" w:type="dxa"/>
-            <w:right w:w="108" w:type="dxa"/>
-          </w:tblCellMar>
         </w:tblPrEx>
         <w:tc>
           <w:tcPr>
@@ -12557,13 +12568,13 @@
         </w:tc>
         <w:tc>
           <w:tcPr>
-            <w:tcW w:w="2180" w:type="dxa"/>
+            <w:tcW w:w="2399" w:type="dxa"/>
             <w:vAlign w:val="center"/>
           </w:tcPr>
           <w:p>
             <w:pPr>
               <w:spacing w:after="160" w:line="278" w:lineRule="auto"/>
-              <w:jc w:val="center"/>
+              <w:jc w:val="left"/>
               <w:rPr>
                 <w:rFonts w:hint="default" w:ascii="Times New Roman" w:hAnsi="Times New Roman" w:cs="Times New Roman"/>
                 <w:b/>
@@ -12586,7 +12597,7 @@
         </w:tc>
         <w:tc>
           <w:tcPr>
-            <w:tcW w:w="1936" w:type="dxa"/>
+            <w:tcW w:w="1717" w:type="dxa"/>
             <w:vAlign w:val="center"/>
           </w:tcPr>
           <w:p>
@@ -12808,38 +12819,75 @@
         </w:tc>
         <w:tc>
           <w:tcPr>
-            <w:tcW w:w="2180" w:type="dxa"/>
+            <w:tcW w:w="2399" w:type="dxa"/>
             <w:vAlign w:val="center"/>
           </w:tcPr>
           <w:p>
             <w:pPr>
+              <w:numPr>
+                <w:ilvl w:val="0"/>
+                <w:numId w:val="27"/>
+              </w:numPr>
               <w:spacing w:after="160" w:line="278" w:lineRule="auto"/>
-              <w:jc w:val="center"/>
-              <w:rPr>
-                <w:rFonts w:hint="default" w:ascii="Times New Roman" w:hAnsi="Times New Roman" w:cs="Times New Roman"/>
-                <w:sz w:val="24"/>
-                <w:szCs w:val="24"/>
-              </w:rPr>
-            </w:pPr>
-            <w:r>
-              <w:rPr>
-                <w:rFonts w:hint="default" w:ascii="Times New Roman" w:hAnsi="Times New Roman" w:cs="Times New Roman"/>
-                <w:sz w:val="24"/>
-                <w:szCs w:val="24"/>
-              </w:rPr>
-              <w:t>1) Mở app → quét QR; 2) Gửi /api/access/checkin</w:t>
-            </w:r>
-          </w:p>
-        </w:tc>
-        <w:tc>
-          <w:tcPr>
-            <w:tcW w:w="1936" w:type="dxa"/>
+              <w:jc w:val="left"/>
+              <w:rPr>
+                <w:rFonts w:hint="default" w:ascii="Times New Roman" w:hAnsi="Times New Roman" w:cs="Times New Roman"/>
+                <w:sz w:val="24"/>
+                <w:szCs w:val="24"/>
+              </w:rPr>
+            </w:pPr>
+            <w:r>
+              <w:rPr>
+                <w:rFonts w:hint="default" w:ascii="Times New Roman" w:hAnsi="Times New Roman" w:eastAsia="SimSun" w:cs="Times New Roman"/>
+                <w:sz w:val="24"/>
+                <w:szCs w:val="24"/>
+              </w:rPr>
+              <w:t>1) Mở ứng dụng và quét mã QR.</w:t>
+            </w:r>
+            <w:r>
+              <w:rPr>
+                <w:rFonts w:hint="default" w:ascii="Times New Roman" w:hAnsi="Times New Roman" w:eastAsia="SimSun" w:cs="Times New Roman"/>
+                <w:sz w:val="24"/>
+                <w:szCs w:val="24"/>
+              </w:rPr>
+              <w:br w:type="textWrapping"/>
+            </w:r>
+            <w:r>
+              <w:rPr>
+                <w:rFonts w:hint="default" w:ascii="Times New Roman" w:hAnsi="Times New Roman" w:eastAsia="SimSun" w:cs="Times New Roman"/>
+                <w:sz w:val="24"/>
+                <w:szCs w:val="24"/>
+              </w:rPr>
+              <w:t xml:space="preserve">2) Gửi yêu cầu </w:t>
+            </w:r>
+            <w:r>
+              <w:rPr>
+                <w:rStyle w:val="14"/>
+                <w:rFonts w:hint="default" w:ascii="Times New Roman" w:hAnsi="Times New Roman" w:eastAsia="SimSun" w:cs="Times New Roman"/>
+                <w:sz w:val="24"/>
+                <w:szCs w:val="24"/>
+              </w:rPr>
+              <w:t>/api/access/checkin</w:t>
+            </w:r>
+            <w:r>
+              <w:rPr>
+                <w:rFonts w:hint="default" w:ascii="Times New Roman" w:hAnsi="Times New Roman" w:eastAsia="SimSun" w:cs="Times New Roman"/>
+                <w:sz w:val="24"/>
+                <w:szCs w:val="24"/>
+              </w:rPr>
+              <w:t>.</w:t>
+            </w:r>
+          </w:p>
+        </w:tc>
+        <w:tc>
+          <w:tcPr>
+            <w:tcW w:w="1717" w:type="dxa"/>
             <w:vAlign w:val="center"/>
           </w:tcPr>
           <w:p>
             <w:pPr>
               <w:spacing w:after="160" w:line="278" w:lineRule="auto"/>
-              <w:jc w:val="center"/>
+              <w:jc w:val="both"/>
               <w:rPr>
                 <w:rFonts w:hint="default" w:ascii="Times New Roman" w:hAnsi="Times New Roman" w:cs="Times New Roman"/>
                 <w:sz w:val="24"/>
@@ -12864,7 +12912,7 @@
           <w:p>
             <w:pPr>
               <w:spacing w:after="160" w:line="278" w:lineRule="auto"/>
-              <w:jc w:val="center"/>
+              <w:jc w:val="left"/>
               <w:rPr>
                 <w:rFonts w:hint="default" w:ascii="Times New Roman" w:hAnsi="Times New Roman" w:cs="Times New Roman"/>
                 <w:sz w:val="24"/>
@@ -12889,7 +12937,7 @@
           <w:p>
             <w:pPr>
               <w:spacing w:after="160" w:line="278" w:lineRule="auto"/>
-              <w:jc w:val="center"/>
+              <w:jc w:val="left"/>
               <w:rPr>
                 <w:rFonts w:hint="default" w:ascii="Times New Roman" w:hAnsi="Times New Roman" w:cs="Times New Roman"/>
                 <w:sz w:val="24"/>
@@ -12914,7 +12962,7 @@
           <w:p>
             <w:pPr>
               <w:spacing w:after="160" w:line="278" w:lineRule="auto"/>
-              <w:jc w:val="center"/>
+              <w:jc w:val="left"/>
               <w:rPr>
                 <w:rFonts w:hint="default" w:ascii="Times New Roman" w:hAnsi="Times New Roman" w:cs="Times New Roman"/>
                 <w:sz w:val="24"/>
@@ -13046,38 +13094,74 @@
         </w:tc>
         <w:tc>
           <w:tcPr>
-            <w:tcW w:w="2180" w:type="dxa"/>
+            <w:tcW w:w="2399" w:type="dxa"/>
             <w:vAlign w:val="center"/>
           </w:tcPr>
           <w:p>
             <w:pPr>
+              <w:numPr>
+                <w:numId w:val="0"/>
+              </w:numPr>
               <w:spacing w:after="160" w:line="278" w:lineRule="auto"/>
-              <w:jc w:val="center"/>
-              <w:rPr>
-                <w:rFonts w:hint="default" w:ascii="Times New Roman" w:hAnsi="Times New Roman" w:cs="Times New Roman"/>
-                <w:sz w:val="24"/>
-                <w:szCs w:val="24"/>
-              </w:rPr>
-            </w:pPr>
-            <w:r>
-              <w:rPr>
-                <w:rFonts w:hint="default" w:ascii="Times New Roman" w:hAnsi="Times New Roman" w:cs="Times New Roman"/>
-                <w:sz w:val="24"/>
-                <w:szCs w:val="24"/>
-              </w:rPr>
-              <w:t>1) Quét QR; 2) /api/access/checkin</w:t>
-            </w:r>
-          </w:p>
-        </w:tc>
-        <w:tc>
-          <w:tcPr>
-            <w:tcW w:w="1936" w:type="dxa"/>
+              <w:jc w:val="left"/>
+              <w:rPr>
+                <w:rFonts w:hint="default" w:ascii="Times New Roman" w:hAnsi="Times New Roman" w:cs="Times New Roman"/>
+                <w:sz w:val="24"/>
+                <w:szCs w:val="24"/>
+              </w:rPr>
+            </w:pPr>
+            <w:r>
+              <w:rPr>
+                <w:rFonts w:hint="default" w:ascii="Times New Roman" w:hAnsi="Times New Roman" w:eastAsia="SimSun" w:cs="Times New Roman"/>
+                <w:sz w:val="24"/>
+                <w:szCs w:val="24"/>
+              </w:rPr>
+              <w:t>1) Quét mã QR.</w:t>
+            </w:r>
+            <w:r>
+              <w:rPr>
+                <w:rFonts w:hint="default" w:ascii="Times New Roman" w:hAnsi="Times New Roman" w:eastAsia="SimSun" w:cs="Times New Roman"/>
+                <w:sz w:val="24"/>
+                <w:szCs w:val="24"/>
+              </w:rPr>
+              <w:br w:type="textWrapping"/>
+            </w:r>
+            <w:r>
+              <w:rPr>
+                <w:rFonts w:hint="default" w:ascii="Times New Roman" w:hAnsi="Times New Roman" w:eastAsia="SimSun" w:cs="Times New Roman"/>
+                <w:sz w:val="24"/>
+                <w:szCs w:val="24"/>
+              </w:rPr>
+              <w:t xml:space="preserve">2) Gửi yêu cầu </w:t>
+            </w:r>
+            <w:r>
+              <w:rPr>
+                <w:rStyle w:val="14"/>
+                <w:rFonts w:hint="default" w:ascii="Times New Roman" w:hAnsi="Times New Roman" w:eastAsia="SimSun" w:cs="Times New Roman"/>
+                <w:sz w:val="24"/>
+                <w:szCs w:val="24"/>
+              </w:rPr>
+              <w:t>/api/access/checkin</w:t>
+            </w:r>
+            <w:r>
+              <w:rPr>
+                <w:rFonts w:hint="default" w:ascii="Times New Roman" w:hAnsi="Times New Roman" w:eastAsia="SimSun" w:cs="Times New Roman"/>
+                <w:sz w:val="24"/>
+                <w:szCs w:val="24"/>
+              </w:rPr>
+              <w:t>.</w:t>
+            </w:r>
+          </w:p>
+        </w:tc>
+        <w:tc>
+          <w:tcPr>
+            <w:tcW w:w="1717" w:type="dxa"/>
             <w:vAlign w:val="center"/>
           </w:tcPr>
           <w:p>
             <w:pPr>
               <w:spacing w:after="160" w:line="278" w:lineRule="auto"/>
-              <w:jc w:val="center"/>
+              <w:jc w:val="left"/>
               <w:rPr>
                 <w:rFonts w:hint="default" w:ascii="Times New Roman" w:hAnsi="Times New Roman" w:cs="Times New Roman"/>
                 <w:sz w:val="24"/>
@@ -13102,7 +13186,7 @@
           <w:p>
             <w:pPr>
               <w:spacing w:after="160" w:line="278" w:lineRule="auto"/>
-              <w:jc w:val="center"/>
+              <w:jc w:val="left"/>
               <w:rPr>
                 <w:rFonts w:hint="default" w:ascii="Times New Roman" w:hAnsi="Times New Roman" w:cs="Times New Roman"/>
                 <w:sz w:val="24"/>
@@ -13127,7 +13211,7 @@
           <w:p>
             <w:pPr>
               <w:spacing w:after="160" w:line="278" w:lineRule="auto"/>
-              <w:jc w:val="center"/>
+              <w:jc w:val="left"/>
               <w:rPr>
                 <w:rFonts w:hint="default" w:ascii="Times New Roman" w:hAnsi="Times New Roman" w:cs="Times New Roman"/>
                 <w:sz w:val="24"/>
@@ -13152,7 +13236,7 @@
           <w:p>
             <w:pPr>
               <w:spacing w:after="160" w:line="278" w:lineRule="auto"/>
-              <w:jc w:val="center"/>
+              <w:jc w:val="left"/>
               <w:rPr>
                 <w:rFonts w:hint="default" w:ascii="Times New Roman" w:hAnsi="Times New Roman" w:cs="Times New Roman"/>
                 <w:sz w:val="24"/>
@@ -13266,38 +13350,74 @@
         </w:tc>
         <w:tc>
           <w:tcPr>
-            <w:tcW w:w="2180" w:type="dxa"/>
+            <w:tcW w:w="2399" w:type="dxa"/>
             <w:vAlign w:val="center"/>
           </w:tcPr>
           <w:p>
             <w:pPr>
+              <w:numPr>
+                <w:numId w:val="0"/>
+              </w:numPr>
               <w:spacing w:after="160" w:line="278" w:lineRule="auto"/>
-              <w:jc w:val="center"/>
-              <w:rPr>
-                <w:rFonts w:hint="default" w:ascii="Times New Roman" w:hAnsi="Times New Roman" w:cs="Times New Roman"/>
-                <w:sz w:val="24"/>
-                <w:szCs w:val="24"/>
-              </w:rPr>
-            </w:pPr>
-            <w:r>
-              <w:rPr>
-                <w:rFonts w:hint="default" w:ascii="Times New Roman" w:hAnsi="Times New Roman" w:cs="Times New Roman"/>
-                <w:sz w:val="24"/>
-                <w:szCs w:val="24"/>
-              </w:rPr>
-              <w:t>1) Lễ tân → “Gia hạn”; 2) /api/members/{id}/renew</w:t>
-            </w:r>
-          </w:p>
-        </w:tc>
-        <w:tc>
-          <w:tcPr>
-            <w:tcW w:w="1936" w:type="dxa"/>
+              <w:jc w:val="left"/>
+              <w:rPr>
+                <w:rFonts w:hint="default" w:ascii="Times New Roman" w:hAnsi="Times New Roman" w:cs="Times New Roman"/>
+                <w:sz w:val="24"/>
+                <w:szCs w:val="24"/>
+              </w:rPr>
+            </w:pPr>
+            <w:r>
+              <w:rPr>
+                <w:rFonts w:hint="default" w:ascii="Times New Roman" w:hAnsi="Times New Roman" w:eastAsia="SimSun" w:cs="Times New Roman"/>
+                <w:sz w:val="24"/>
+                <w:szCs w:val="24"/>
+              </w:rPr>
+              <w:t>1) Lễ tân chọn “Gia hạn gói”.</w:t>
+            </w:r>
+            <w:r>
+              <w:rPr>
+                <w:rFonts w:hint="default" w:ascii="Times New Roman" w:hAnsi="Times New Roman" w:eastAsia="SimSun" w:cs="Times New Roman"/>
+                <w:sz w:val="24"/>
+                <w:szCs w:val="24"/>
+              </w:rPr>
+              <w:br w:type="textWrapping"/>
+            </w:r>
+            <w:r>
+              <w:rPr>
+                <w:rFonts w:hint="default" w:ascii="Times New Roman" w:hAnsi="Times New Roman" w:eastAsia="SimSun" w:cs="Times New Roman"/>
+                <w:sz w:val="24"/>
+                <w:szCs w:val="24"/>
+              </w:rPr>
+              <w:t xml:space="preserve">2) Gửi yêu cầu </w:t>
+            </w:r>
+            <w:r>
+              <w:rPr>
+                <w:rStyle w:val="14"/>
+                <w:rFonts w:hint="default" w:ascii="Times New Roman" w:hAnsi="Times New Roman" w:eastAsia="SimSun" w:cs="Times New Roman"/>
+                <w:sz w:val="24"/>
+                <w:szCs w:val="24"/>
+              </w:rPr>
+              <w:t>/api/members/{id}/renew</w:t>
+            </w:r>
+            <w:r>
+              <w:rPr>
+                <w:rFonts w:hint="default" w:ascii="Times New Roman" w:hAnsi="Times New Roman" w:eastAsia="SimSun" w:cs="Times New Roman"/>
+                <w:sz w:val="24"/>
+                <w:szCs w:val="24"/>
+              </w:rPr>
+              <w:t>.</w:t>
+            </w:r>
+          </w:p>
+        </w:tc>
+        <w:tc>
+          <w:tcPr>
+            <w:tcW w:w="1717" w:type="dxa"/>
             <w:vAlign w:val="center"/>
           </w:tcPr>
           <w:p>
             <w:pPr>
               <w:spacing w:after="160" w:line="278" w:lineRule="auto"/>
-              <w:jc w:val="center"/>
+              <w:jc w:val="left"/>
               <w:rPr>
                 <w:rFonts w:hint="default" w:ascii="Times New Roman" w:hAnsi="Times New Roman" w:cs="Times New Roman"/>
                 <w:sz w:val="24"/>
@@ -13322,7 +13442,7 @@
           <w:p>
             <w:pPr>
               <w:spacing w:after="160" w:line="278" w:lineRule="auto"/>
-              <w:jc w:val="center"/>
+              <w:jc w:val="left"/>
               <w:rPr>
                 <w:rFonts w:hint="default" w:ascii="Times New Roman" w:hAnsi="Times New Roman" w:cs="Times New Roman"/>
                 <w:sz w:val="24"/>
@@ -13347,7 +13467,7 @@
           <w:p>
             <w:pPr>
               <w:spacing w:after="160" w:line="278" w:lineRule="auto"/>
-              <w:jc w:val="center"/>
+              <w:jc w:val="left"/>
               <w:rPr>
                 <w:rFonts w:hint="default" w:ascii="Times New Roman" w:hAnsi="Times New Roman" w:cs="Times New Roman"/>
                 <w:sz w:val="24"/>
@@ -13372,7 +13492,7 @@
           <w:p>
             <w:pPr>
               <w:spacing w:after="160" w:line="278" w:lineRule="auto"/>
-              <w:jc w:val="center"/>
+              <w:jc w:val="left"/>
               <w:rPr>
                 <w:rFonts w:hint="default" w:ascii="Times New Roman" w:hAnsi="Times New Roman" w:cs="Times New Roman"/>
                 <w:sz w:val="24"/>
@@ -13407,6 +13527,9 @@
             <w:right w:w="108" w:type="dxa"/>
           </w:tblCellMar>
         </w:tblPrEx>
+        <w:trPr>
+          <w:trHeight w:val="2411" w:hRule="atLeast"/>
+        </w:trPr>
         <w:tc>
           <w:tcPr>
             <w:tcW w:w="1116" w:type="dxa"/>
@@ -13494,38 +13617,71 @@
         </w:tc>
         <w:tc>
           <w:tcPr>
-            <w:tcW w:w="2180" w:type="dxa"/>
+            <w:tcW w:w="2399" w:type="dxa"/>
             <w:vAlign w:val="center"/>
           </w:tcPr>
           <w:p>
             <w:pPr>
               <w:spacing w:after="160" w:line="278" w:lineRule="auto"/>
-              <w:jc w:val="center"/>
-              <w:rPr>
-                <w:rFonts w:hint="default" w:ascii="Times New Roman" w:hAnsi="Times New Roman" w:cs="Times New Roman"/>
-                <w:sz w:val="24"/>
-                <w:szCs w:val="24"/>
-              </w:rPr>
-            </w:pPr>
-            <w:r>
-              <w:rPr>
-                <w:rFonts w:hint="default" w:ascii="Times New Roman" w:hAnsi="Times New Roman" w:cs="Times New Roman"/>
-                <w:sz w:val="24"/>
-                <w:szCs w:val="24"/>
-              </w:rPr>
-              <w:t>1) Member chọn PT &amp; slot; 2) /api/bookings</w:t>
-            </w:r>
-          </w:p>
-        </w:tc>
-        <w:tc>
-          <w:tcPr>
-            <w:tcW w:w="1936" w:type="dxa"/>
+              <w:jc w:val="left"/>
+              <w:rPr>
+                <w:rFonts w:hint="default" w:ascii="Times New Roman" w:hAnsi="Times New Roman" w:cs="Times New Roman"/>
+                <w:sz w:val="24"/>
+                <w:szCs w:val="24"/>
+              </w:rPr>
+            </w:pPr>
+            <w:r>
+              <w:rPr>
+                <w:rFonts w:hint="default" w:ascii="Times New Roman" w:hAnsi="Times New Roman" w:eastAsia="SimSun" w:cs="Times New Roman"/>
+                <w:sz w:val="24"/>
+                <w:szCs w:val="24"/>
+              </w:rPr>
+              <w:t>1) Hội viên chọn PT và thời gian.</w:t>
+            </w:r>
+            <w:r>
+              <w:rPr>
+                <w:rFonts w:hint="default" w:ascii="Times New Roman" w:hAnsi="Times New Roman" w:eastAsia="SimSun" w:cs="Times New Roman"/>
+                <w:sz w:val="24"/>
+                <w:szCs w:val="24"/>
+              </w:rPr>
+              <w:br w:type="textWrapping"/>
+            </w:r>
+            <w:r>
+              <w:rPr>
+                <w:rFonts w:hint="default" w:ascii="Times New Roman" w:hAnsi="Times New Roman" w:eastAsia="SimSun" w:cs="Times New Roman"/>
+                <w:sz w:val="24"/>
+                <w:szCs w:val="24"/>
+              </w:rPr>
+              <w:t xml:space="preserve">2) Gửi yêu cầu </w:t>
+            </w:r>
+            <w:r>
+              <w:rPr>
+                <w:rStyle w:val="14"/>
+                <w:rFonts w:hint="default" w:ascii="Times New Roman" w:hAnsi="Times New Roman" w:eastAsia="SimSun" w:cs="Times New Roman"/>
+                <w:sz w:val="24"/>
+                <w:szCs w:val="24"/>
+              </w:rPr>
+              <w:t>/api/bookings</w:t>
+            </w:r>
+            <w:r>
+              <w:rPr>
+                <w:rFonts w:hint="default" w:ascii="Times New Roman" w:hAnsi="Times New Roman" w:eastAsia="SimSun" w:cs="Times New Roman"/>
+                <w:sz w:val="24"/>
+                <w:szCs w:val="24"/>
+              </w:rPr>
+              <w:t>.</w:t>
+            </w:r>
+          </w:p>
+        </w:tc>
+        <w:tc>
+          <w:tcPr>
+            <w:tcW w:w="1717" w:type="dxa"/>
             <w:vAlign w:val="center"/>
           </w:tcPr>
           <w:p>
             <w:pPr>
               <w:spacing w:after="160" w:line="278" w:lineRule="auto"/>
-              <w:jc w:val="center"/>
+              <w:jc w:val="left"/>
               <w:rPr>
                 <w:rFonts w:hint="default" w:ascii="Times New Roman" w:hAnsi="Times New Roman" w:cs="Times New Roman"/>
                 <w:sz w:val="24"/>
@@ -13550,7 +13706,7 @@
           <w:p>
             <w:pPr>
               <w:spacing w:after="160" w:line="278" w:lineRule="auto"/>
-              <w:jc w:val="center"/>
+              <w:jc w:val="left"/>
               <w:rPr>
                 <w:rFonts w:hint="default" w:ascii="Times New Roman" w:hAnsi="Times New Roman" w:cs="Times New Roman"/>
                 <w:sz w:val="24"/>
@@ -13575,7 +13731,7 @@
           <w:p>
             <w:pPr>
               <w:spacing w:after="160" w:line="278" w:lineRule="auto"/>
-              <w:jc w:val="center"/>
+              <w:jc w:val="left"/>
               <w:rPr>
                 <w:rFonts w:hint="default" w:ascii="Times New Roman" w:hAnsi="Times New Roman" w:cs="Times New Roman"/>
                 <w:sz w:val="24"/>
@@ -13600,7 +13756,7 @@
           <w:p>
             <w:pPr>
               <w:spacing w:after="160" w:line="278" w:lineRule="auto"/>
-              <w:jc w:val="center"/>
+              <w:jc w:val="left"/>
               <w:rPr>
                 <w:rFonts w:hint="default" w:ascii="Times New Roman" w:hAnsi="Times New Roman" w:cs="Times New Roman"/>
                 <w:sz w:val="24"/>
@@ -13722,38 +13878,71 @@
         </w:tc>
         <w:tc>
           <w:tcPr>
-            <w:tcW w:w="2180" w:type="dxa"/>
+            <w:tcW w:w="2399" w:type="dxa"/>
             <w:vAlign w:val="center"/>
           </w:tcPr>
           <w:p>
             <w:pPr>
               <w:spacing w:after="160" w:line="278" w:lineRule="auto"/>
-              <w:jc w:val="center"/>
-              <w:rPr>
-                <w:rFonts w:hint="default" w:ascii="Times New Roman" w:hAnsi="Times New Roman" w:cs="Times New Roman"/>
-                <w:sz w:val="24"/>
-                <w:szCs w:val="24"/>
-              </w:rPr>
-            </w:pPr>
-            <w:r>
-              <w:rPr>
-                <w:rFonts w:hint="default" w:ascii="Times New Roman" w:hAnsi="Times New Roman" w:cs="Times New Roman"/>
-                <w:sz w:val="24"/>
-                <w:szCs w:val="24"/>
-              </w:rPr>
-              <w:t>1) /api/invoices tạo; 2) tải PDF</w:t>
-            </w:r>
-          </w:p>
-        </w:tc>
-        <w:tc>
-          <w:tcPr>
-            <w:tcW w:w="1936" w:type="dxa"/>
+              <w:jc w:val="left"/>
+              <w:rPr>
+                <w:rFonts w:hint="default" w:ascii="Times New Roman" w:hAnsi="Times New Roman" w:cs="Times New Roman"/>
+                <w:sz w:val="24"/>
+                <w:szCs w:val="24"/>
+              </w:rPr>
+            </w:pPr>
+            <w:r>
+              <w:rPr>
+                <w:rFonts w:hint="default" w:ascii="Times New Roman" w:hAnsi="Times New Roman" w:eastAsia="SimSun" w:cs="Times New Roman"/>
+                <w:sz w:val="24"/>
+                <w:szCs w:val="24"/>
+              </w:rPr>
+              <w:t xml:space="preserve">1) Gửi yêu cầu </w:t>
+            </w:r>
+            <w:r>
+              <w:rPr>
+                <w:rStyle w:val="14"/>
+                <w:rFonts w:hint="default" w:ascii="Times New Roman" w:hAnsi="Times New Roman" w:eastAsia="SimSun" w:cs="Times New Roman"/>
+                <w:sz w:val="24"/>
+                <w:szCs w:val="24"/>
+              </w:rPr>
+              <w:t>/api/invoices</w:t>
+            </w:r>
+            <w:r>
+              <w:rPr>
+                <w:rFonts w:hint="default" w:ascii="Times New Roman" w:hAnsi="Times New Roman" w:eastAsia="SimSun" w:cs="Times New Roman"/>
+                <w:sz w:val="24"/>
+                <w:szCs w:val="24"/>
+              </w:rPr>
+              <w:t>.</w:t>
+            </w:r>
+            <w:r>
+              <w:rPr>
+                <w:rFonts w:hint="default" w:ascii="Times New Roman" w:hAnsi="Times New Roman" w:eastAsia="SimSun" w:cs="Times New Roman"/>
+                <w:sz w:val="24"/>
+                <w:szCs w:val="24"/>
+              </w:rPr>
+              <w:br w:type="textWrapping"/>
+            </w:r>
+            <w:r>
+              <w:rPr>
+                <w:rFonts w:hint="default" w:ascii="Times New Roman" w:hAnsi="Times New Roman" w:eastAsia="SimSun" w:cs="Times New Roman"/>
+                <w:sz w:val="24"/>
+                <w:szCs w:val="24"/>
+              </w:rPr>
+              <w:t>2) Tải file PDF hóa đơn.</w:t>
+            </w:r>
+          </w:p>
+        </w:tc>
+        <w:tc>
+          <w:tcPr>
+            <w:tcW w:w="1717" w:type="dxa"/>
             <w:vAlign w:val="center"/>
           </w:tcPr>
           <w:p>
             <w:pPr>
               <w:spacing w:after="160" w:line="278" w:lineRule="auto"/>
-              <w:jc w:val="center"/>
+              <w:jc w:val="left"/>
               <w:rPr>
                 <w:rFonts w:hint="default" w:ascii="Times New Roman" w:hAnsi="Times New Roman" w:cs="Times New Roman"/>
                 <w:sz w:val="24"/>
@@ -13778,7 +13967,7 @@
           <w:p>
             <w:pPr>
               <w:spacing w:after="160" w:line="278" w:lineRule="auto"/>
-              <w:jc w:val="center"/>
+              <w:jc w:val="left"/>
               <w:rPr>
                 <w:rFonts w:hint="default" w:ascii="Times New Roman" w:hAnsi="Times New Roman" w:cs="Times New Roman"/>
                 <w:sz w:val="24"/>
@@ -13803,7 +13992,7 @@
           <w:p>
             <w:pPr>
               <w:spacing w:after="160" w:line="278" w:lineRule="auto"/>
-              <w:jc w:val="center"/>
+              <w:jc w:val="left"/>
               <w:rPr>
                 <w:rFonts w:hint="default" w:ascii="Times New Roman" w:hAnsi="Times New Roman" w:cs="Times New Roman"/>
                 <w:sz w:val="24"/>
@@ -13828,7 +14017,7 @@
           <w:p>
             <w:pPr>
               <w:spacing w:after="160" w:line="278" w:lineRule="auto"/>
-              <w:jc w:val="center"/>
+              <w:jc w:val="left"/>
               <w:rPr>
                 <w:rFonts w:hint="default" w:ascii="Times New Roman" w:hAnsi="Times New Roman" w:cs="Times New Roman"/>
                 <w:sz w:val="24"/>
@@ -13869,7 +14058,7 @@
     </w:p>
     <w:p>
       <w:pPr>
-        <w:pStyle w:val="32"/>
+        <w:pStyle w:val="33"/>
         <w:numPr>
           <w:ilvl w:val="0"/>
           <w:numId w:val="0"/>
@@ -13976,6 +14165,18 @@
     </w:lvl>
   </w:abstractNum>
   <w:abstractNum w:abstractNumId="2">
+    <w:nsid w:val="05275CB6"/>
+    <w:multiLevelType w:val="singleLevel"/>
+    <w:tmpl w:val="05275CB6"/>
+    <w:lvl w:ilvl="0" w:tentative="0">
+      <w:start w:val="1"/>
+      <w:numFmt w:val="decimal"/>
+      <w:suff w:val="space"/>
+      <w:lvlText w:val="%1)"/>
+      <w:lvlJc w:val="left"/>
+    </w:lvl>
+  </w:abstractNum>
+  <w:abstractNum w:abstractNumId="3">
     <w:nsid w:val="0C873D24"/>
     <w:multiLevelType w:val="multilevel"/>
     <w:tmpl w:val="0C873D24"/>
@@ -14124,7 +14325,7 @@
       </w:rPr>
     </w:lvl>
   </w:abstractNum>
-  <w:abstractNum w:abstractNumId="3">
+  <w:abstractNum w:abstractNumId="4">
     <w:nsid w:val="10694C20"/>
     <w:multiLevelType w:val="multilevel"/>
     <w:tmpl w:val="10694C20"/>
@@ -14273,7 +14474,7 @@
       </w:rPr>
     </w:lvl>
   </w:abstractNum>
-  <w:abstractNum w:abstractNumId="4">
+  <w:abstractNum w:abstractNumId="5">
     <w:nsid w:val="152D0A9E"/>
     <w:multiLevelType w:val="multilevel"/>
     <w:tmpl w:val="152D0A9E"/>
@@ -14422,7 +14623,7 @@
       </w:rPr>
     </w:lvl>
   </w:abstractNum>
-  <w:abstractNum w:abstractNumId="5">
+  <w:abstractNum w:abstractNumId="6">
     <w:nsid w:val="17B06EDA"/>
     <w:multiLevelType w:val="multilevel"/>
     <w:tmpl w:val="17B06EDA"/>
@@ -14535,7 +14736,7 @@
       </w:rPr>
     </w:lvl>
   </w:abstractNum>
-  <w:abstractNum w:abstractNumId="6">
+  <w:abstractNum w:abstractNumId="7">
     <w:nsid w:val="1E0E2608"/>
     <w:multiLevelType w:val="multilevel"/>
     <w:tmpl w:val="1E0E2608"/>
@@ -14648,7 +14849,7 @@
       </w:rPr>
     </w:lvl>
   </w:abstractNum>
-  <w:abstractNum w:abstractNumId="7">
+  <w:abstractNum w:abstractNumId="8">
     <w:nsid w:val="22942FEC"/>
     <w:multiLevelType w:val="multilevel"/>
     <w:tmpl w:val="22942FEC"/>
@@ -14793,7 +14994,7 @@
       </w:rPr>
     </w:lvl>
   </w:abstractNum>
-  <w:abstractNum w:abstractNumId="8">
+  <w:abstractNum w:abstractNumId="9">
     <w:nsid w:val="2C917B7B"/>
     <w:multiLevelType w:val="multilevel"/>
     <w:tmpl w:val="2C917B7B"/>
@@ -14942,7 +15143,7 @@
       </w:rPr>
     </w:lvl>
   </w:abstractNum>
-  <w:abstractNum w:abstractNumId="9">
+  <w:abstractNum w:abstractNumId="10">
     <w:nsid w:val="2CD53184"/>
     <w:multiLevelType w:val="multilevel"/>
     <w:tmpl w:val="2CD53184"/>
@@ -15091,7 +15292,7 @@
       </w:rPr>
     </w:lvl>
   </w:abstractNum>
-  <w:abstractNum w:abstractNumId="10">
+  <w:abstractNum w:abstractNumId="11">
     <w:nsid w:val="30753753"/>
     <w:multiLevelType w:val="multilevel"/>
     <w:tmpl w:val="30753753"/>
@@ -15240,7 +15441,7 @@
       </w:rPr>
     </w:lvl>
   </w:abstractNum>
-  <w:abstractNum w:abstractNumId="11">
+  <w:abstractNum w:abstractNumId="12">
     <w:nsid w:val="3130388E"/>
     <w:multiLevelType w:val="multilevel"/>
     <w:tmpl w:val="3130388E"/>
@@ -15389,7 +15590,7 @@
       </w:rPr>
     </w:lvl>
   </w:abstractNum>
-  <w:abstractNum w:abstractNumId="12">
+  <w:abstractNum w:abstractNumId="13">
     <w:nsid w:val="31944865"/>
     <w:multiLevelType w:val="multilevel"/>
     <w:tmpl w:val="31944865"/>
@@ -15538,7 +15739,7 @@
       </w:rPr>
     </w:lvl>
   </w:abstractNum>
-  <w:abstractNum w:abstractNumId="13">
+  <w:abstractNum w:abstractNumId="14">
     <w:nsid w:val="33EE653B"/>
     <w:multiLevelType w:val="multilevel"/>
     <w:tmpl w:val="33EE653B"/>
@@ -15651,7 +15852,7 @@
       </w:pPr>
     </w:lvl>
   </w:abstractNum>
-  <w:abstractNum w:abstractNumId="14">
+  <w:abstractNum w:abstractNumId="15">
     <w:nsid w:val="3ACE41F3"/>
     <w:multiLevelType w:val="multilevel"/>
     <w:tmpl w:val="3ACE41F3"/>
@@ -15800,7 +16001,7 @@
       </w:rPr>
     </w:lvl>
   </w:abstractNum>
-  <w:abstractNum w:abstractNumId="15">
+  <w:abstractNum w:abstractNumId="16">
     <w:nsid w:val="3F130870"/>
     <w:multiLevelType w:val="multilevel"/>
     <w:tmpl w:val="3F130870"/>
@@ -15949,7 +16150,7 @@
       </w:rPr>
     </w:lvl>
   </w:abstractNum>
-  <w:abstractNum w:abstractNumId="16">
+  <w:abstractNum w:abstractNumId="17">
     <w:nsid w:val="4C273566"/>
     <w:multiLevelType w:val="multilevel"/>
     <w:tmpl w:val="4C273566"/>
@@ -16062,7 +16263,7 @@
       </w:rPr>
     </w:lvl>
   </w:abstractNum>
-  <w:abstractNum w:abstractNumId="17">
+  <w:abstractNum w:abstractNumId="18">
     <w:nsid w:val="4DF321D3"/>
     <w:multiLevelType w:val="multilevel"/>
     <w:tmpl w:val="4DF321D3"/>
@@ -16175,7 +16376,7 @@
       </w:pPr>
     </w:lvl>
   </w:abstractNum>
-  <w:abstractNum w:abstractNumId="18">
+  <w:abstractNum w:abstractNumId="19">
     <w:nsid w:val="4E7A58B4"/>
     <w:multiLevelType w:val="multilevel"/>
     <w:tmpl w:val="4E7A58B4"/>
@@ -16324,7 +16525,7 @@
       </w:rPr>
     </w:lvl>
   </w:abstractNum>
-  <w:abstractNum w:abstractNumId="19">
+  <w:abstractNum w:abstractNumId="20">
     <w:nsid w:val="51461FD9"/>
     <w:multiLevelType w:val="multilevel"/>
     <w:tmpl w:val="51461FD9"/>
@@ -16437,7 +16638,7 @@
       </w:rPr>
     </w:lvl>
   </w:abstractNum>
-  <w:abstractNum w:abstractNumId="20">
+  <w:abstractNum w:abstractNumId="21">
     <w:nsid w:val="55392EB2"/>
     <w:multiLevelType w:val="multilevel"/>
     <w:tmpl w:val="55392EB2"/>
@@ -16550,7 +16751,7 @@
       </w:rPr>
     </w:lvl>
   </w:abstractNum>
-  <w:abstractNum w:abstractNumId="21">
+  <w:abstractNum w:abstractNumId="22">
     <w:nsid w:val="56B93CC9"/>
     <w:multiLevelType w:val="multilevel"/>
     <w:tmpl w:val="56B93CC9"/>
@@ -16699,7 +16900,7 @@
       </w:rPr>
     </w:lvl>
   </w:abstractNum>
-  <w:abstractNum w:abstractNumId="22">
+  <w:abstractNum w:abstractNumId="23">
     <w:nsid w:val="57A6A3C3"/>
     <w:multiLevelType w:val="singleLevel"/>
     <w:tmpl w:val="57A6A3C3"/>
@@ -16719,7 +16920,7 @@
       </w:rPr>
     </w:lvl>
   </w:abstractNum>
-  <w:abstractNum w:abstractNumId="23">
+  <w:abstractNum w:abstractNumId="24">
     <w:nsid w:val="62535519"/>
     <w:multiLevelType w:val="multilevel"/>
     <w:tmpl w:val="62535519"/>
@@ -16868,7 +17069,7 @@
       </w:rPr>
     </w:lvl>
   </w:abstractNum>
-  <w:abstractNum w:abstractNumId="24">
+  <w:abstractNum w:abstractNumId="25">
     <w:nsid w:val="75BC7369"/>
     <w:multiLevelType w:val="multilevel"/>
     <w:tmpl w:val="75BC7369"/>
@@ -17017,7 +17218,7 @@
       </w:rPr>
     </w:lvl>
   </w:abstractNum>
-  <w:abstractNum w:abstractNumId="25">
+  <w:abstractNum w:abstractNumId="26">
     <w:nsid w:val="7F8C6DF2"/>
     <w:multiLevelType w:val="multilevel"/>
     <w:tmpl w:val="7F8C6DF2"/>
@@ -17167,82 +17368,85 @@
     </w:lvl>
   </w:abstractNum>
   <w:num w:numId="1">
-    <w:abstractNumId w:val="11"/>
+    <w:abstractNumId w:val="12"/>
   </w:num>
   <w:num w:numId="2">
-    <w:abstractNumId w:val="25"/>
+    <w:abstractNumId w:val="26"/>
   </w:num>
   <w:num w:numId="3">
+    <w:abstractNumId w:val="4"/>
+  </w:num>
+  <w:num w:numId="4">
+    <w:abstractNumId w:val="24"/>
+  </w:num>
+  <w:num w:numId="5">
+    <w:abstractNumId w:val="22"/>
+  </w:num>
+  <w:num w:numId="6">
+    <w:abstractNumId w:val="19"/>
+  </w:num>
+  <w:num w:numId="7">
     <w:abstractNumId w:val="3"/>
   </w:num>
-  <w:num w:numId="4">
-    <w:abstractNumId w:val="23"/>
-  </w:num>
-  <w:num w:numId="5">
-    <w:abstractNumId w:val="21"/>
-  </w:num>
-  <w:num w:numId="6">
-    <w:abstractNumId w:val="18"/>
-  </w:num>
-  <w:num w:numId="7">
-    <w:abstractNumId w:val="2"/>
-  </w:num>
   <w:num w:numId="8">
-    <w:abstractNumId w:val="6"/>
+    <w:abstractNumId w:val="7"/>
   </w:num>
   <w:num w:numId="9">
-    <w:abstractNumId w:val="20"/>
+    <w:abstractNumId w:val="21"/>
   </w:num>
   <w:num w:numId="10">
     <w:abstractNumId w:val="0"/>
   </w:num>
   <w:num w:numId="11">
-    <w:abstractNumId w:val="5"/>
+    <w:abstractNumId w:val="6"/>
   </w:num>
   <w:num w:numId="12">
-    <w:abstractNumId w:val="19"/>
+    <w:abstractNumId w:val="20"/>
   </w:num>
   <w:num w:numId="13">
-    <w:abstractNumId w:val="16"/>
+    <w:abstractNumId w:val="17"/>
   </w:num>
   <w:num w:numId="14">
     <w:abstractNumId w:val="1"/>
   </w:num>
   <w:num w:numId="15">
-    <w:abstractNumId w:val="22"/>
+    <w:abstractNumId w:val="23"/>
   </w:num>
   <w:num w:numId="16">
-    <w:abstractNumId w:val="7"/>
+    <w:abstractNumId w:val="8"/>
   </w:num>
   <w:num w:numId="17">
+    <w:abstractNumId w:val="10"/>
+  </w:num>
+  <w:num w:numId="18">
+    <w:abstractNumId w:val="25"/>
+  </w:num>
+  <w:num w:numId="19">
+    <w:abstractNumId w:val="16"/>
+  </w:num>
+  <w:num w:numId="20">
+    <w:abstractNumId w:val="15"/>
+  </w:num>
+  <w:num w:numId="21">
+    <w:abstractNumId w:val="5"/>
+  </w:num>
+  <w:num w:numId="22">
+    <w:abstractNumId w:val="11"/>
+  </w:num>
+  <w:num w:numId="23">
     <w:abstractNumId w:val="9"/>
   </w:num>
-  <w:num w:numId="18">
-    <w:abstractNumId w:val="24"/>
-  </w:num>
-  <w:num w:numId="19">
-    <w:abstractNumId w:val="15"/>
-  </w:num>
-  <w:num w:numId="20">
+  <w:num w:numId="24">
     <w:abstractNumId w:val="14"/>
   </w:num>
-  <w:num w:numId="21">
-    <w:abstractNumId w:val="4"/>
+  <w:num w:numId="25">
+    <w:abstractNumId w:val="18"/>
   </w:num>
-  <w:num w:numId="22">
-    <w:abstractNumId w:val="10"/>
-  </w:num>
-  <w:num w:numId="23">
-    <w:abstractNumId w:val="8"/>
-  </w:num>
-  <w:num w:numId="24">
+  <w:num w:numId="26">
     <w:abstractNumId w:val="13"/>
   </w:num>
-  <w:num w:numId="25">
-    <w:abstractNumId w:val="17"/>
-  </w:num>
-  <w:num w:numId="26">
-    <w:abstractNumId w:val="12"/>
+  <w:num w:numId="27">
+    <w:abstractNumId w:val="2"/>
   </w:num>
 </w:numbering>
 </file>
@@ -17409,8 +17613,8 @@
     <w:lsdException w:qFormat="1" w:unhideWhenUsed="0" w:uiPriority="39" w:semiHidden="0" w:name="Table Grid"/>
     <w:lsdException w:uiPriority="99" w:name="Table Theme"/>
     <w:lsdException w:unhideWhenUsed="0" w:uiPriority="60" w:semiHidden="0" w:name="Light Shading"/>
-    <w:lsdException w:qFormat="1" w:unhideWhenUsed="0" w:uiPriority="61" w:semiHidden="0" w:name="Light List"/>
-    <w:lsdException w:qFormat="1" w:unhideWhenUsed="0" w:uiPriority="62" w:semiHidden="0" w:name="Light Grid"/>
+    <w:lsdException w:unhideWhenUsed="0" w:uiPriority="61" w:semiHidden="0" w:name="Light List"/>
+    <w:lsdException w:unhideWhenUsed="0" w:uiPriority="62" w:semiHidden="0" w:name="Light Grid"/>
     <w:lsdException w:qFormat="1" w:unhideWhenUsed="0" w:uiPriority="63" w:semiHidden="0" w:name="Medium Shading 1"/>
     <w:lsdException w:unhideWhenUsed="0" w:uiPriority="64" w:semiHidden="0" w:name="Medium Shading 2"/>
     <w:lsdException w:unhideWhenUsed="0" w:uiPriority="65" w:semiHidden="0" w:name="Medium List 1"/>
@@ -17422,8 +17626,8 @@
     <w:lsdException w:unhideWhenUsed="0" w:uiPriority="71" w:semiHidden="0" w:name="Colorful Shading"/>
     <w:lsdException w:unhideWhenUsed="0" w:uiPriority="72" w:semiHidden="0" w:name="Colorful List"/>
     <w:lsdException w:unhideWhenUsed="0" w:uiPriority="73" w:semiHidden="0" w:name="Colorful Grid"/>
-    <w:lsdException w:qFormat="1" w:unhideWhenUsed="0" w:uiPriority="60" w:semiHidden="0" w:name="Light Shading Accent 1"/>
-    <w:lsdException w:qFormat="1" w:unhideWhenUsed="0" w:uiPriority="61" w:semiHidden="0" w:name="Light List Accent 1"/>
+    <w:lsdException w:unhideWhenUsed="0" w:uiPriority="60" w:semiHidden="0" w:name="Light Shading Accent 1"/>
+    <w:lsdException w:unhideWhenUsed="0" w:uiPriority="61" w:semiHidden="0" w:name="Light List Accent 1"/>
     <w:lsdException w:unhideWhenUsed="0" w:uiPriority="62" w:semiHidden="0" w:name="Light Grid Accent 1"/>
     <w:lsdException w:qFormat="1" w:unhideWhenUsed="0" w:uiPriority="63" w:semiHidden="0" w:name="Medium Shading 1 Accent 1"/>
     <w:lsdException w:unhideWhenUsed="0" w:uiPriority="64" w:semiHidden="0" w:name="Medium Shading 2 Accent 1"/>
@@ -17439,7 +17643,7 @@
     <w:lsdException w:unhideWhenUsed="0" w:uiPriority="71" w:semiHidden="0" w:name="Colorful Shading Accent 1"/>
     <w:lsdException w:unhideWhenUsed="0" w:uiPriority="72" w:semiHidden="0" w:name="Colorful List Accent 1"/>
     <w:lsdException w:unhideWhenUsed="0" w:uiPriority="73" w:semiHidden="0" w:name="Colorful Grid Accent 1"/>
-    <w:lsdException w:qFormat="1" w:unhideWhenUsed="0" w:uiPriority="60" w:semiHidden="0" w:name="Light Shading Accent 2"/>
+    <w:lsdException w:unhideWhenUsed="0" w:uiPriority="60" w:semiHidden="0" w:name="Light Shading Accent 2"/>
     <w:lsdException w:unhideWhenUsed="0" w:uiPriority="61" w:semiHidden="0" w:name="Light List Accent 2"/>
     <w:lsdException w:unhideWhenUsed="0" w:uiPriority="62" w:semiHidden="0" w:name="Light Grid Accent 2"/>
     <w:lsdException w:qFormat="1" w:unhideWhenUsed="0" w:uiPriority="63" w:semiHidden="0" w:name="Medium Shading 1 Accent 2"/>
@@ -17453,9 +17657,9 @@
     <w:lsdException w:unhideWhenUsed="0" w:uiPriority="71" w:semiHidden="0" w:name="Colorful Shading Accent 2"/>
     <w:lsdException w:unhideWhenUsed="0" w:uiPriority="72" w:semiHidden="0" w:name="Colorful List Accent 2"/>
     <w:lsdException w:unhideWhenUsed="0" w:uiPriority="73" w:semiHidden="0" w:name="Colorful Grid Accent 2"/>
-    <w:lsdException w:qFormat="1" w:unhideWhenUsed="0" w:uiPriority="60" w:semiHidden="0" w:name="Light Shading Accent 3"/>
-    <w:lsdException w:qFormat="1" w:unhideWhenUsed="0" w:uiPriority="61" w:semiHidden="0" w:name="Light List Accent 3"/>
-    <w:lsdException w:qFormat="1" w:unhideWhenUsed="0" w:uiPriority="62" w:semiHidden="0" w:name="Light Grid Accent 3"/>
+    <w:lsdException w:unhideWhenUsed="0" w:uiPriority="60" w:semiHidden="0" w:name="Light Shading Accent 3"/>
+    <w:lsdException w:unhideWhenUsed="0" w:uiPriority="61" w:semiHidden="0" w:name="Light List Accent 3"/>
+    <w:lsdException w:unhideWhenUsed="0" w:uiPriority="62" w:semiHidden="0" w:name="Light Grid Accent 3"/>
     <w:lsdException w:unhideWhenUsed="0" w:uiPriority="63" w:semiHidden="0" w:name="Medium Shading 1 Accent 3"/>
     <w:lsdException w:unhideWhenUsed="0" w:uiPriority="64" w:semiHidden="0" w:name="Medium Shading 2 Accent 3"/>
     <w:lsdException w:unhideWhenUsed="0" w:uiPriority="65" w:semiHidden="0" w:name="Medium List 1 Accent 3"/>
@@ -17468,9 +17672,9 @@
     <w:lsdException w:unhideWhenUsed="0" w:uiPriority="72" w:semiHidden="0" w:name="Colorful List Accent 3"/>
     <w:lsdException w:unhideWhenUsed="0" w:uiPriority="73" w:semiHidden="0" w:name="Colorful Grid Accent 3"/>
     <w:lsdException w:unhideWhenUsed="0" w:uiPriority="60" w:semiHidden="0" w:name="Light Shading Accent 4"/>
-    <w:lsdException w:qFormat="1" w:unhideWhenUsed="0" w:uiPriority="61" w:semiHidden="0" w:name="Light List Accent 4"/>
+    <w:lsdException w:unhideWhenUsed="0" w:uiPriority="61" w:semiHidden="0" w:name="Light List Accent 4"/>
     <w:lsdException w:qFormat="1" w:unhideWhenUsed="0" w:uiPriority="62" w:semiHidden="0" w:name="Light Grid Accent 4"/>
-    <w:lsdException w:qFormat="1" w:unhideWhenUsed="0" w:uiPriority="63" w:semiHidden="0" w:name="Medium Shading 1 Accent 4"/>
+    <w:lsdException w:unhideWhenUsed="0" w:uiPriority="63" w:semiHidden="0" w:name="Medium Shading 1 Accent 4"/>
     <w:lsdException w:unhideWhenUsed="0" w:uiPriority="64" w:semiHidden="0" w:name="Medium Shading 2 Accent 4"/>
     <w:lsdException w:unhideWhenUsed="0" w:uiPriority="65" w:semiHidden="0" w:name="Medium List 1 Accent 4"/>
     <w:lsdException w:unhideWhenUsed="0" w:uiPriority="66" w:semiHidden="0" w:name="Medium List 2 Accent 4"/>
@@ -17481,10 +17685,10 @@
     <w:lsdException w:unhideWhenUsed="0" w:uiPriority="71" w:semiHidden="0" w:name="Colorful Shading Accent 4"/>
     <w:lsdException w:unhideWhenUsed="0" w:uiPriority="72" w:semiHidden="0" w:name="Colorful List Accent 4"/>
     <w:lsdException w:unhideWhenUsed="0" w:uiPriority="73" w:semiHidden="0" w:name="Colorful Grid Accent 4"/>
-    <w:lsdException w:qFormat="1" w:unhideWhenUsed="0" w:uiPriority="60" w:semiHidden="0" w:name="Light Shading Accent 5"/>
+    <w:lsdException w:unhideWhenUsed="0" w:uiPriority="60" w:semiHidden="0" w:name="Light Shading Accent 5"/>
     <w:lsdException w:unhideWhenUsed="0" w:uiPriority="61" w:semiHidden="0" w:name="Light List Accent 5"/>
-    <w:lsdException w:qFormat="1" w:unhideWhenUsed="0" w:uiPriority="62" w:semiHidden="0" w:name="Light Grid Accent 5"/>
-    <w:lsdException w:qFormat="1" w:unhideWhenUsed="0" w:uiPriority="63" w:semiHidden="0" w:name="Medium Shading 1 Accent 5"/>
+    <w:lsdException w:unhideWhenUsed="0" w:uiPriority="62" w:semiHidden="0" w:name="Light Grid Accent 5"/>
+    <w:lsdException w:unhideWhenUsed="0" w:uiPriority="63" w:semiHidden="0" w:name="Medium Shading 1 Accent 5"/>
     <w:lsdException w:unhideWhenUsed="0" w:uiPriority="64" w:semiHidden="0" w:name="Medium Shading 2 Accent 5"/>
     <w:lsdException w:unhideWhenUsed="0" w:uiPriority="65" w:semiHidden="0" w:name="Medium List 1 Accent 5"/>
     <w:lsdException w:unhideWhenUsed="0" w:uiPriority="66" w:semiHidden="0" w:name="Medium List 2 Accent 5"/>
@@ -17495,8 +17699,8 @@
     <w:lsdException w:unhideWhenUsed="0" w:uiPriority="71" w:semiHidden="0" w:name="Colorful Shading Accent 5"/>
     <w:lsdException w:unhideWhenUsed="0" w:uiPriority="72" w:semiHidden="0" w:name="Colorful List Accent 5"/>
     <w:lsdException w:unhideWhenUsed="0" w:uiPriority="73" w:semiHidden="0" w:name="Colorful Grid Accent 5"/>
-    <w:lsdException w:qFormat="1" w:unhideWhenUsed="0" w:uiPriority="60" w:semiHidden="0" w:name="Light Shading Accent 6"/>
-    <w:lsdException w:qFormat="1" w:unhideWhenUsed="0" w:uiPriority="61" w:semiHidden="0" w:name="Light List Accent 6"/>
+    <w:lsdException w:unhideWhenUsed="0" w:uiPriority="60" w:semiHidden="0" w:name="Light Shading Accent 6"/>
+    <w:lsdException w:unhideWhenUsed="0" w:uiPriority="61" w:semiHidden="0" w:name="Light List Accent 6"/>
     <w:lsdException w:unhideWhenUsed="0" w:uiPriority="62" w:semiHidden="0" w:name="Light Grid Accent 6"/>
     <w:lsdException w:unhideWhenUsed="0" w:uiPriority="63" w:semiHidden="0" w:name="Medium Shading 1 Accent 6"/>
     <w:lsdException w:unhideWhenUsed="0" w:uiPriority="64" w:semiHidden="0" w:name="Medium Shading 2 Accent 6"/>
@@ -17530,7 +17734,7 @@
     <w:name w:val="heading 1"/>
     <w:basedOn w:val="1"/>
     <w:next w:val="1"/>
-    <w:link w:val="19"/>
+    <w:link w:val="20"/>
     <w:qFormat/>
     <w:uiPriority w:val="9"/>
     <w:pPr>
@@ -17550,7 +17754,7 @@
     <w:name w:val="heading 2"/>
     <w:basedOn w:val="1"/>
     <w:next w:val="1"/>
-    <w:link w:val="20"/>
+    <w:link w:val="21"/>
     <w:unhideWhenUsed/>
     <w:qFormat/>
     <w:uiPriority w:val="9"/>
@@ -17571,7 +17775,7 @@
     <w:name w:val="heading 3"/>
     <w:basedOn w:val="1"/>
     <w:next w:val="1"/>
-    <w:link w:val="21"/>
+    <w:link w:val="22"/>
     <w:unhideWhenUsed/>
     <w:qFormat/>
     <w:uiPriority w:val="9"/>
@@ -17592,7 +17796,7 @@
     <w:name w:val="heading 4"/>
     <w:basedOn w:val="1"/>
     <w:next w:val="1"/>
-    <w:link w:val="22"/>
+    <w:link w:val="23"/>
     <w:semiHidden/>
     <w:unhideWhenUsed/>
     <w:qFormat/>
@@ -17614,7 +17818,7 @@
     <w:name w:val="heading 5"/>
     <w:basedOn w:val="1"/>
     <w:next w:val="1"/>
-    <w:link w:val="23"/>
+    <w:link w:val="24"/>
     <w:semiHidden/>
     <w:unhideWhenUsed/>
     <w:qFormat/>
@@ -17634,7 +17838,7 @@
     <w:name w:val="heading 6"/>
     <w:basedOn w:val="1"/>
     <w:next w:val="1"/>
-    <w:link w:val="24"/>
+    <w:link w:val="25"/>
     <w:semiHidden/>
     <w:unhideWhenUsed/>
     <w:qFormat/>
@@ -17664,7 +17868,7 @@
     <w:name w:val="heading 7"/>
     <w:basedOn w:val="1"/>
     <w:next w:val="1"/>
-    <w:link w:val="25"/>
+    <w:link w:val="26"/>
     <w:semiHidden/>
     <w:unhideWhenUsed/>
     <w:qFormat/>
@@ -17692,7 +17896,7 @@
     <w:name w:val="heading 8"/>
     <w:basedOn w:val="1"/>
     <w:next w:val="1"/>
-    <w:link w:val="26"/>
+    <w:link w:val="27"/>
     <w:semiHidden/>
     <w:unhideWhenUsed/>
     <w:qFormat/>
@@ -17722,7 +17926,7 @@
     <w:name w:val="heading 9"/>
     <w:basedOn w:val="1"/>
     <w:next w:val="1"/>
-    <w:link w:val="27"/>
+    <w:link w:val="28"/>
     <w:semiHidden/>
     <w:unhideWhenUsed/>
     <w:qFormat/>
@@ -17777,7 +17981,19 @@
       <w:iCs/>
     </w:rPr>
   </w:style>
-  <w:style w:type="paragraph" w:styleId="14">
+  <w:style w:type="character" w:styleId="14">
+    <w:name w:val="HTML Code"/>
+    <w:basedOn w:val="11"/>
+    <w:semiHidden/>
+    <w:unhideWhenUsed/>
+    <w:uiPriority w:val="99"/>
+    <w:rPr>
+      <w:rFonts w:ascii="Courier New" w:hAnsi="Courier New" w:cs="Courier New"/>
+      <w:sz w:val="20"/>
+      <w:szCs w:val="20"/>
+    </w:rPr>
+  </w:style>
+  <w:style w:type="paragraph" w:styleId="15">
     <w:name w:val="Normal (Web)"/>
     <w:semiHidden/>
     <w:unhideWhenUsed/>
@@ -17796,7 +18012,7 @@
       <w:lang w:val="en-US" w:eastAsia="zh-CN" w:bidi="ar"/>
     </w:rPr>
   </w:style>
-  <w:style w:type="character" w:styleId="15">
+  <w:style w:type="character" w:styleId="16">
     <w:name w:val="Strong"/>
     <w:basedOn w:val="11"/>
     <w:qFormat/>
@@ -17806,11 +18022,11 @@
       <w:bCs/>
     </w:rPr>
   </w:style>
-  <w:style w:type="paragraph" w:styleId="16">
+  <w:style w:type="paragraph" w:styleId="17">
     <w:name w:val="Subtitle"/>
     <w:basedOn w:val="1"/>
     <w:next w:val="1"/>
-    <w:link w:val="29"/>
+    <w:link w:val="30"/>
     <w:qFormat/>
     <w:uiPriority w:val="11"/>
     <w:rPr>
@@ -17829,7 +18045,7 @@
       </w14:textFill>
     </w:rPr>
   </w:style>
-  <w:style w:type="table" w:styleId="17">
+  <w:style w:type="table" w:styleId="18">
     <w:name w:val="Table Grid"/>
     <w:basedOn w:val="12"/>
     <w:qFormat/>
@@ -17854,11 +18070,11 @@
       </w:tblCellMar>
     </w:tblPr>
   </w:style>
-  <w:style w:type="paragraph" w:styleId="18">
+  <w:style w:type="paragraph" w:styleId="19">
     <w:name w:val="Title"/>
     <w:basedOn w:val="1"/>
     <w:next w:val="1"/>
-    <w:link w:val="28"/>
+    <w:link w:val="29"/>
     <w:qFormat/>
     <w:uiPriority w:val="10"/>
     <w:pPr>
@@ -17873,7 +18089,7 @@
       <w:szCs w:val="56"/>
     </w:rPr>
   </w:style>
-  <w:style w:type="character" w:customStyle="1" w:styleId="19">
+  <w:style w:type="character" w:customStyle="1" w:styleId="20">
     <w:name w:val="Heading 1 Char"/>
     <w:basedOn w:val="11"/>
     <w:link w:val="2"/>
@@ -17886,7 +18102,7 @@
       <w:szCs w:val="40"/>
     </w:rPr>
   </w:style>
-  <w:style w:type="character" w:customStyle="1" w:styleId="20">
+  <w:style w:type="character" w:customStyle="1" w:styleId="21">
     <w:name w:val="Heading 2 Char"/>
     <w:basedOn w:val="11"/>
     <w:link w:val="3"/>
@@ -17899,7 +18115,7 @@
       <w:szCs w:val="32"/>
     </w:rPr>
   </w:style>
-  <w:style w:type="character" w:customStyle="1" w:styleId="21">
+  <w:style w:type="character" w:customStyle="1" w:styleId="22">
     <w:name w:val="Heading 3 Char"/>
     <w:basedOn w:val="11"/>
     <w:link w:val="4"/>
@@ -17912,7 +18128,7 @@
       <w:szCs w:val="28"/>
     </w:rPr>
   </w:style>
-  <w:style w:type="character" w:customStyle="1" w:styleId="22">
+  <w:style w:type="character" w:customStyle="1" w:styleId="23">
     <w:name w:val="Heading 4 Char"/>
     <w:basedOn w:val="11"/>
     <w:link w:val="5"/>
@@ -17926,7 +18142,7 @@
       <w:color w:val="104862" w:themeColor="accent1" w:themeShade="BF"/>
     </w:rPr>
   </w:style>
-  <w:style w:type="character" w:customStyle="1" w:styleId="23">
+  <w:style w:type="character" w:customStyle="1" w:styleId="24">
     <w:name w:val="Heading 5 Char"/>
     <w:basedOn w:val="11"/>
     <w:link w:val="6"/>
@@ -17938,7 +18154,7 @@
       <w:color w:val="104862" w:themeColor="accent1" w:themeShade="BF"/>
     </w:rPr>
   </w:style>
-  <w:style w:type="character" w:customStyle="1" w:styleId="24">
+  <w:style w:type="character" w:customStyle="1" w:styleId="25">
     <w:name w:val="Heading 6 Char"/>
     <w:basedOn w:val="11"/>
     <w:link w:val="7"/>
@@ -17960,7 +18176,7 @@
       </w14:textFill>
     </w:rPr>
   </w:style>
-  <w:style w:type="character" w:customStyle="1" w:styleId="25">
+  <w:style w:type="character" w:customStyle="1" w:styleId="26">
     <w:name w:val="Heading 7 Char"/>
     <w:basedOn w:val="11"/>
     <w:link w:val="8"/>
@@ -17980,7 +18196,7 @@
       </w14:textFill>
     </w:rPr>
   </w:style>
-  <w:style w:type="character" w:customStyle="1" w:styleId="26">
+  <w:style w:type="character" w:customStyle="1" w:styleId="27">
     <w:name w:val="Heading 8 Char"/>
     <w:basedOn w:val="11"/>
     <w:link w:val="9"/>
@@ -18002,7 +18218,7 @@
       </w14:textFill>
     </w:rPr>
   </w:style>
-  <w:style w:type="character" w:customStyle="1" w:styleId="27">
+  <w:style w:type="character" w:customStyle="1" w:styleId="28">
     <w:name w:val="Heading 9 Char"/>
     <w:basedOn w:val="11"/>
     <w:link w:val="10"/>
@@ -18022,10 +18238,10 @@
       </w14:textFill>
     </w:rPr>
   </w:style>
-  <w:style w:type="character" w:customStyle="1" w:styleId="28">
+  <w:style w:type="character" w:customStyle="1" w:styleId="29">
     <w:name w:val="Title Char"/>
     <w:basedOn w:val="11"/>
-    <w:link w:val="18"/>
+    <w:link w:val="19"/>
     <w:qFormat/>
     <w:uiPriority w:val="10"/>
     <w:rPr>
@@ -18036,10 +18252,10 @@
       <w:szCs w:val="56"/>
     </w:rPr>
   </w:style>
-  <w:style w:type="character" w:customStyle="1" w:styleId="29">
+  <w:style w:type="character" w:customStyle="1" w:styleId="30">
     <w:name w:val="Subtitle Char"/>
     <w:basedOn w:val="11"/>
-    <w:link w:val="16"/>
+    <w:link w:val="17"/>
     <w:qFormat/>
     <w:uiPriority w:val="11"/>
     <w:rPr>
@@ -18058,11 +18274,11 @@
       </w14:textFill>
     </w:rPr>
   </w:style>
-  <w:style w:type="paragraph" w:styleId="30">
+  <w:style w:type="paragraph" w:styleId="31">
     <w:name w:val="Quote"/>
     <w:basedOn w:val="1"/>
     <w:next w:val="1"/>
-    <w:link w:val="31"/>
+    <w:link w:val="32"/>
     <w:qFormat/>
     <w:uiPriority w:val="29"/>
     <w:pPr>
@@ -18083,10 +18299,10 @@
       </w14:textFill>
     </w:rPr>
   </w:style>
-  <w:style w:type="character" w:customStyle="1" w:styleId="31">
+  <w:style w:type="character" w:customStyle="1" w:styleId="32">
     <w:name w:val="Quote Char"/>
     <w:basedOn w:val="11"/>
-    <w:link w:val="30"/>
+    <w:link w:val="31"/>
     <w:qFormat/>
     <w:uiPriority w:val="29"/>
     <w:rPr>
@@ -18103,7 +18319,7 @@
       </w14:textFill>
     </w:rPr>
   </w:style>
-  <w:style w:type="paragraph" w:styleId="32">
+  <w:style w:type="paragraph" w:styleId="33">
     <w:name w:val="List Paragraph"/>
     <w:basedOn w:val="1"/>
     <w:qFormat/>
@@ -18113,7 +18329,7 @@
       <w:contextualSpacing/>
     </w:pPr>
   </w:style>
-  <w:style w:type="character" w:customStyle="1" w:styleId="33">
+  <w:style w:type="character" w:customStyle="1" w:styleId="34">
     <w:name w:val="Intense Emphasis"/>
     <w:basedOn w:val="11"/>
     <w:qFormat/>
@@ -18124,11 +18340,11 @@
       <w:color w:val="104862" w:themeColor="accent1" w:themeShade="BF"/>
     </w:rPr>
   </w:style>
-  <w:style w:type="paragraph" w:styleId="34">
+  <w:style w:type="paragraph" w:styleId="35">
     <w:name w:val="Intense Quote"/>
     <w:basedOn w:val="1"/>
     <w:next w:val="1"/>
-    <w:link w:val="35"/>
+    <w:link w:val="36"/>
     <w:qFormat/>
     <w:uiPriority w:val="30"/>
     <w:pPr>
@@ -18146,10 +18362,10 @@
       <w:color w:val="104862" w:themeColor="accent1" w:themeShade="BF"/>
     </w:rPr>
   </w:style>
-  <w:style w:type="character" w:customStyle="1" w:styleId="35">
+  <w:style w:type="character" w:customStyle="1" w:styleId="36">
     <w:name w:val="Intense Quote Char"/>
     <w:basedOn w:val="11"/>
-    <w:link w:val="34"/>
+    <w:link w:val="35"/>
     <w:qFormat/>
     <w:uiPriority w:val="30"/>
     <w:rPr>
@@ -18158,7 +18374,7 @@
       <w:color w:val="104862" w:themeColor="accent1" w:themeShade="BF"/>
     </w:rPr>
   </w:style>
-  <w:style w:type="character" w:customStyle="1" w:styleId="36">
+  <w:style w:type="character" w:customStyle="1" w:styleId="37">
     <w:name w:val="Intense Reference"/>
     <w:basedOn w:val="11"/>
     <w:qFormat/>

</xml_diff>